<commit_message>
Added Word set Storage to Word Evaluator Research
</commit_message>
<xml_diff>
--- a/Documentation/Research/Word Evaluator Research.docx
+++ b/Documentation/Research/Word Evaluator Research.docx
@@ -393,7 +393,7 @@
           <w:r>
             <w:fldChar w:fldCharType="separate"/>
           </w:r>
-          <w:hyperlink w:anchor="_Toc131613585" w:history="1">
+          <w:hyperlink w:anchor="_Toc131780668" w:history="1">
             <w:r>
               <w:rPr>
                 <w:rStyle w:val="Hyperlink"/>
@@ -421,7 +421,7 @@
                 <w:noProof/>
                 <w:webHidden/>
               </w:rPr>
-              <w:instrText xml:space="preserve"> PAGEREF _Toc131613585 \h </w:instrText>
+              <w:instrText xml:space="preserve"> PAGEREF _Toc131780668 \h </w:instrText>
             </w:r>
             <w:r>
               <w:rPr>
@@ -464,7 +464,7 @@
               <w:lang w:val="en-NL" w:eastAsia="en-NL"/>
             </w:rPr>
           </w:pPr>
-          <w:hyperlink w:anchor="_Toc131613586" w:history="1">
+          <w:hyperlink w:anchor="_Toc131780669" w:history="1">
             <w:r>
               <w:rPr>
                 <w:rStyle w:val="Hyperlink"/>
@@ -492,7 +492,7 @@
                 <w:noProof/>
                 <w:webHidden/>
               </w:rPr>
-              <w:instrText xml:space="preserve"> PAGEREF _Toc131613586 \h </w:instrText>
+              <w:instrText xml:space="preserve"> PAGEREF _Toc131780669 \h </w:instrText>
             </w:r>
             <w:r>
               <w:rPr>
@@ -535,7 +535,7 @@
               <w:lang w:val="en-NL" w:eastAsia="en-NL"/>
             </w:rPr>
           </w:pPr>
-          <w:hyperlink w:anchor="_Toc131613587" w:history="1">
+          <w:hyperlink w:anchor="_Toc131780670" w:history="1">
             <w:r>
               <w:rPr>
                 <w:rStyle w:val="Hyperlink"/>
@@ -563,7 +563,7 @@
                 <w:noProof/>
                 <w:webHidden/>
               </w:rPr>
-              <w:instrText xml:space="preserve"> PAGEREF _Toc131613587 \h </w:instrText>
+              <w:instrText xml:space="preserve"> PAGEREF _Toc131780670 \h </w:instrText>
             </w:r>
             <w:r>
               <w:rPr>
@@ -606,7 +606,7 @@
               <w:lang w:val="en-NL" w:eastAsia="en-NL"/>
             </w:rPr>
           </w:pPr>
-          <w:hyperlink w:anchor="_Toc131613588" w:history="1">
+          <w:hyperlink w:anchor="_Toc131780671" w:history="1">
             <w:r>
               <w:rPr>
                 <w:rStyle w:val="Hyperlink"/>
@@ -634,7 +634,7 @@
                 <w:noProof/>
                 <w:webHidden/>
               </w:rPr>
-              <w:instrText xml:space="preserve"> PAGEREF _Toc131613588 \h </w:instrText>
+              <w:instrText xml:space="preserve"> PAGEREF _Toc131780671 \h </w:instrText>
             </w:r>
             <w:r>
               <w:rPr>
@@ -677,7 +677,7 @@
               <w:lang w:val="en-NL" w:eastAsia="en-NL"/>
             </w:rPr>
           </w:pPr>
-          <w:hyperlink w:anchor="_Toc131613589" w:history="1">
+          <w:hyperlink w:anchor="_Toc131780672" w:history="1">
             <w:r>
               <w:rPr>
                 <w:rStyle w:val="Hyperlink"/>
@@ -705,7 +705,7 @@
                 <w:noProof/>
                 <w:webHidden/>
               </w:rPr>
-              <w:instrText xml:space="preserve"> PAGEREF _Toc131613589 \h </w:instrText>
+              <w:instrText xml:space="preserve"> PAGEREF _Toc131780672 \h </w:instrText>
             </w:r>
             <w:r>
               <w:rPr>
@@ -748,7 +748,7 @@
               <w:lang w:val="en-NL" w:eastAsia="en-NL"/>
             </w:rPr>
           </w:pPr>
-          <w:hyperlink w:anchor="_Toc131613590" w:history="1">
+          <w:hyperlink w:anchor="_Toc131780673" w:history="1">
             <w:r>
               <w:rPr>
                 <w:rStyle w:val="Hyperlink"/>
@@ -776,7 +776,7 @@
                 <w:noProof/>
                 <w:webHidden/>
               </w:rPr>
-              <w:instrText xml:space="preserve"> PAGEREF _Toc131613590 \h </w:instrText>
+              <w:instrText xml:space="preserve"> PAGEREF _Toc131780673 \h </w:instrText>
             </w:r>
             <w:r>
               <w:rPr>
@@ -819,7 +819,7 @@
               <w:lang w:val="en-NL" w:eastAsia="en-NL"/>
             </w:rPr>
           </w:pPr>
-          <w:hyperlink w:anchor="_Toc131613591" w:history="1">
+          <w:hyperlink w:anchor="_Toc131780674" w:history="1">
             <w:r>
               <w:rPr>
                 <w:rStyle w:val="Hyperlink"/>
@@ -847,7 +847,7 @@
                 <w:noProof/>
                 <w:webHidden/>
               </w:rPr>
-              <w:instrText xml:space="preserve"> PAGEREF _Toc131613591 \h </w:instrText>
+              <w:instrText xml:space="preserve"> PAGEREF _Toc131780674 \h </w:instrText>
             </w:r>
             <w:r>
               <w:rPr>
@@ -890,7 +890,7 @@
               <w:lang w:val="en-NL" w:eastAsia="en-NL"/>
             </w:rPr>
           </w:pPr>
-          <w:hyperlink w:anchor="_Toc131613592" w:history="1">
+          <w:hyperlink w:anchor="_Toc131780675" w:history="1">
             <w:r>
               <w:rPr>
                 <w:rStyle w:val="Hyperlink"/>
@@ -918,7 +918,7 @@
                 <w:noProof/>
                 <w:webHidden/>
               </w:rPr>
-              <w:instrText xml:space="preserve"> PAGEREF _Toc131613592 \h </w:instrText>
+              <w:instrText xml:space="preserve"> PAGEREF _Toc131780675 \h </w:instrText>
             </w:r>
             <w:r>
               <w:rPr>
@@ -961,14 +961,14 @@
               <w:lang w:val="en-NL" w:eastAsia="en-NL"/>
             </w:rPr>
           </w:pPr>
-          <w:hyperlink w:anchor="_Toc131613593" w:history="1">
+          <w:hyperlink w:anchor="_Toc131780676" w:history="1">
             <w:r>
               <w:rPr>
                 <w:rStyle w:val="Hyperlink"/>
                 <w:noProof/>
                 <w:lang w:val="en-US"/>
               </w:rPr>
-              <w:t>Non-relational Database</w:t>
+              <w:t>Loosely Structured Database</w:t>
             </w:r>
             <w:r>
               <w:rPr>
@@ -989,7 +989,7 @@
                 <w:noProof/>
                 <w:webHidden/>
               </w:rPr>
-              <w:instrText xml:space="preserve"> PAGEREF _Toc131613593 \h </w:instrText>
+              <w:instrText xml:space="preserve"> PAGEREF _Toc131780676 \h </w:instrText>
             </w:r>
             <w:r>
               <w:rPr>
@@ -1009,7 +1009,7 @@
                 <w:noProof/>
                 <w:webHidden/>
               </w:rPr>
-              <w:t>5</w:t>
+              <w:t>6</w:t>
             </w:r>
             <w:r>
               <w:rPr>
@@ -1032,7 +1032,7 @@
               <w:lang w:val="en-NL" w:eastAsia="en-NL"/>
             </w:rPr>
           </w:pPr>
-          <w:hyperlink w:anchor="_Toc131613594" w:history="1">
+          <w:hyperlink w:anchor="_Toc131780677" w:history="1">
             <w:r>
               <w:rPr>
                 <w:rStyle w:val="Hyperlink"/>
@@ -1060,7 +1060,7 @@
                 <w:noProof/>
                 <w:webHidden/>
               </w:rPr>
-              <w:instrText xml:space="preserve"> PAGEREF _Toc131613594 \h </w:instrText>
+              <w:instrText xml:space="preserve"> PAGEREF _Toc131780677 \h </w:instrText>
             </w:r>
             <w:r>
               <w:rPr>
@@ -1080,7 +1080,7 @@
                 <w:noProof/>
                 <w:webHidden/>
               </w:rPr>
-              <w:t>5</w:t>
+              <w:t>6</w:t>
             </w:r>
             <w:r>
               <w:rPr>
@@ -1103,7 +1103,7 @@
               <w:lang w:val="en-NL" w:eastAsia="en-NL"/>
             </w:rPr>
           </w:pPr>
-          <w:hyperlink w:anchor="_Toc131613595" w:history="1">
+          <w:hyperlink w:anchor="_Toc131780678" w:history="1">
             <w:r>
               <w:rPr>
                 <w:rStyle w:val="Hyperlink"/>
@@ -1131,7 +1131,7 @@
                 <w:noProof/>
                 <w:webHidden/>
               </w:rPr>
-              <w:instrText xml:space="preserve"> PAGEREF _Toc131613595 \h </w:instrText>
+              <w:instrText xml:space="preserve"> PAGEREF _Toc131780678 \h </w:instrText>
             </w:r>
             <w:r>
               <w:rPr>
@@ -1151,7 +1151,7 @@
                 <w:noProof/>
                 <w:webHidden/>
               </w:rPr>
-              <w:t>5</w:t>
+              <w:t>6</w:t>
             </w:r>
             <w:r>
               <w:rPr>
@@ -1174,7 +1174,7 @@
               <w:lang w:val="en-NL" w:eastAsia="en-NL"/>
             </w:rPr>
           </w:pPr>
-          <w:hyperlink w:anchor="_Toc131613596" w:history="1">
+          <w:hyperlink w:anchor="_Toc131780679" w:history="1">
             <w:r>
               <w:rPr>
                 <w:rStyle w:val="Hyperlink"/>
@@ -1202,7 +1202,7 @@
                 <w:noProof/>
                 <w:webHidden/>
               </w:rPr>
-              <w:instrText xml:space="preserve"> PAGEREF _Toc131613596 \h </w:instrText>
+              <w:instrText xml:space="preserve"> PAGEREF _Toc131780679 \h </w:instrText>
             </w:r>
             <w:r>
               <w:rPr>
@@ -1222,7 +1222,7 @@
                 <w:noProof/>
                 <w:webHidden/>
               </w:rPr>
-              <w:t>5</w:t>
+              <w:t>6</w:t>
             </w:r>
             <w:r>
               <w:rPr>
@@ -1245,7 +1245,7 @@
               <w:lang w:val="en-NL" w:eastAsia="en-NL"/>
             </w:rPr>
           </w:pPr>
-          <w:hyperlink w:anchor="_Toc131613597" w:history="1">
+          <w:hyperlink w:anchor="_Toc131780680" w:history="1">
             <w:r>
               <w:rPr>
                 <w:rStyle w:val="Hyperlink"/>
@@ -1273,7 +1273,7 @@
                 <w:noProof/>
                 <w:webHidden/>
               </w:rPr>
-              <w:instrText xml:space="preserve"> PAGEREF _Toc131613597 \h </w:instrText>
+              <w:instrText xml:space="preserve"> PAGEREF _Toc131780680 \h </w:instrText>
             </w:r>
             <w:r>
               <w:rPr>
@@ -1293,7 +1293,7 @@
                 <w:noProof/>
                 <w:webHidden/>
               </w:rPr>
-              <w:t>5</w:t>
+              <w:t>6</w:t>
             </w:r>
             <w:r>
               <w:rPr>
@@ -1316,7 +1316,7 @@
               <w:lang w:val="en-NL" w:eastAsia="en-NL"/>
             </w:rPr>
           </w:pPr>
-          <w:hyperlink w:anchor="_Toc131613598" w:history="1">
+          <w:hyperlink w:anchor="_Toc131780681" w:history="1">
             <w:r>
               <w:rPr>
                 <w:rStyle w:val="Hyperlink"/>
@@ -1344,7 +1344,7 @@
                 <w:noProof/>
                 <w:webHidden/>
               </w:rPr>
-              <w:instrText xml:space="preserve"> PAGEREF _Toc131613598 \h </w:instrText>
+              <w:instrText xml:space="preserve"> PAGEREF _Toc131780681 \h </w:instrText>
             </w:r>
             <w:r>
               <w:rPr>
@@ -1364,7 +1364,7 @@
                 <w:noProof/>
                 <w:webHidden/>
               </w:rPr>
-              <w:t>5</w:t>
+              <w:t>6</w:t>
             </w:r>
             <w:r>
               <w:rPr>
@@ -1387,7 +1387,7 @@
               <w:lang w:val="en-NL" w:eastAsia="en-NL"/>
             </w:rPr>
           </w:pPr>
-          <w:hyperlink w:anchor="_Toc131613599" w:history="1">
+          <w:hyperlink w:anchor="_Toc131780682" w:history="1">
             <w:r>
               <w:rPr>
                 <w:rStyle w:val="Hyperlink"/>
@@ -1415,7 +1415,7 @@
                 <w:noProof/>
                 <w:webHidden/>
               </w:rPr>
-              <w:instrText xml:space="preserve"> PAGEREF _Toc131613599 \h </w:instrText>
+              <w:instrText xml:space="preserve"> PAGEREF _Toc131780682 \h </w:instrText>
             </w:r>
             <w:r>
               <w:rPr>
@@ -1435,7 +1435,7 @@
                 <w:noProof/>
                 <w:webHidden/>
               </w:rPr>
-              <w:t>5</w:t>
+              <w:t>6</w:t>
             </w:r>
             <w:r>
               <w:rPr>
@@ -1458,7 +1458,7 @@
               <w:lang w:val="en-NL" w:eastAsia="en-NL"/>
             </w:rPr>
           </w:pPr>
-          <w:hyperlink w:anchor="_Toc131613600" w:history="1">
+          <w:hyperlink w:anchor="_Toc131780683" w:history="1">
             <w:r>
               <w:rPr>
                 <w:rStyle w:val="Hyperlink"/>
@@ -1486,7 +1486,7 @@
                 <w:noProof/>
                 <w:webHidden/>
               </w:rPr>
-              <w:instrText xml:space="preserve"> PAGEREF _Toc131613600 \h </w:instrText>
+              <w:instrText xml:space="preserve"> PAGEREF _Toc131780683 \h </w:instrText>
             </w:r>
             <w:r>
               <w:rPr>
@@ -1506,7 +1506,7 @@
                 <w:noProof/>
                 <w:webHidden/>
               </w:rPr>
-              <w:t>5</w:t>
+              <w:t>6</w:t>
             </w:r>
             <w:r>
               <w:rPr>
@@ -1529,7 +1529,7 @@
               <w:lang w:val="en-NL" w:eastAsia="en-NL"/>
             </w:rPr>
           </w:pPr>
-          <w:hyperlink w:anchor="_Toc131613601" w:history="1">
+          <w:hyperlink w:anchor="_Toc131780684" w:history="1">
             <w:r>
               <w:rPr>
                 <w:rStyle w:val="Hyperlink"/>
@@ -1557,7 +1557,7 @@
                 <w:noProof/>
                 <w:webHidden/>
               </w:rPr>
-              <w:instrText xml:space="preserve"> PAGEREF _Toc131613601 \h </w:instrText>
+              <w:instrText xml:space="preserve"> PAGEREF _Toc131780684 \h </w:instrText>
             </w:r>
             <w:r>
               <w:rPr>
@@ -1577,7 +1577,7 @@
                 <w:noProof/>
                 <w:webHidden/>
               </w:rPr>
-              <w:t>5</w:t>
+              <w:t>6</w:t>
             </w:r>
             <w:r>
               <w:rPr>
@@ -1625,7 +1625,7 @@
         </w:rPr>
       </w:pPr>
       <w:bookmarkStart w:id="1" w:name="_Topic_1"/>
-      <w:bookmarkStart w:id="2" w:name="_Toc131613585"/>
+      <w:bookmarkStart w:id="2" w:name="_Toc131780668"/>
       <w:bookmarkEnd w:id="1"/>
       <w:r>
         <w:rPr>
@@ -1752,7 +1752,7 @@
           <w:lang w:val="en-US"/>
         </w:rPr>
       </w:pPr>
-      <w:bookmarkStart w:id="3" w:name="_Toc131613586"/>
+      <w:bookmarkStart w:id="3" w:name="_Toc131780669"/>
       <w:r>
         <w:rPr>
           <w:lang w:val="en-US"/>
@@ -1815,7 +1815,7 @@
           <w:lang w:val="en-US"/>
         </w:rPr>
       </w:pPr>
-      <w:bookmarkStart w:id="4" w:name="_Toc131613587"/>
+      <w:bookmarkStart w:id="4" w:name="_Toc131780670"/>
       <w:r>
         <w:rPr>
           <w:lang w:val="en-US"/>
@@ -1863,7 +1863,7 @@
           <w:lang w:val="en-US"/>
         </w:rPr>
       </w:pPr>
-      <w:bookmarkStart w:id="5" w:name="_Toc131613588"/>
+      <w:bookmarkStart w:id="5" w:name="_Toc131780671"/>
       <w:r>
         <w:rPr>
           <w:lang w:val="en-US"/>
@@ -1927,21 +1927,7 @@
             <w:rStyle w:val="Hyperlink"/>
             <w:lang w:val="en-US"/>
           </w:rPr>
-          <w:t>introductio</w:t>
-        </w:r>
-        <w:r>
-          <w:rPr>
-            <w:rStyle w:val="Hyperlink"/>
-            <w:lang w:val="en-US"/>
-          </w:rPr>
-          <w:t>n</w:t>
-        </w:r>
-        <w:r>
-          <w:rPr>
-            <w:rStyle w:val="Hyperlink"/>
-            <w:lang w:val="en-US"/>
-          </w:rPr>
-          <w:t xml:space="preserve"> to this topic</w:t>
+          <w:t>introduction to this topic</w:t>
         </w:r>
       </w:hyperlink>
       <w:r>
@@ -2398,7 +2384,7 @@
           <w:lang w:val="en-US"/>
         </w:rPr>
       </w:pPr>
-      <w:bookmarkStart w:id="6" w:name="_Toc131613589"/>
+      <w:bookmarkStart w:id="6" w:name="_Toc131780672"/>
       <w:r>
         <w:rPr>
           <w:lang w:val="en-US"/>
@@ -2410,23 +2396,56 @@
     </w:p>
     <w:p>
       <w:pPr>
+        <w:rPr>
+          <w:lang w:val="en-US"/>
+        </w:rPr>
+      </w:pPr>
+      <w:r>
+        <w:rPr>
+          <w:lang w:val="en-US"/>
+        </w:rPr>
+        <w:t xml:space="preserve">The </w:t>
+      </w:r>
+      <w:proofErr w:type="spellStart"/>
+      <w:r>
+        <w:rPr>
+          <w:lang w:val="en-US"/>
+        </w:rPr>
+        <w:t>VocabVersus</w:t>
+      </w:r>
+      <w:proofErr w:type="spellEnd"/>
+      <w:r>
+        <w:rPr>
+          <w:lang w:val="en-US"/>
+        </w:rPr>
+        <w:t xml:space="preserve"> game relies on word sets to validate that a given word submission by a player is a valid word. This word set </w:t>
+      </w:r>
+      <w:r>
+        <w:rPr>
+          <w:lang w:val="en-US"/>
+        </w:rPr>
+        <w:t>must</w:t>
+      </w:r>
+      <w:r>
+        <w:rPr>
+          <w:lang w:val="en-US"/>
+        </w:rPr>
+        <w:t xml:space="preserve"> be stored somewhere so it can be referenced in the future during a game.</w:t>
+      </w:r>
+    </w:p>
+    <w:p>
+      <w:pPr>
         <w:pStyle w:val="Heading2"/>
         <w:rPr>
           <w:lang w:val="en-US"/>
         </w:rPr>
       </w:pPr>
-      <w:bookmarkStart w:id="7" w:name="_Toc131613590"/>
-      <w:r>
-        <w:rPr>
-          <w:lang w:val="en-US"/>
-        </w:rPr>
-        <w:t>P</w:t>
-      </w:r>
-      <w:r>
-        <w:rPr>
-          <w:lang w:val="en-US"/>
-        </w:rPr>
-        <w:t>ersistence</w:t>
+      <w:bookmarkStart w:id="7" w:name="_Toc131780673"/>
+      <w:r>
+        <w:rPr>
+          <w:lang w:val="en-US"/>
+        </w:rPr>
+        <w:t>Persistence</w:t>
       </w:r>
       <w:bookmarkEnd w:id="7"/>
     </w:p>
@@ -2440,22 +2459,1122 @@
         <w:rPr>
           <w:lang w:val="en-US"/>
         </w:rPr>
-        <w:t>Why persistent,</w:t>
-      </w:r>
-      <w:r>
-        <w:rPr>
-          <w:lang w:val="en-US"/>
-        </w:rPr>
-        <w:t xml:space="preserve"> need it for a while, and there will be a </w:t>
+        <w:t xml:space="preserve">Due to the same word set being allowed to be used in many different games, the data will have to be stored persistently and cannot be </w:t>
+      </w:r>
+      <w:r>
+        <w:rPr>
+          <w:lang w:val="en-US"/>
+        </w:rPr>
+        <w:t>coupled,</w:t>
+      </w:r>
+      <w:r>
+        <w:rPr>
+          <w:lang w:val="en-US"/>
+        </w:rPr>
+        <w:t xml:space="preserve"> for example to a single game instance.</w:t>
+      </w:r>
+    </w:p>
+    <w:p>
+      <w:pPr>
+        <w:rPr>
+          <w:color w:val="FF0000"/>
+          <w:lang w:val="en-US"/>
+        </w:rPr>
+      </w:pPr>
+      <w:r>
+        <w:rPr>
+          <w:lang w:val="en-US"/>
+        </w:rPr>
+        <w:t>Due to the large nature of a word set and the ability to use different word sets depending on the game rules, the data size and storage capacity will have to be kept in mind when determining how to persistently store these datasets.</w:t>
+      </w:r>
+    </w:p>
+    <w:p>
+      <w:pPr>
+        <w:pStyle w:val="Heading2"/>
+        <w:rPr>
+          <w:lang w:val="en-US"/>
+        </w:rPr>
+      </w:pPr>
+      <w:bookmarkStart w:id="8" w:name="_Toc131780674"/>
+      <w:r>
+        <w:rPr>
+          <w:lang w:val="en-US"/>
+        </w:rPr>
+        <w:t>Storage Options</w:t>
+      </w:r>
+      <w:bookmarkEnd w:id="8"/>
+    </w:p>
+    <w:p>
+      <w:pPr>
+        <w:rPr>
+          <w:lang w:val="en-US"/>
+        </w:rPr>
+      </w:pPr>
+      <w:r>
+        <w:rPr>
+          <w:lang w:val="en-US"/>
+        </w:rPr>
+        <w:t xml:space="preserve">For this research, database solutions will be discussed as they are the most prominent and accessible method of persistently storing data, the specific database technologies that will be explored are based on the </w:t>
+      </w:r>
+      <w:r>
+        <w:rPr>
+          <w:lang w:val="en-US"/>
+        </w:rPr>
+        <w:t xml:space="preserve">most popular database technologies as explored in the </w:t>
+      </w:r>
+      <w:hyperlink r:id="rId13" w:anchor="section-most-loved-dreaded-and-wanted-databases" w:history="1">
+        <w:r>
+          <w:rPr>
+            <w:rStyle w:val="Hyperlink"/>
+            <w:lang w:val="en-US"/>
+          </w:rPr>
+          <w:t xml:space="preserve">2022 </w:t>
+        </w:r>
+        <w:proofErr w:type="spellStart"/>
+        <w:r>
+          <w:rPr>
+            <w:rStyle w:val="Hyperlink"/>
+            <w:lang w:val="en-US"/>
+          </w:rPr>
+          <w:t>stackoverflow</w:t>
+        </w:r>
+        <w:proofErr w:type="spellEnd"/>
+        <w:r>
+          <w:rPr>
+            <w:rStyle w:val="Hyperlink"/>
+            <w:lang w:val="en-US"/>
+          </w:rPr>
+          <w:t xml:space="preserve"> developer survey</w:t>
+        </w:r>
+      </w:hyperlink>
+      <w:r>
+        <w:rPr>
+          <w:lang w:val="en-US"/>
+        </w:rPr>
+        <w:t>.</w:t>
+      </w:r>
+    </w:p>
+    <w:p>
+      <w:pPr>
+        <w:pStyle w:val="Heading3"/>
+        <w:rPr>
+          <w:lang w:val="en-US"/>
+        </w:rPr>
+      </w:pPr>
+      <w:bookmarkStart w:id="9" w:name="_Relational_Database"/>
+      <w:bookmarkStart w:id="10" w:name="_Toc131780675"/>
+      <w:bookmarkEnd w:id="9"/>
+      <w:r>
+        <w:rPr>
+          <w:lang w:val="en-US"/>
+        </w:rPr>
+        <w:t>Relational Database</w:t>
+      </w:r>
+      <w:bookmarkEnd w:id="10"/>
+    </w:p>
+    <w:p>
+      <w:pPr>
+        <w:rPr>
+          <w:lang w:val="en-US"/>
+        </w:rPr>
+      </w:pPr>
+      <w:hyperlink r:id="rId14" w:history="1">
+        <w:r>
+          <w:rPr>
+            <w:rStyle w:val="Hyperlink"/>
+            <w:lang w:val="en-US"/>
+          </w:rPr>
+          <w:t>Relational databases</w:t>
+        </w:r>
+      </w:hyperlink>
+      <w:r>
+        <w:rPr>
+          <w:lang w:val="en-US"/>
+        </w:rPr>
+        <w:t xml:space="preserve"> are a common practice method for storing persistent data, as it allows for large amounts of data to be stored in a predefined structure.</w:t>
+      </w:r>
+    </w:p>
+    <w:p>
+      <w:pPr>
+        <w:rPr>
+          <w:lang w:val="en-US"/>
+        </w:rPr>
+      </w:pPr>
+      <w:r>
+        <w:rPr>
+          <w:lang w:val="en-US"/>
+        </w:rPr>
+        <w:t xml:space="preserve">There are many different </w:t>
+      </w:r>
+      <w:r>
+        <w:rPr>
+          <w:lang w:val="en-US"/>
+        </w:rPr>
+        <w:t xml:space="preserve">structured </w:t>
+      </w:r>
+      <w:r>
+        <w:rPr>
+          <w:lang w:val="en-US"/>
+        </w:rPr>
+        <w:t xml:space="preserve">relational </w:t>
+      </w:r>
+      <w:r>
+        <w:rPr>
+          <w:lang w:val="en-US"/>
+        </w:rPr>
+        <w:t>databases, such as:</w:t>
+      </w:r>
+    </w:p>
+    <w:p>
+      <w:pPr>
+        <w:pStyle w:val="ListParagraph"/>
+        <w:numPr>
+          <w:ilvl w:val="0"/>
+          <w:numId w:val="2"/>
+        </w:numPr>
+        <w:rPr>
+          <w:lang w:val="en-US"/>
+        </w:rPr>
+      </w:pPr>
+      <w:hyperlink r:id="rId15" w:history="1">
+        <w:r>
+          <w:rPr>
+            <w:rStyle w:val="Hyperlink"/>
+            <w:lang w:val="en-US"/>
+          </w:rPr>
+          <w:t>MSSQL</w:t>
+        </w:r>
+      </w:hyperlink>
+    </w:p>
+    <w:p>
+      <w:pPr>
+        <w:pStyle w:val="ListParagraph"/>
+        <w:numPr>
+          <w:ilvl w:val="0"/>
+          <w:numId w:val="2"/>
+        </w:numPr>
+        <w:rPr>
+          <w:lang w:val="en-US"/>
+        </w:rPr>
+      </w:pPr>
+      <w:hyperlink r:id="rId16" w:history="1">
+        <w:r>
+          <w:rPr>
+            <w:rStyle w:val="Hyperlink"/>
+            <w:lang w:val="en-US"/>
+          </w:rPr>
+          <w:t>MySQL</w:t>
+        </w:r>
+      </w:hyperlink>
+    </w:p>
+    <w:p>
+      <w:pPr>
+        <w:pStyle w:val="ListParagraph"/>
+        <w:numPr>
+          <w:ilvl w:val="0"/>
+          <w:numId w:val="2"/>
+        </w:numPr>
+        <w:rPr>
+          <w:lang w:val="en-US"/>
+        </w:rPr>
+      </w:pPr>
+      <w:hyperlink r:id="rId17" w:history="1">
+        <w:r>
+          <w:rPr>
+            <w:rStyle w:val="Hyperlink"/>
+            <w:lang w:val="en-US"/>
+          </w:rPr>
+          <w:t>SQLite</w:t>
+        </w:r>
+      </w:hyperlink>
+    </w:p>
+    <w:p>
+      <w:pPr>
+        <w:pStyle w:val="ListParagraph"/>
+        <w:numPr>
+          <w:ilvl w:val="0"/>
+          <w:numId w:val="2"/>
+        </w:numPr>
+        <w:rPr>
+          <w:lang w:val="en-US"/>
+        </w:rPr>
+      </w:pPr>
+      <w:hyperlink r:id="rId18" w:history="1">
+        <w:r>
+          <w:rPr>
+            <w:rStyle w:val="Hyperlink"/>
+            <w:lang w:val="en-US"/>
+          </w:rPr>
+          <w:t>PostgreSQL</w:t>
+        </w:r>
+      </w:hyperlink>
+    </w:p>
+    <w:p>
+      <w:pPr>
+        <w:rPr>
+          <w:lang w:val="en-US"/>
+        </w:rPr>
+      </w:pPr>
+      <w:r>
+        <w:rPr>
+          <w:lang w:val="en-US"/>
+        </w:rPr>
+        <w:t>Most of these databases offer similar functionality based on the SQL query language</w:t>
+      </w:r>
+      <w:r>
+        <w:rPr>
+          <w:lang w:val="en-US"/>
+        </w:rPr>
+        <w:t xml:space="preserve"> and therefore also have similar </w:t>
+      </w:r>
+      <w:hyperlink r:id="rId19" w:anchor=":~:text=The%20main%20benefits%20of%20using,issue%20of%20speed%20can%20arise." w:history="1">
+        <w:r>
+          <w:rPr>
+            <w:rStyle w:val="Hyperlink"/>
+            <w:lang w:val="en-US"/>
+          </w:rPr>
+          <w:t>benefits and tradeoffs</w:t>
+        </w:r>
+      </w:hyperlink>
+      <w:r>
+        <w:rPr>
+          <w:lang w:val="en-US"/>
+        </w:rPr>
+        <w:t>.</w:t>
+      </w:r>
+    </w:p>
+    <w:tbl>
+      <w:tblPr>
+        <w:tblW w:w="9072" w:type="dxa"/>
+        <w:tblInd w:w="-8" w:type="dxa"/>
+        <w:tblBorders>
+          <w:top w:val="outset" w:sz="6" w:space="0" w:color="auto"/>
+          <w:left w:val="outset" w:sz="6" w:space="0" w:color="auto"/>
+          <w:bottom w:val="outset" w:sz="6" w:space="0" w:color="auto"/>
+          <w:right w:val="outset" w:sz="6" w:space="0" w:color="auto"/>
+        </w:tblBorders>
+        <w:tblCellMar>
+          <w:left w:w="0" w:type="dxa"/>
+          <w:right w:w="0" w:type="dxa"/>
+        </w:tblCellMar>
+        <w:tblLook w:val="04A0" w:firstRow="1" w:lastRow="0" w:firstColumn="1" w:lastColumn="0" w:noHBand="0" w:noVBand="1"/>
+      </w:tblPr>
+      <w:tblGrid>
+        <w:gridCol w:w="4111"/>
+        <w:gridCol w:w="4961"/>
+      </w:tblGrid>
+      <w:tr>
+        <w:trPr>
+          <w:trHeight w:val="300"/>
+        </w:trPr>
+        <w:tc>
+          <w:tcPr>
+            <w:tcW w:w="4111" w:type="dxa"/>
+            <w:tcBorders>
+              <w:top w:val="single" w:sz="6" w:space="0" w:color="auto"/>
+              <w:left w:val="single" w:sz="6" w:space="0" w:color="auto"/>
+              <w:bottom w:val="single" w:sz="6" w:space="0" w:color="auto"/>
+              <w:right w:val="single" w:sz="6" w:space="0" w:color="auto"/>
+            </w:tcBorders>
+            <w:shd w:val="clear" w:color="auto" w:fill="8496B0" w:themeFill="text2" w:themeFillTint="99"/>
+          </w:tcPr>
+          <w:p>
+            <w:pPr>
+              <w:spacing w:after="0" w:line="240" w:lineRule="auto"/>
+              <w:textAlignment w:val="baseline"/>
+              <w:rPr>
+                <w:rFonts w:eastAsia="Times New Roman" w:cstheme="minorHAnsi"/>
+                <w:b/>
+                <w:bCs/>
+                <w:color w:val="FFFFFF" w:themeColor="background1"/>
+                <w:lang w:val="en-US" w:eastAsia="en-NL"/>
+              </w:rPr>
+            </w:pPr>
+            <w:r>
+              <w:rPr>
+                <w:rFonts w:eastAsia="Times New Roman" w:cstheme="minorHAnsi"/>
+                <w:b/>
+                <w:bCs/>
+                <w:color w:val="FFFFFF" w:themeColor="background1"/>
+                <w:lang w:val="en-US" w:eastAsia="en-NL"/>
+              </w:rPr>
+              <w:t>Benefits</w:t>
+            </w:r>
+          </w:p>
+        </w:tc>
+        <w:tc>
+          <w:tcPr>
+            <w:tcW w:w="4961" w:type="dxa"/>
+            <w:tcBorders>
+              <w:top w:val="single" w:sz="6" w:space="0" w:color="auto"/>
+              <w:left w:val="single" w:sz="6" w:space="0" w:color="auto"/>
+              <w:bottom w:val="single" w:sz="6" w:space="0" w:color="auto"/>
+              <w:right w:val="single" w:sz="6" w:space="0" w:color="auto"/>
+            </w:tcBorders>
+            <w:shd w:val="clear" w:color="auto" w:fill="8496B0" w:themeFill="text2" w:themeFillTint="99"/>
+          </w:tcPr>
+          <w:p>
+            <w:pPr>
+              <w:spacing w:after="0" w:line="240" w:lineRule="auto"/>
+              <w:textAlignment w:val="baseline"/>
+              <w:rPr>
+                <w:rFonts w:eastAsia="Times New Roman" w:cstheme="minorHAnsi"/>
+                <w:b/>
+                <w:bCs/>
+                <w:color w:val="FFFFFF" w:themeColor="background1"/>
+                <w:lang w:val="en-US" w:eastAsia="en-NL"/>
+              </w:rPr>
+            </w:pPr>
+            <w:r>
+              <w:rPr>
+                <w:rFonts w:eastAsia="Times New Roman" w:cstheme="minorHAnsi"/>
+                <w:b/>
+                <w:bCs/>
+                <w:color w:val="FFFFFF" w:themeColor="background1"/>
+                <w:lang w:val="en-US" w:eastAsia="en-NL"/>
+              </w:rPr>
+              <w:t>Limitations</w:t>
+            </w:r>
+          </w:p>
+        </w:tc>
+      </w:tr>
+      <w:tr>
+        <w:trPr>
+          <w:trHeight w:val="300"/>
+        </w:trPr>
+        <w:tc>
+          <w:tcPr>
+            <w:tcW w:w="4111" w:type="dxa"/>
+            <w:tcBorders>
+              <w:top w:val="single" w:sz="6" w:space="0" w:color="auto"/>
+              <w:left w:val="single" w:sz="6" w:space="0" w:color="auto"/>
+              <w:bottom w:val="single" w:sz="6" w:space="0" w:color="auto"/>
+              <w:right w:val="single" w:sz="6" w:space="0" w:color="auto"/>
+            </w:tcBorders>
+          </w:tcPr>
+          <w:p>
+            <w:pPr>
+              <w:spacing w:after="0" w:line="240" w:lineRule="auto"/>
+              <w:textAlignment w:val="baseline"/>
+              <w:rPr>
+                <w:rFonts w:eastAsia="Times New Roman" w:cstheme="minorHAnsi"/>
+                <w:lang w:val="en-US" w:eastAsia="en-NL"/>
+              </w:rPr>
+            </w:pPr>
+            <w:r>
+              <w:rPr>
+                <w:rFonts w:eastAsia="Times New Roman" w:cstheme="minorHAnsi"/>
+                <w:lang w:val="en-US" w:eastAsia="en-NL"/>
+              </w:rPr>
+              <w:t>Fast query processing</w:t>
+            </w:r>
+          </w:p>
+        </w:tc>
+        <w:tc>
+          <w:tcPr>
+            <w:tcW w:w="4961" w:type="dxa"/>
+            <w:tcBorders>
+              <w:top w:val="single" w:sz="6" w:space="0" w:color="auto"/>
+              <w:left w:val="single" w:sz="6" w:space="0" w:color="auto"/>
+              <w:bottom w:val="single" w:sz="6" w:space="0" w:color="auto"/>
+              <w:right w:val="single" w:sz="6" w:space="0" w:color="auto"/>
+            </w:tcBorders>
+          </w:tcPr>
+          <w:p>
+            <w:pPr>
+              <w:spacing w:after="0" w:line="240" w:lineRule="auto"/>
+              <w:textAlignment w:val="baseline"/>
+              <w:rPr>
+                <w:rFonts w:eastAsia="Times New Roman" w:cstheme="minorHAnsi"/>
+                <w:lang w:val="en-US" w:eastAsia="en-NL"/>
+              </w:rPr>
+            </w:pPr>
+            <w:r>
+              <w:rPr>
+                <w:rFonts w:eastAsia="Times New Roman" w:cstheme="minorHAnsi"/>
+                <w:lang w:val="en-US" w:eastAsia="en-NL"/>
+              </w:rPr>
+              <w:t>Harder scalability</w:t>
+            </w:r>
+          </w:p>
+        </w:tc>
+      </w:tr>
+      <w:tr>
+        <w:trPr>
+          <w:trHeight w:val="300"/>
+        </w:trPr>
+        <w:tc>
+          <w:tcPr>
+            <w:tcW w:w="4111" w:type="dxa"/>
+            <w:tcBorders>
+              <w:top w:val="single" w:sz="6" w:space="0" w:color="auto"/>
+              <w:left w:val="single" w:sz="6" w:space="0" w:color="auto"/>
+              <w:bottom w:val="single" w:sz="6" w:space="0" w:color="auto"/>
+              <w:right w:val="single" w:sz="6" w:space="0" w:color="auto"/>
+            </w:tcBorders>
+          </w:tcPr>
+          <w:p>
+            <w:pPr>
+              <w:spacing w:after="0" w:line="240" w:lineRule="auto"/>
+              <w:textAlignment w:val="baseline"/>
+              <w:rPr>
+                <w:rFonts w:eastAsia="Times New Roman" w:cstheme="minorHAnsi"/>
+                <w:lang w:val="en-US" w:eastAsia="en-NL"/>
+              </w:rPr>
+            </w:pPr>
+            <w:r>
+              <w:rPr>
+                <w:rFonts w:eastAsia="Times New Roman" w:cstheme="minorHAnsi"/>
+                <w:lang w:val="en-US" w:eastAsia="en-NL"/>
+              </w:rPr>
+              <w:t>Data consistency</w:t>
+            </w:r>
+          </w:p>
+        </w:tc>
+        <w:tc>
+          <w:tcPr>
+            <w:tcW w:w="4961" w:type="dxa"/>
+            <w:tcBorders>
+              <w:top w:val="single" w:sz="6" w:space="0" w:color="auto"/>
+              <w:left w:val="single" w:sz="6" w:space="0" w:color="auto"/>
+              <w:bottom w:val="single" w:sz="6" w:space="0" w:color="auto"/>
+              <w:right w:val="single" w:sz="6" w:space="0" w:color="auto"/>
+            </w:tcBorders>
+          </w:tcPr>
+          <w:p>
+            <w:pPr>
+              <w:spacing w:after="0" w:line="240" w:lineRule="auto"/>
+              <w:textAlignment w:val="baseline"/>
+              <w:rPr>
+                <w:rFonts w:eastAsia="Times New Roman" w:cstheme="minorHAnsi"/>
+                <w:lang w:val="en-US" w:eastAsia="en-NL"/>
+              </w:rPr>
+            </w:pPr>
+            <w:r>
+              <w:rPr>
+                <w:rFonts w:eastAsia="Times New Roman" w:cstheme="minorHAnsi"/>
+                <w:lang w:val="en-US" w:eastAsia="en-NL"/>
+              </w:rPr>
+              <w:t>Complex relational structures</w:t>
+            </w:r>
+          </w:p>
+        </w:tc>
+      </w:tr>
+    </w:tbl>
+    <w:p>
+      <w:pPr>
+        <w:rPr>
+          <w:lang w:val="en-US"/>
+        </w:rPr>
+      </w:pPr>
+      <w:r>
+        <w:rPr>
+          <w:lang w:val="en-US"/>
+        </w:rPr>
+        <w:t>On</w:t>
+      </w:r>
+      <w:r>
+        <w:rPr>
+          <w:lang w:val="en-US"/>
+        </w:rPr>
+        <w:t>e</w:t>
+      </w:r>
+      <w:r>
+        <w:rPr>
+          <w:lang w:val="en-US"/>
+        </w:rPr>
+        <w:t xml:space="preserve"> other large limitation that is often brought up for SQL databases, is that performance may decrease drastically as datasets grow however, as shortly introduced in </w:t>
+      </w:r>
+      <w:hyperlink r:id="rId20" w:history="1">
+        <w:r>
+          <w:rPr>
+            <w:rStyle w:val="Hyperlink"/>
+            <w:lang w:val="en-US"/>
+          </w:rPr>
+          <w:t>this blog article</w:t>
+        </w:r>
+      </w:hyperlink>
+      <w:r>
+        <w:rPr>
+          <w:lang w:val="en-US"/>
+        </w:rPr>
+        <w:t xml:space="preserve"> this can often be </w:t>
+      </w:r>
+      <w:r>
+        <w:rPr>
+          <w:lang w:val="en-US"/>
+        </w:rPr>
+        <w:t xml:space="preserve">remedied with modern database technologies via methods such as </w:t>
+      </w:r>
+      <w:hyperlink r:id="rId21" w:history="1">
+        <w:r>
+          <w:rPr>
+            <w:rStyle w:val="Hyperlink"/>
+            <w:lang w:val="en-US"/>
+          </w:rPr>
+          <w:t>indexing</w:t>
+        </w:r>
+        <w:r>
+          <w:rPr>
+            <w:rStyle w:val="Hyperlink"/>
+            <w:lang w:val="en-US"/>
+          </w:rPr>
+          <w:t xml:space="preserve"> or compressing information</w:t>
+        </w:r>
+      </w:hyperlink>
+      <w:r>
+        <w:rPr>
+          <w:lang w:val="en-US"/>
+        </w:rPr>
+        <w:t>.</w:t>
+      </w:r>
+      <w:r>
+        <w:rPr>
+          <w:lang w:val="en-US"/>
+        </w:rPr>
+        <w:t xml:space="preserve"> </w:t>
+      </w:r>
+    </w:p>
+    <w:p>
+      <w:pPr>
+        <w:rPr>
+          <w:lang w:val="en-US"/>
+        </w:rPr>
+      </w:pPr>
+      <w:r>
+        <w:rPr>
+          <w:lang w:val="en-US"/>
+        </w:rPr>
+        <w:t xml:space="preserve">Storing word sets in a structured SQL database </w:t>
+      </w:r>
+      <w:r>
+        <w:rPr>
+          <w:lang w:val="en-US"/>
+        </w:rPr>
+        <w:t>could</w:t>
+      </w:r>
+      <w:r>
+        <w:rPr>
+          <w:lang w:val="en-US"/>
+        </w:rPr>
+        <w:t xml:space="preserve"> look like the ERD displayed below</w:t>
+      </w:r>
+      <w:r>
+        <w:rPr>
+          <w:lang w:val="en-US"/>
+        </w:rPr>
+        <w:t>:</w:t>
+      </w:r>
+    </w:p>
+    <w:p>
+      <w:pPr>
+        <w:rPr>
+          <w:lang w:val="en-US"/>
+        </w:rPr>
+      </w:pPr>
+      <w:r>
+        <w:rPr>
+          <w:noProof/>
+        </w:rPr>
+        <w:drawing>
+          <wp:inline distT="0" distB="0" distL="0" distR="0" wp14:anchorId="26AC91BB" wp14:editId="4A55D38B">
+            <wp:extent cx="4488815" cy="1341755"/>
+            <wp:effectExtent l="0" t="0" r="0" b="0"/>
+            <wp:docPr id="1" name="Picture 1" descr="Arrow&#10;&#10;Description automatically generated with low confidence"/>
+            <wp:cNvGraphicFramePr>
+              <a:graphicFrameLocks xmlns:a="http://schemas.openxmlformats.org/drawingml/2006/main" noChangeAspect="1"/>
+            </wp:cNvGraphicFramePr>
+            <a:graphic xmlns:a="http://schemas.openxmlformats.org/drawingml/2006/main">
+              <a:graphicData uri="http://schemas.openxmlformats.org/drawingml/2006/picture">
+                <pic:pic xmlns:pic="http://schemas.openxmlformats.org/drawingml/2006/picture">
+                  <pic:nvPicPr>
+                    <pic:cNvPr id="1" name="Picture 1" descr="Arrow&#10;&#10;Description automatically generated with low confidence"/>
+                    <pic:cNvPicPr>
+                      <a:picLocks noChangeAspect="1" noChangeArrowheads="1"/>
+                    </pic:cNvPicPr>
+                  </pic:nvPicPr>
+                  <pic:blipFill>
+                    <a:blip r:embed="rId22">
+                      <a:extLst>
+                        <a:ext uri="{28A0092B-C50C-407E-A947-70E740481C1C}">
+                          <a14:useLocalDpi xmlns:a14="http://schemas.microsoft.com/office/drawing/2010/main" val="0"/>
+                        </a:ext>
+                      </a:extLst>
+                    </a:blip>
+                    <a:srcRect/>
+                    <a:stretch>
+                      <a:fillRect/>
+                    </a:stretch>
+                  </pic:blipFill>
+                  <pic:spPr bwMode="auto">
+                    <a:xfrm>
+                      <a:off x="0" y="0"/>
+                      <a:ext cx="4488815" cy="1341755"/>
+                    </a:xfrm>
+                    <a:prstGeom prst="rect">
+                      <a:avLst/>
+                    </a:prstGeom>
+                    <a:noFill/>
+                    <a:ln>
+                      <a:noFill/>
+                    </a:ln>
+                  </pic:spPr>
+                </pic:pic>
+              </a:graphicData>
+            </a:graphic>
+          </wp:inline>
+        </w:drawing>
+      </w:r>
+    </w:p>
+    <w:p>
+      <w:pPr>
+        <w:pStyle w:val="Heading3"/>
+        <w:rPr>
+          <w:lang w:val="en-US"/>
+        </w:rPr>
+      </w:pPr>
+      <w:bookmarkStart w:id="11" w:name="_Toc131780676"/>
+      <w:r>
+        <w:rPr>
+          <w:lang w:val="en-US"/>
+        </w:rPr>
+        <w:lastRenderedPageBreak/>
+        <w:t xml:space="preserve">Loosely Structured </w:t>
+      </w:r>
+      <w:r>
+        <w:rPr>
+          <w:lang w:val="en-US"/>
+        </w:rPr>
+        <w:t>Database</w:t>
+      </w:r>
+      <w:bookmarkEnd w:id="11"/>
+    </w:p>
+    <w:p>
+      <w:pPr>
+        <w:rPr>
+          <w:lang w:val="en-US"/>
+        </w:rPr>
+      </w:pPr>
+      <w:r>
+        <w:rPr>
+          <w:lang w:val="en-US"/>
+        </w:rPr>
+        <w:t xml:space="preserve">Loosely structured databases, more often referred to as </w:t>
+      </w:r>
+      <w:hyperlink r:id="rId23" w:anchor=":~:text=NoSQL%2C%20also%20referred%20to%20as,structures%20found%20in%20relational%20databases." w:history="1">
+        <w:r>
+          <w:rPr>
+            <w:rStyle w:val="Hyperlink"/>
+            <w:lang w:val="en-US"/>
+          </w:rPr>
+          <w:t>NoSQL databases</w:t>
+        </w:r>
+      </w:hyperlink>
+      <w:r>
+        <w:rPr>
+          <w:lang w:val="en-US"/>
+        </w:rPr>
+        <w:t xml:space="preserve">, are created to be support more flexible data structures then conventional </w:t>
+      </w:r>
+      <w:hyperlink w:anchor="_Relational_Database" w:history="1">
+        <w:r>
+          <w:rPr>
+            <w:rStyle w:val="Hyperlink"/>
+            <w:lang w:val="en-US"/>
+          </w:rPr>
+          <w:t>SQL based databases</w:t>
+        </w:r>
+      </w:hyperlink>
+      <w:r>
+        <w:rPr>
+          <w:lang w:val="en-US"/>
+        </w:rPr>
+        <w:t>. NoSQL databases have several different types, with the 4 primarily used ones being:</w:t>
+      </w:r>
+    </w:p>
+    <w:p>
+      <w:pPr>
+        <w:pStyle w:val="ListParagraph"/>
+        <w:numPr>
+          <w:ilvl w:val="0"/>
+          <w:numId w:val="3"/>
+        </w:numPr>
+        <w:rPr>
+          <w:lang w:val="en-US"/>
+        </w:rPr>
+      </w:pPr>
+      <w:r>
+        <w:rPr>
+          <w:lang w:val="en-US"/>
+        </w:rPr>
+        <w:t>Document</w:t>
+      </w:r>
+    </w:p>
+    <w:p>
+      <w:pPr>
+        <w:pStyle w:val="ListParagraph"/>
+        <w:numPr>
+          <w:ilvl w:val="0"/>
+          <w:numId w:val="3"/>
+        </w:numPr>
+        <w:rPr>
+          <w:lang w:val="en-US"/>
+        </w:rPr>
+      </w:pPr>
+      <w:r>
+        <w:rPr>
+          <w:lang w:val="en-US"/>
+        </w:rPr>
+        <w:t>Key-value</w:t>
+      </w:r>
+    </w:p>
+    <w:p>
+      <w:pPr>
+        <w:pStyle w:val="ListParagraph"/>
+        <w:numPr>
+          <w:ilvl w:val="0"/>
+          <w:numId w:val="3"/>
+        </w:numPr>
+        <w:rPr>
+          <w:lang w:val="en-US"/>
+        </w:rPr>
+      </w:pPr>
+      <w:r>
+        <w:rPr>
+          <w:lang w:val="en-US"/>
+        </w:rPr>
+        <w:t>Column-oriented</w:t>
+      </w:r>
+    </w:p>
+    <w:p>
+      <w:pPr>
+        <w:pStyle w:val="ListParagraph"/>
+        <w:numPr>
+          <w:ilvl w:val="0"/>
+          <w:numId w:val="3"/>
+        </w:numPr>
+        <w:rPr>
+          <w:lang w:val="en-US"/>
+        </w:rPr>
+      </w:pPr>
+      <w:r>
+        <w:rPr>
+          <w:lang w:val="en-US"/>
+        </w:rPr>
+        <w:t>Graph</w:t>
+      </w:r>
+    </w:p>
+    <w:p>
+      <w:pPr>
+        <w:rPr>
+          <w:lang w:val="en-US"/>
+        </w:rPr>
+      </w:pPr>
+      <w:r>
+        <w:rPr>
+          <w:lang w:val="en-US"/>
+        </w:rPr>
+        <w:t>For a clearer understanding of these 4 types I highly recommend the</w:t>
+      </w:r>
+      <w:hyperlink r:id="rId24" w:history="1">
+        <w:r>
+          <w:rPr>
+            <w:rStyle w:val="Hyperlink"/>
+            <w:lang w:val="en-US"/>
+          </w:rPr>
+          <w:t xml:space="preserve"> introduction of these types by MongoDB</w:t>
+        </w:r>
+      </w:hyperlink>
+      <w:r>
+        <w:rPr>
+          <w:lang w:val="en-US"/>
+        </w:rPr>
+        <w:t>.</w:t>
+      </w:r>
+    </w:p>
+    <w:tbl>
+      <w:tblPr>
+        <w:tblW w:w="9072" w:type="dxa"/>
+        <w:tblInd w:w="-8" w:type="dxa"/>
+        <w:tblBorders>
+          <w:top w:val="outset" w:sz="6" w:space="0" w:color="auto"/>
+          <w:left w:val="outset" w:sz="6" w:space="0" w:color="auto"/>
+          <w:bottom w:val="outset" w:sz="6" w:space="0" w:color="auto"/>
+          <w:right w:val="outset" w:sz="6" w:space="0" w:color="auto"/>
+        </w:tblBorders>
+        <w:tblCellMar>
+          <w:left w:w="0" w:type="dxa"/>
+          <w:right w:w="0" w:type="dxa"/>
+        </w:tblCellMar>
+        <w:tblLook w:val="04A0" w:firstRow="1" w:lastRow="0" w:firstColumn="1" w:lastColumn="0" w:noHBand="0" w:noVBand="1"/>
+      </w:tblPr>
+      <w:tblGrid>
+        <w:gridCol w:w="4111"/>
+        <w:gridCol w:w="4961"/>
+      </w:tblGrid>
+      <w:tr>
+        <w:trPr>
+          <w:trHeight w:val="300"/>
+        </w:trPr>
+        <w:tc>
+          <w:tcPr>
+            <w:tcW w:w="4111" w:type="dxa"/>
+            <w:tcBorders>
+              <w:top w:val="single" w:sz="6" w:space="0" w:color="auto"/>
+              <w:left w:val="single" w:sz="6" w:space="0" w:color="auto"/>
+              <w:bottom w:val="single" w:sz="6" w:space="0" w:color="auto"/>
+              <w:right w:val="single" w:sz="6" w:space="0" w:color="auto"/>
+            </w:tcBorders>
+            <w:shd w:val="clear" w:color="auto" w:fill="8496B0" w:themeFill="text2" w:themeFillTint="99"/>
+          </w:tcPr>
+          <w:p>
+            <w:pPr>
+              <w:spacing w:after="0" w:line="240" w:lineRule="auto"/>
+              <w:textAlignment w:val="baseline"/>
+              <w:rPr>
+                <w:rFonts w:eastAsia="Times New Roman" w:cstheme="minorHAnsi"/>
+                <w:b/>
+                <w:bCs/>
+                <w:color w:val="FFFFFF" w:themeColor="background1"/>
+                <w:lang w:val="en-US" w:eastAsia="en-NL"/>
+              </w:rPr>
+            </w:pPr>
+            <w:r>
+              <w:rPr>
+                <w:rFonts w:eastAsia="Times New Roman" w:cstheme="minorHAnsi"/>
+                <w:b/>
+                <w:bCs/>
+                <w:color w:val="FFFFFF" w:themeColor="background1"/>
+                <w:lang w:val="en-US" w:eastAsia="en-NL"/>
+              </w:rPr>
+              <w:t>Benefits</w:t>
+            </w:r>
+          </w:p>
+        </w:tc>
+        <w:tc>
+          <w:tcPr>
+            <w:tcW w:w="4961" w:type="dxa"/>
+            <w:tcBorders>
+              <w:top w:val="single" w:sz="6" w:space="0" w:color="auto"/>
+              <w:left w:val="single" w:sz="6" w:space="0" w:color="auto"/>
+              <w:bottom w:val="single" w:sz="6" w:space="0" w:color="auto"/>
+              <w:right w:val="single" w:sz="6" w:space="0" w:color="auto"/>
+            </w:tcBorders>
+            <w:shd w:val="clear" w:color="auto" w:fill="8496B0" w:themeFill="text2" w:themeFillTint="99"/>
+          </w:tcPr>
+          <w:p>
+            <w:pPr>
+              <w:spacing w:after="0" w:line="240" w:lineRule="auto"/>
+              <w:textAlignment w:val="baseline"/>
+              <w:rPr>
+                <w:rFonts w:eastAsia="Times New Roman" w:cstheme="minorHAnsi"/>
+                <w:b/>
+                <w:bCs/>
+                <w:color w:val="FFFFFF" w:themeColor="background1"/>
+                <w:lang w:val="en-US" w:eastAsia="en-NL"/>
+              </w:rPr>
+            </w:pPr>
+            <w:r>
+              <w:rPr>
+                <w:rFonts w:eastAsia="Times New Roman" w:cstheme="minorHAnsi"/>
+                <w:b/>
+                <w:bCs/>
+                <w:color w:val="FFFFFF" w:themeColor="background1"/>
+                <w:lang w:val="en-US" w:eastAsia="en-NL"/>
+              </w:rPr>
+              <w:t>Limitations</w:t>
+            </w:r>
+          </w:p>
+        </w:tc>
+      </w:tr>
+      <w:tr>
+        <w:trPr>
+          <w:trHeight w:val="300"/>
+        </w:trPr>
+        <w:tc>
+          <w:tcPr>
+            <w:tcW w:w="4111" w:type="dxa"/>
+            <w:tcBorders>
+              <w:top w:val="single" w:sz="6" w:space="0" w:color="auto"/>
+              <w:left w:val="single" w:sz="6" w:space="0" w:color="auto"/>
+              <w:bottom w:val="single" w:sz="6" w:space="0" w:color="auto"/>
+              <w:right w:val="single" w:sz="6" w:space="0" w:color="auto"/>
+            </w:tcBorders>
+          </w:tcPr>
+          <w:p>
+            <w:pPr>
+              <w:spacing w:after="0" w:line="240" w:lineRule="auto"/>
+              <w:textAlignment w:val="baseline"/>
+              <w:rPr>
+                <w:rFonts w:eastAsia="Times New Roman" w:cstheme="minorHAnsi"/>
+                <w:lang w:val="en-US" w:eastAsia="en-NL"/>
+              </w:rPr>
+            </w:pPr>
+            <w:r>
+              <w:rPr>
+                <w:rFonts w:eastAsia="Times New Roman" w:cstheme="minorHAnsi"/>
+                <w:lang w:val="en-US" w:eastAsia="en-NL"/>
+              </w:rPr>
+              <w:t>Data flexibility</w:t>
+            </w:r>
+          </w:p>
+        </w:tc>
+        <w:tc>
+          <w:tcPr>
+            <w:tcW w:w="4961" w:type="dxa"/>
+            <w:tcBorders>
+              <w:top w:val="single" w:sz="6" w:space="0" w:color="auto"/>
+              <w:left w:val="single" w:sz="6" w:space="0" w:color="auto"/>
+              <w:bottom w:val="single" w:sz="6" w:space="0" w:color="auto"/>
+              <w:right w:val="single" w:sz="6" w:space="0" w:color="auto"/>
+            </w:tcBorders>
+          </w:tcPr>
+          <w:p>
+            <w:pPr>
+              <w:spacing w:after="0" w:line="240" w:lineRule="auto"/>
+              <w:textAlignment w:val="baseline"/>
+              <w:rPr>
+                <w:rFonts w:eastAsia="Times New Roman" w:cstheme="minorHAnsi"/>
+                <w:lang w:val="en-US" w:eastAsia="en-NL"/>
+              </w:rPr>
+            </w:pPr>
+            <w:r>
+              <w:rPr>
+                <w:rFonts w:eastAsia="Times New Roman" w:cstheme="minorHAnsi"/>
+                <w:lang w:val="en-US" w:eastAsia="en-NL"/>
+              </w:rPr>
+              <w:t>Less extensible querying</w:t>
+            </w:r>
+          </w:p>
+        </w:tc>
+      </w:tr>
+      <w:tr>
+        <w:trPr>
+          <w:trHeight w:val="300"/>
+        </w:trPr>
+        <w:tc>
+          <w:tcPr>
+            <w:tcW w:w="4111" w:type="dxa"/>
+            <w:tcBorders>
+              <w:top w:val="single" w:sz="6" w:space="0" w:color="auto"/>
+              <w:left w:val="single" w:sz="6" w:space="0" w:color="auto"/>
+              <w:bottom w:val="single" w:sz="6" w:space="0" w:color="auto"/>
+              <w:right w:val="single" w:sz="6" w:space="0" w:color="auto"/>
+            </w:tcBorders>
+          </w:tcPr>
+          <w:p>
+            <w:pPr>
+              <w:spacing w:after="0" w:line="240" w:lineRule="auto"/>
+              <w:textAlignment w:val="baseline"/>
+              <w:rPr>
+                <w:rFonts w:eastAsia="Times New Roman" w:cstheme="minorHAnsi"/>
+                <w:lang w:val="en-US" w:eastAsia="en-NL"/>
+              </w:rPr>
+            </w:pPr>
+            <w:r>
+              <w:rPr>
+                <w:rFonts w:eastAsia="Times New Roman" w:cstheme="minorHAnsi"/>
+                <w:lang w:val="en-US" w:eastAsia="en-NL"/>
+              </w:rPr>
+              <w:t>Significant modern growth support</w:t>
+            </w:r>
+          </w:p>
+        </w:tc>
+        <w:tc>
+          <w:tcPr>
+            <w:tcW w:w="4961" w:type="dxa"/>
+            <w:tcBorders>
+              <w:top w:val="single" w:sz="6" w:space="0" w:color="auto"/>
+              <w:left w:val="single" w:sz="6" w:space="0" w:color="auto"/>
+              <w:bottom w:val="single" w:sz="6" w:space="0" w:color="auto"/>
+              <w:right w:val="single" w:sz="6" w:space="0" w:color="auto"/>
+            </w:tcBorders>
+          </w:tcPr>
+          <w:p>
+            <w:pPr>
+              <w:spacing w:after="0" w:line="240" w:lineRule="auto"/>
+              <w:textAlignment w:val="baseline"/>
+              <w:rPr>
+                <w:rFonts w:eastAsia="Times New Roman" w:cstheme="minorHAnsi"/>
+                <w:lang w:val="en-US" w:eastAsia="en-NL"/>
+              </w:rPr>
+            </w:pPr>
+            <w:r>
+              <w:rPr>
+                <w:rFonts w:eastAsia="Times New Roman" w:cstheme="minorHAnsi"/>
+                <w:lang w:val="en-US" w:eastAsia="en-NL"/>
+              </w:rPr>
+              <w:t>No guaranteed data consistency</w:t>
+            </w:r>
+          </w:p>
+        </w:tc>
+      </w:tr>
+    </w:tbl>
+    <w:p>
+      <w:pPr>
+        <w:pStyle w:val="Heading1"/>
+        <w:rPr>
+          <w:lang w:val="en-US"/>
+        </w:rPr>
+      </w:pPr>
+      <w:bookmarkStart w:id="12" w:name="_Toc131780677"/>
+      <w:r>
+        <w:rPr>
+          <w:lang w:val="en-US"/>
+        </w:rPr>
+        <w:t>Word evaluation</w:t>
+      </w:r>
+      <w:bookmarkEnd w:id="12"/>
+    </w:p>
+    <w:p>
+      <w:pPr>
+        <w:pStyle w:val="Heading2"/>
+        <w:rPr>
+          <w:lang w:val="en-US"/>
+        </w:rPr>
+      </w:pPr>
+      <w:bookmarkStart w:id="13" w:name="_Toc131780678"/>
+      <w:r>
+        <w:rPr>
+          <w:lang w:val="en-US"/>
+        </w:rPr>
+        <w:t>Database Query</w:t>
+      </w:r>
+      <w:bookmarkEnd w:id="13"/>
+    </w:p>
+    <w:p>
+      <w:pPr>
+        <w:pStyle w:val="Heading2"/>
+        <w:rPr>
+          <w:color w:val="FF0000"/>
+          <w:lang w:val="en-US"/>
+        </w:rPr>
+      </w:pPr>
+      <w:bookmarkStart w:id="14" w:name="_Toc131780679"/>
+      <w:r>
+        <w:rPr>
+          <w:color w:val="FF0000"/>
+          <w:lang w:val="en-US"/>
+        </w:rPr>
+        <w:t xml:space="preserve">You </w:t>
       </w:r>
       <w:proofErr w:type="gramStart"/>
       <w:r>
         <w:rPr>
-          <w:lang w:val="en-US"/>
-        </w:rPr>
-        <w:t>lot</w:t>
+          <w:color w:val="FF0000"/>
+          <w:lang w:val="en-US"/>
+        </w:rPr>
+        <w:t>know..</w:t>
       </w:r>
       <w:proofErr w:type="gramEnd"/>
+      <w:r>
+        <w:rPr>
+          <w:color w:val="FF0000"/>
+          <w:lang w:val="en-US"/>
+        </w:rPr>
+        <w:t xml:space="preserve"> SQL</w:t>
+      </w:r>
+      <w:bookmarkEnd w:id="14"/>
     </w:p>
     <w:p>
       <w:pPr>
@@ -2464,30 +3583,14 @@
           <w:lang w:val="en-US"/>
         </w:rPr>
       </w:pPr>
-      <w:bookmarkStart w:id="8" w:name="_Toc131613591"/>
-      <w:r>
-        <w:rPr>
-          <w:lang w:val="en-US"/>
-        </w:rPr>
-        <w:t>Storage Options</w:t>
-      </w:r>
-      <w:bookmarkEnd w:id="8"/>
-    </w:p>
-    <w:p>
-      <w:pPr>
-        <w:pStyle w:val="Heading3"/>
-        <w:rPr>
-          <w:lang w:val="en-US"/>
-        </w:rPr>
-      </w:pPr>
-      <w:bookmarkStart w:id="9" w:name="_Toc131613592"/>
-      <w:r>
-        <w:rPr>
-          <w:lang w:val="en-US"/>
-        </w:rPr>
-        <w:t>Relational Database</w:t>
-      </w:r>
-      <w:bookmarkEnd w:id="9"/>
+      <w:bookmarkStart w:id="15" w:name="_Toc131780680"/>
+      <w:r>
+        <w:rPr>
+          <w:lang w:val="en-US"/>
+        </w:rPr>
+        <w:t>Apache Lucene</w:t>
+      </w:r>
+      <w:bookmarkEnd w:id="15"/>
     </w:p>
     <w:p>
       <w:pPr>
@@ -2501,38 +3604,118 @@
           <w:color w:val="FF0000"/>
           <w:lang w:val="en-US"/>
         </w:rPr>
-        <w:t>Think MSSQL or MySQL</w:t>
-      </w:r>
-    </w:p>
-    <w:p>
-      <w:pPr>
-        <w:pStyle w:val="Heading3"/>
-        <w:rPr>
-          <w:lang w:val="en-US"/>
-        </w:rPr>
-      </w:pPr>
-      <w:bookmarkStart w:id="10" w:name="_Toc131613593"/>
-      <w:r>
-        <w:rPr>
-          <w:lang w:val="en-US"/>
-        </w:rPr>
-        <w:t>Non-relational Database</w:t>
-      </w:r>
-      <w:bookmarkEnd w:id="10"/>
-    </w:p>
-    <w:p>
-      <w:pPr>
+        <w:t xml:space="preserve">You know </w:t>
+      </w:r>
+      <w:proofErr w:type="spellStart"/>
+      <w:r>
         <w:rPr>
           <w:color w:val="FF0000"/>
           <w:lang w:val="en-US"/>
         </w:rPr>
-      </w:pPr>
+        <w:t>lucene</w:t>
+      </w:r>
+      <w:proofErr w:type="spellEnd"/>
       <w:r>
         <w:rPr>
           <w:color w:val="FF0000"/>
           <w:lang w:val="en-US"/>
         </w:rPr>
-        <w:t xml:space="preserve">This is many different things, key-value, graph, but most importantly </w:t>
+        <w:t xml:space="preserve">, prob the best, EVEN allows for fuzzy evaluation which is nice :). Also </w:t>
+      </w:r>
+      <w:proofErr w:type="spellStart"/>
+      <w:r>
+        <w:rPr>
+          <w:color w:val="FF0000"/>
+          <w:lang w:val="en-US"/>
+        </w:rPr>
+        <w:t>ElasticSearch</w:t>
+      </w:r>
+      <w:proofErr w:type="spellEnd"/>
+      <w:r>
+        <w:rPr>
+          <w:color w:val="FF0000"/>
+          <w:lang w:val="en-US"/>
+        </w:rPr>
+        <w:t xml:space="preserve"> and </w:t>
+      </w:r>
+      <w:proofErr w:type="spellStart"/>
+      <w:r>
+        <w:rPr>
+          <w:color w:val="FF0000"/>
+          <w:lang w:val="en-US"/>
+        </w:rPr>
+        <w:t>Solr</w:t>
+      </w:r>
+      <w:proofErr w:type="spellEnd"/>
+      <w:r>
+        <w:rPr>
+          <w:color w:val="FF0000"/>
+          <w:lang w:val="en-US"/>
+        </w:rPr>
+        <w:t xml:space="preserve"> are based on it, so could look into that as sub options</w:t>
+      </w:r>
+    </w:p>
+    <w:p>
+      <w:pPr>
+        <w:pStyle w:val="Heading2"/>
+        <w:rPr>
+          <w:lang w:val="en-US"/>
+        </w:rPr>
+      </w:pPr>
+      <w:bookmarkStart w:id="16" w:name="_Toc131780681"/>
+      <w:r>
+        <w:rPr>
+          <w:lang w:val="en-US"/>
+        </w:rPr>
+        <w:t>Cloud Search</w:t>
+      </w:r>
+      <w:bookmarkEnd w:id="16"/>
+    </w:p>
+    <w:p>
+      <w:pPr>
+        <w:rPr>
+          <w:color w:val="FF0000"/>
+          <w:lang w:val="en-US"/>
+        </w:rPr>
+      </w:pPr>
+      <w:r>
+        <w:rPr>
+          <w:color w:val="FF0000"/>
+          <w:lang w:val="en-US"/>
+        </w:rPr>
+        <w:t xml:space="preserve">Apparently azure search and amazon </w:t>
+      </w:r>
+      <w:proofErr w:type="spellStart"/>
+      <w:r>
+        <w:rPr>
+          <w:color w:val="FF0000"/>
+          <w:lang w:val="en-US"/>
+        </w:rPr>
+        <w:t>cloudsearch</w:t>
+      </w:r>
+      <w:proofErr w:type="spellEnd"/>
+      <w:r>
+        <w:rPr>
+          <w:color w:val="FF0000"/>
+          <w:lang w:val="en-US"/>
+        </w:rPr>
+        <w:t xml:space="preserve"> and </w:t>
+      </w:r>
+      <w:proofErr w:type="spellStart"/>
+      <w:r>
+        <w:rPr>
+          <w:color w:val="FF0000"/>
+          <w:lang w:val="en-US"/>
+        </w:rPr>
+        <w:t>Agolia</w:t>
+      </w:r>
+      <w:proofErr w:type="spellEnd"/>
+      <w:r>
+        <w:rPr>
+          <w:color w:val="FF0000"/>
+          <w:lang w:val="en-US"/>
+        </w:rPr>
+        <w:t xml:space="preserve"> are a </w:t>
       </w:r>
       <w:proofErr w:type="gramStart"/>
       <w:r>
@@ -2540,7 +3723,7 @@
           <w:color w:val="FF0000"/>
           <w:lang w:val="en-US"/>
         </w:rPr>
-        <w:t>Document</w:t>
+        <w:t>thing</w:t>
       </w:r>
       <w:proofErr w:type="gramEnd"/>
     </w:p>
@@ -2551,14 +3734,29 @@
           <w:lang w:val="en-US"/>
         </w:rPr>
       </w:pPr>
-      <w:bookmarkStart w:id="11" w:name="_Toc131613594"/>
-      <w:r>
-        <w:rPr>
-          <w:lang w:val="en-US"/>
-        </w:rPr>
-        <w:t>Word evaluation</w:t>
-      </w:r>
-      <w:bookmarkEnd w:id="11"/>
+      <w:bookmarkStart w:id="17" w:name="_Toc131780682"/>
+      <w:r>
+        <w:rPr>
+          <w:lang w:val="en-US"/>
+        </w:rPr>
+        <w:t>Evaluator Performance</w:t>
+      </w:r>
+      <w:bookmarkEnd w:id="17"/>
+    </w:p>
+    <w:p>
+      <w:pPr>
+        <w:rPr>
+          <w:color w:val="FF0000"/>
+          <w:lang w:val="en-US"/>
+        </w:rPr>
+      </w:pPr>
+      <w:r>
+        <w:rPr>
+          <w:color w:val="FF0000"/>
+          <w:lang w:val="en-US"/>
+        </w:rPr>
+        <w:t>Explain that a couple of solutions will be built and compared via Postman response time to see which is the fastest</w:t>
+      </w:r>
     </w:p>
     <w:p>
       <w:pPr>
@@ -2567,277 +3765,45 @@
           <w:lang w:val="en-US"/>
         </w:rPr>
       </w:pPr>
-      <w:bookmarkStart w:id="12" w:name="_Toc131613595"/>
-      <w:r>
-        <w:rPr>
-          <w:lang w:val="en-US"/>
-        </w:rPr>
-        <w:t>Database Query</w:t>
-      </w:r>
-      <w:bookmarkEnd w:id="12"/>
+      <w:bookmarkStart w:id="18" w:name="_Toc131780683"/>
+      <w:r>
+        <w:rPr>
+          <w:lang w:val="en-US"/>
+        </w:rPr>
+        <w:t>Storage</w:t>
+      </w:r>
+      <w:bookmarkEnd w:id="18"/>
+    </w:p>
+    <w:p>
+      <w:pPr>
+        <w:rPr>
+          <w:color w:val="FF0000"/>
+          <w:lang w:val="en-US"/>
+        </w:rPr>
+      </w:pPr>
+      <w:r>
+        <w:rPr>
+          <w:color w:val="FF0000"/>
+          <w:lang w:val="en-US"/>
+        </w:rPr>
+        <w:t>How expensive are different options in terms of storage capacity required</w:t>
+      </w:r>
     </w:p>
     <w:p>
       <w:pPr>
         <w:pStyle w:val="Heading2"/>
         <w:rPr>
-          <w:color w:val="FF0000"/>
-          <w:lang w:val="en-US"/>
-        </w:rPr>
-      </w:pPr>
-      <w:bookmarkStart w:id="13" w:name="_Toc131613596"/>
-      <w:r>
-        <w:rPr>
-          <w:color w:val="FF0000"/>
-          <w:lang w:val="en-US"/>
-        </w:rPr>
-        <w:t xml:space="preserve">You </w:t>
-      </w:r>
-      <w:proofErr w:type="gramStart"/>
-      <w:r>
-        <w:rPr>
-          <w:color w:val="FF0000"/>
-          <w:lang w:val="en-US"/>
-        </w:rPr>
-        <w:t>know..</w:t>
-      </w:r>
-      <w:proofErr w:type="gramEnd"/>
-      <w:r>
-        <w:rPr>
-          <w:color w:val="FF0000"/>
-          <w:lang w:val="en-US"/>
-        </w:rPr>
-        <w:t xml:space="preserve"> SQL</w:t>
-      </w:r>
-      <w:bookmarkEnd w:id="13"/>
-    </w:p>
-    <w:p>
-      <w:pPr>
-        <w:pStyle w:val="Heading2"/>
-        <w:rPr>
-          <w:lang w:val="en-US"/>
-        </w:rPr>
-      </w:pPr>
-      <w:bookmarkStart w:id="14" w:name="_Toc131613597"/>
-      <w:r>
-        <w:rPr>
-          <w:lang w:val="en-US"/>
-        </w:rPr>
-        <w:t>Apache Lucene</w:t>
-      </w:r>
-      <w:bookmarkEnd w:id="14"/>
-    </w:p>
-    <w:p>
-      <w:pPr>
-        <w:rPr>
-          <w:color w:val="FF0000"/>
-          <w:lang w:val="en-US"/>
-        </w:rPr>
-      </w:pPr>
-      <w:r>
-        <w:rPr>
-          <w:color w:val="FF0000"/>
-          <w:lang w:val="en-US"/>
-        </w:rPr>
-        <w:t xml:space="preserve">You know </w:t>
-      </w:r>
-      <w:proofErr w:type="spellStart"/>
-      <w:r>
-        <w:rPr>
-          <w:color w:val="FF0000"/>
-          <w:lang w:val="en-US"/>
-        </w:rPr>
-        <w:t>lucene</w:t>
-      </w:r>
-      <w:proofErr w:type="spellEnd"/>
-      <w:r>
-        <w:rPr>
-          <w:color w:val="FF0000"/>
-          <w:lang w:val="en-US"/>
-        </w:rPr>
-        <w:t xml:space="preserve">, prob the best, EVEN allows for fuzzy evaluation which is nice :). Also </w:t>
-      </w:r>
-      <w:proofErr w:type="spellStart"/>
-      <w:r>
-        <w:rPr>
-          <w:color w:val="FF0000"/>
-          <w:lang w:val="en-US"/>
-        </w:rPr>
-        <w:t>ElasticSearch</w:t>
-      </w:r>
-      <w:proofErr w:type="spellEnd"/>
-      <w:r>
-        <w:rPr>
-          <w:color w:val="FF0000"/>
-          <w:lang w:val="en-US"/>
-        </w:rPr>
-        <w:t xml:space="preserve"> and </w:t>
-      </w:r>
-      <w:proofErr w:type="spellStart"/>
-      <w:r>
-        <w:rPr>
-          <w:color w:val="FF0000"/>
-          <w:lang w:val="en-US"/>
-        </w:rPr>
-        <w:t>Solr</w:t>
-      </w:r>
-      <w:proofErr w:type="spellEnd"/>
-      <w:r>
-        <w:rPr>
-          <w:color w:val="FF0000"/>
-          <w:lang w:val="en-US"/>
-        </w:rPr>
-        <w:t xml:space="preserve"> are based on it, so could look into that as sub options</w:t>
-      </w:r>
-    </w:p>
-    <w:p>
-      <w:pPr>
-        <w:pStyle w:val="Heading2"/>
-        <w:rPr>
-          <w:lang w:val="en-US"/>
-        </w:rPr>
-      </w:pPr>
-      <w:bookmarkStart w:id="15" w:name="_Toc131613598"/>
-      <w:r>
-        <w:rPr>
-          <w:lang w:val="en-US"/>
-        </w:rPr>
-        <w:t>Cloud Search</w:t>
-      </w:r>
-      <w:bookmarkEnd w:id="15"/>
-    </w:p>
-    <w:p>
-      <w:pPr>
-        <w:rPr>
-          <w:color w:val="FF0000"/>
-          <w:lang w:val="en-US"/>
-        </w:rPr>
-      </w:pPr>
-      <w:r>
-        <w:rPr>
-          <w:color w:val="FF0000"/>
-          <w:lang w:val="en-US"/>
-        </w:rPr>
-        <w:t xml:space="preserve">Apparently azure search and amazon </w:t>
-      </w:r>
-      <w:proofErr w:type="spellStart"/>
-      <w:r>
-        <w:rPr>
-          <w:color w:val="FF0000"/>
-          <w:lang w:val="en-US"/>
-        </w:rPr>
-        <w:t>cloudsearch</w:t>
-      </w:r>
-      <w:proofErr w:type="spellEnd"/>
-      <w:r>
-        <w:rPr>
-          <w:color w:val="FF0000"/>
-          <w:lang w:val="en-US"/>
-        </w:rPr>
-        <w:t xml:space="preserve"> and </w:t>
-      </w:r>
-      <w:proofErr w:type="spellStart"/>
-      <w:r>
-        <w:rPr>
-          <w:color w:val="FF0000"/>
-          <w:lang w:val="en-US"/>
-        </w:rPr>
-        <w:t>Agolia</w:t>
-      </w:r>
-      <w:proofErr w:type="spellEnd"/>
-      <w:r>
-        <w:rPr>
-          <w:color w:val="FF0000"/>
-          <w:lang w:val="en-US"/>
-        </w:rPr>
-        <w:t xml:space="preserve"> are a </w:t>
-      </w:r>
-      <w:proofErr w:type="gramStart"/>
-      <w:r>
-        <w:rPr>
-          <w:color w:val="FF0000"/>
-          <w:lang w:val="en-US"/>
-        </w:rPr>
-        <w:t>thing</w:t>
-      </w:r>
-      <w:proofErr w:type="gramEnd"/>
-    </w:p>
-    <w:p>
-      <w:pPr>
-        <w:pStyle w:val="Heading1"/>
-        <w:rPr>
-          <w:lang w:val="en-US"/>
-        </w:rPr>
-      </w:pPr>
-      <w:bookmarkStart w:id="16" w:name="_Toc131613599"/>
-      <w:r>
-        <w:rPr>
-          <w:lang w:val="en-US"/>
-        </w:rPr>
-        <w:t>Evaluator Performance</w:t>
-      </w:r>
-      <w:bookmarkEnd w:id="16"/>
-    </w:p>
-    <w:p>
-      <w:pPr>
-        <w:rPr>
-          <w:color w:val="FF0000"/>
-          <w:lang w:val="en-US"/>
-        </w:rPr>
-      </w:pPr>
-      <w:r>
-        <w:rPr>
-          <w:color w:val="FF0000"/>
-          <w:lang w:val="en-US"/>
-        </w:rPr>
-        <w:t>Explain that a couple of solutions will be built and compared via Postman response time to see which is the fastest</w:t>
-      </w:r>
-    </w:p>
-    <w:p>
-      <w:pPr>
-        <w:pStyle w:val="Heading2"/>
-        <w:rPr>
-          <w:lang w:val="en-US"/>
-        </w:rPr>
-      </w:pPr>
-      <w:bookmarkStart w:id="17" w:name="_Toc131613600"/>
-      <w:r>
-        <w:rPr>
-          <w:lang w:val="en-US"/>
-        </w:rPr>
-        <w:t>Storage</w:t>
-      </w:r>
-      <w:bookmarkEnd w:id="17"/>
-    </w:p>
-    <w:p>
-      <w:pPr>
-        <w:rPr>
-          <w:color w:val="FF0000"/>
-          <w:lang w:val="en-US"/>
-        </w:rPr>
-      </w:pPr>
-      <w:r>
-        <w:rPr>
-          <w:color w:val="FF0000"/>
-          <w:lang w:val="en-US"/>
-        </w:rPr>
-        <w:t>How expensive are different options in terms of storage capacity required</w:t>
-      </w:r>
-    </w:p>
-    <w:p>
-      <w:pPr>
-        <w:pStyle w:val="Heading2"/>
-        <w:rPr>
-          <w:lang w:val="en-US"/>
-        </w:rPr>
-      </w:pPr>
-      <w:bookmarkStart w:id="18" w:name="_Toc131613601"/>
+          <w:lang w:val="en-US"/>
+        </w:rPr>
+      </w:pPr>
+      <w:bookmarkStart w:id="19" w:name="_Toc131780684"/>
       <w:r>
         <w:rPr>
           <w:lang w:val="en-US"/>
         </w:rPr>
         <w:t>Response Time</w:t>
       </w:r>
-      <w:bookmarkEnd w:id="18"/>
+      <w:bookmarkEnd w:id="19"/>
     </w:p>
     <w:p>
       <w:pPr>
@@ -2926,6 +3892,232 @@
 <file path=word/numbering.xml><?xml version="1.0" encoding="utf-8"?>
 <w:numbering xmlns:wpc="http://schemas.microsoft.com/office/word/2010/wordprocessingCanvas" xmlns:cx="http://schemas.microsoft.com/office/drawing/2014/chartex" xmlns:cx1="http://schemas.microsoft.com/office/drawing/2015/9/8/chartex" xmlns:cx2="http://schemas.microsoft.com/office/drawing/2015/10/21/chartex" xmlns:cx3="http://schemas.microsoft.com/office/drawing/2016/5/9/chartex" xmlns:cx4="http://schemas.microsoft.com/office/drawing/2016/5/10/chartex" xmlns:cx5="http://schemas.microsoft.com/office/drawing/2016/5/11/chartex" xmlns:cx6="http://schemas.microsoft.com/office/drawing/2016/5/12/chartex" xmlns:cx7="http://schemas.microsoft.com/office/drawing/2016/5/13/chartex" xmlns:cx8="http://schemas.microsoft.com/office/drawing/2016/5/14/chartex" xmlns:mc="http://schemas.openxmlformats.org/markup-compatibility/2006" xmlns:aink="http://schemas.microsoft.com/office/drawing/2016/ink" xmlns:am3d="http://schemas.microsoft.com/office/drawing/2017/model3d" xmlns:o="urn:schemas-microsoft-com:office:office" xmlns:oel="http://schemas.microsoft.com/office/2019/extlst" xmlns:r="http://schemas.openxmlformats.org/officeDocument/2006/relationships" xmlns:m="http://schemas.openxmlformats.org/officeDocument/2006/math" xmlns:v="urn:schemas-microsoft-com:vml" xmlns:wp14="http://schemas.microsoft.com/office/word/2010/wordprocessingDrawing" xmlns:wp="http://schemas.openxmlformats.org/drawingml/2006/wordprocessingDrawing" xmlns:w10="urn:schemas-microsoft-com:office:word" xmlns:w="http://schemas.openxmlformats.org/wordprocessingml/2006/main" xmlns:w14="http://schemas.microsoft.com/office/word/2010/wordml" xmlns:w15="http://schemas.microsoft.com/office/word/2012/wordml" xmlns:w16cex="http://schemas.microsoft.com/office/word/2018/wordml/cex" xmlns:w16cid="http://schemas.microsoft.com/office/word/2016/wordml/cid" xmlns:w16="http://schemas.microsoft.com/office/word/2018/wordml" xmlns:w16sdtdh="http://schemas.microsoft.com/office/word/2020/wordml/sdtdatahash" xmlns:w16se="http://schemas.microsoft.com/office/word/2015/wordml/symex" xmlns:wpg="http://schemas.microsoft.com/office/word/2010/wordprocessingGroup" xmlns:wpi="http://schemas.microsoft.com/office/word/2010/wordprocessingInk" xmlns:wne="http://schemas.microsoft.com/office/word/2006/wordml" xmlns:wps="http://schemas.microsoft.com/office/word/2010/wordprocessingShape" mc:Ignorable="w14 w15 w16se w16cid w16 w16cex w16sdtdh wp14">
   <w:abstractNum w:abstractNumId="0" w15:restartNumberingAfterBreak="0">
+    <w:nsid w:val="14DE4FB4"/>
+    <w:multiLevelType w:val="hybridMultilevel"/>
+    <w:tmpl w:val="BF20DCCE"/>
+    <w:lvl w:ilvl="0" w:tplc="20000001">
+      <w:start w:val="1"/>
+      <w:numFmt w:val="bullet"/>
+      <w:lvlText w:val=""/>
+      <w:lvlJc w:val="left"/>
+      <w:pPr>
+        <w:ind w:left="776" w:hanging="360"/>
+      </w:pPr>
+      <w:rPr>
+        <w:rFonts w:ascii="Symbol" w:hAnsi="Symbol" w:hint="default"/>
+      </w:rPr>
+    </w:lvl>
+    <w:lvl w:ilvl="1" w:tplc="20000003" w:tentative="1">
+      <w:start w:val="1"/>
+      <w:numFmt w:val="bullet"/>
+      <w:lvlText w:val="o"/>
+      <w:lvlJc w:val="left"/>
+      <w:pPr>
+        <w:ind w:left="1496" w:hanging="360"/>
+      </w:pPr>
+      <w:rPr>
+        <w:rFonts w:ascii="Courier New" w:hAnsi="Courier New" w:cs="Courier New" w:hint="default"/>
+      </w:rPr>
+    </w:lvl>
+    <w:lvl w:ilvl="2" w:tplc="20000005" w:tentative="1">
+      <w:start w:val="1"/>
+      <w:numFmt w:val="bullet"/>
+      <w:lvlText w:val=""/>
+      <w:lvlJc w:val="left"/>
+      <w:pPr>
+        <w:ind w:left="2216" w:hanging="360"/>
+      </w:pPr>
+      <w:rPr>
+        <w:rFonts w:ascii="Wingdings" w:hAnsi="Wingdings" w:hint="default"/>
+      </w:rPr>
+    </w:lvl>
+    <w:lvl w:ilvl="3" w:tplc="20000001" w:tentative="1">
+      <w:start w:val="1"/>
+      <w:numFmt w:val="bullet"/>
+      <w:lvlText w:val=""/>
+      <w:lvlJc w:val="left"/>
+      <w:pPr>
+        <w:ind w:left="2936" w:hanging="360"/>
+      </w:pPr>
+      <w:rPr>
+        <w:rFonts w:ascii="Symbol" w:hAnsi="Symbol" w:hint="default"/>
+      </w:rPr>
+    </w:lvl>
+    <w:lvl w:ilvl="4" w:tplc="20000003" w:tentative="1">
+      <w:start w:val="1"/>
+      <w:numFmt w:val="bullet"/>
+      <w:lvlText w:val="o"/>
+      <w:lvlJc w:val="left"/>
+      <w:pPr>
+        <w:ind w:left="3656" w:hanging="360"/>
+      </w:pPr>
+      <w:rPr>
+        <w:rFonts w:ascii="Courier New" w:hAnsi="Courier New" w:cs="Courier New" w:hint="default"/>
+      </w:rPr>
+    </w:lvl>
+    <w:lvl w:ilvl="5" w:tplc="20000005" w:tentative="1">
+      <w:start w:val="1"/>
+      <w:numFmt w:val="bullet"/>
+      <w:lvlText w:val=""/>
+      <w:lvlJc w:val="left"/>
+      <w:pPr>
+        <w:ind w:left="4376" w:hanging="360"/>
+      </w:pPr>
+      <w:rPr>
+        <w:rFonts w:ascii="Wingdings" w:hAnsi="Wingdings" w:hint="default"/>
+      </w:rPr>
+    </w:lvl>
+    <w:lvl w:ilvl="6" w:tplc="20000001" w:tentative="1">
+      <w:start w:val="1"/>
+      <w:numFmt w:val="bullet"/>
+      <w:lvlText w:val=""/>
+      <w:lvlJc w:val="left"/>
+      <w:pPr>
+        <w:ind w:left="5096" w:hanging="360"/>
+      </w:pPr>
+      <w:rPr>
+        <w:rFonts w:ascii="Symbol" w:hAnsi="Symbol" w:hint="default"/>
+      </w:rPr>
+    </w:lvl>
+    <w:lvl w:ilvl="7" w:tplc="20000003" w:tentative="1">
+      <w:start w:val="1"/>
+      <w:numFmt w:val="bullet"/>
+      <w:lvlText w:val="o"/>
+      <w:lvlJc w:val="left"/>
+      <w:pPr>
+        <w:ind w:left="5816" w:hanging="360"/>
+      </w:pPr>
+      <w:rPr>
+        <w:rFonts w:ascii="Courier New" w:hAnsi="Courier New" w:cs="Courier New" w:hint="default"/>
+      </w:rPr>
+    </w:lvl>
+    <w:lvl w:ilvl="8" w:tplc="20000005" w:tentative="1">
+      <w:start w:val="1"/>
+      <w:numFmt w:val="bullet"/>
+      <w:lvlText w:val=""/>
+      <w:lvlJc w:val="left"/>
+      <w:pPr>
+        <w:ind w:left="6536" w:hanging="360"/>
+      </w:pPr>
+      <w:rPr>
+        <w:rFonts w:ascii="Wingdings" w:hAnsi="Wingdings" w:hint="default"/>
+      </w:rPr>
+    </w:lvl>
+  </w:abstractNum>
+  <w:abstractNum w:abstractNumId="1" w15:restartNumberingAfterBreak="0">
+    <w:nsid w:val="5930450F"/>
+    <w:multiLevelType w:val="hybridMultilevel"/>
+    <w:tmpl w:val="0136E43E"/>
+    <w:lvl w:ilvl="0" w:tplc="20000001">
+      <w:start w:val="1"/>
+      <w:numFmt w:val="bullet"/>
+      <w:lvlText w:val=""/>
+      <w:lvlJc w:val="left"/>
+      <w:pPr>
+        <w:ind w:left="776" w:hanging="360"/>
+      </w:pPr>
+      <w:rPr>
+        <w:rFonts w:ascii="Symbol" w:hAnsi="Symbol" w:hint="default"/>
+      </w:rPr>
+    </w:lvl>
+    <w:lvl w:ilvl="1" w:tplc="20000003" w:tentative="1">
+      <w:start w:val="1"/>
+      <w:numFmt w:val="bullet"/>
+      <w:lvlText w:val="o"/>
+      <w:lvlJc w:val="left"/>
+      <w:pPr>
+        <w:ind w:left="1496" w:hanging="360"/>
+      </w:pPr>
+      <w:rPr>
+        <w:rFonts w:ascii="Courier New" w:hAnsi="Courier New" w:cs="Courier New" w:hint="default"/>
+      </w:rPr>
+    </w:lvl>
+    <w:lvl w:ilvl="2" w:tplc="20000005" w:tentative="1">
+      <w:start w:val="1"/>
+      <w:numFmt w:val="bullet"/>
+      <w:lvlText w:val=""/>
+      <w:lvlJc w:val="left"/>
+      <w:pPr>
+        <w:ind w:left="2216" w:hanging="360"/>
+      </w:pPr>
+      <w:rPr>
+        <w:rFonts w:ascii="Wingdings" w:hAnsi="Wingdings" w:hint="default"/>
+      </w:rPr>
+    </w:lvl>
+    <w:lvl w:ilvl="3" w:tplc="20000001" w:tentative="1">
+      <w:start w:val="1"/>
+      <w:numFmt w:val="bullet"/>
+      <w:lvlText w:val=""/>
+      <w:lvlJc w:val="left"/>
+      <w:pPr>
+        <w:ind w:left="2936" w:hanging="360"/>
+      </w:pPr>
+      <w:rPr>
+        <w:rFonts w:ascii="Symbol" w:hAnsi="Symbol" w:hint="default"/>
+      </w:rPr>
+    </w:lvl>
+    <w:lvl w:ilvl="4" w:tplc="20000003" w:tentative="1">
+      <w:start w:val="1"/>
+      <w:numFmt w:val="bullet"/>
+      <w:lvlText w:val="o"/>
+      <w:lvlJc w:val="left"/>
+      <w:pPr>
+        <w:ind w:left="3656" w:hanging="360"/>
+      </w:pPr>
+      <w:rPr>
+        <w:rFonts w:ascii="Courier New" w:hAnsi="Courier New" w:cs="Courier New" w:hint="default"/>
+      </w:rPr>
+    </w:lvl>
+    <w:lvl w:ilvl="5" w:tplc="20000005" w:tentative="1">
+      <w:start w:val="1"/>
+      <w:numFmt w:val="bullet"/>
+      <w:lvlText w:val=""/>
+      <w:lvlJc w:val="left"/>
+      <w:pPr>
+        <w:ind w:left="4376" w:hanging="360"/>
+      </w:pPr>
+      <w:rPr>
+        <w:rFonts w:ascii="Wingdings" w:hAnsi="Wingdings" w:hint="default"/>
+      </w:rPr>
+    </w:lvl>
+    <w:lvl w:ilvl="6" w:tplc="20000001" w:tentative="1">
+      <w:start w:val="1"/>
+      <w:numFmt w:val="bullet"/>
+      <w:lvlText w:val=""/>
+      <w:lvlJc w:val="left"/>
+      <w:pPr>
+        <w:ind w:left="5096" w:hanging="360"/>
+      </w:pPr>
+      <w:rPr>
+        <w:rFonts w:ascii="Symbol" w:hAnsi="Symbol" w:hint="default"/>
+      </w:rPr>
+    </w:lvl>
+    <w:lvl w:ilvl="7" w:tplc="20000003" w:tentative="1">
+      <w:start w:val="1"/>
+      <w:numFmt w:val="bullet"/>
+      <w:lvlText w:val="o"/>
+      <w:lvlJc w:val="left"/>
+      <w:pPr>
+        <w:ind w:left="5816" w:hanging="360"/>
+      </w:pPr>
+      <w:rPr>
+        <w:rFonts w:ascii="Courier New" w:hAnsi="Courier New" w:cs="Courier New" w:hint="default"/>
+      </w:rPr>
+    </w:lvl>
+    <w:lvl w:ilvl="8" w:tplc="20000005" w:tentative="1">
+      <w:start w:val="1"/>
+      <w:numFmt w:val="bullet"/>
+      <w:lvlText w:val=""/>
+      <w:lvlJc w:val="left"/>
+      <w:pPr>
+        <w:ind w:left="6536" w:hanging="360"/>
+      </w:pPr>
+      <w:rPr>
+        <w:rFonts w:ascii="Wingdings" w:hAnsi="Wingdings" w:hint="default"/>
+      </w:rPr>
+    </w:lvl>
+  </w:abstractNum>
+  <w:abstractNum w:abstractNumId="2" w15:restartNumberingAfterBreak="0">
     <w:nsid w:val="6A6C0800"/>
     <w:multiLevelType w:val="hybridMultilevel"/>
     <w:tmpl w:val="1ED4F588"/>
@@ -3039,6 +4231,12 @@
     </w:lvl>
   </w:abstractNum>
   <w:num w:numId="1" w16cid:durableId="785153561">
+    <w:abstractNumId w:val="2"/>
+  </w:num>
+  <w:num w:numId="2" w16cid:durableId="977567464">
+    <w:abstractNumId w:val="1"/>
+  </w:num>
+  <w:num w:numId="3" w16cid:durableId="2076469555">
     <w:abstractNumId w:val="0"/>
   </w:num>
 </w:numbering>
@@ -3442,7 +4640,7 @@
   <w:style w:type="paragraph" w:default="1" w:styleId="Normal">
     <w:name w:val="Normal"/>
     <w:qFormat/>
-    <w:rsid w:val="00857B3A"/>
+    <w:rsid w:val="00D61E90"/>
     <w:rPr>
       <w:lang w:val="en-NL"/>
     </w:rPr>

</xml_diff>

<commit_message>
Updated summary to align with decided implementation
</commit_message>
<xml_diff>
--- a/Documentation/Research/Word Evaluator Research.docx
+++ b/Documentation/Research/Word Evaluator Research.docx
@@ -35,7 +35,6 @@
           <w:lang w:val="en-US" w:eastAsia="en-NL"/>
         </w:rPr>
       </w:pPr>
-      <w:proofErr w:type="spellStart"/>
       <w:r>
         <w:rPr>
           <w:rFonts w:eastAsia="Times New Roman" w:cstheme="minorHAnsi"/>
@@ -46,7 +45,6 @@
         </w:rPr>
         <w:t>VocabVersus</w:t>
       </w:r>
-      <w:proofErr w:type="spellEnd"/>
     </w:p>
     <w:p>
       <w:pPr>
@@ -320,7 +318,6 @@
                 <w:lang w:val="en-US" w:eastAsia="en-NL"/>
               </w:rPr>
             </w:pPr>
-            <w:proofErr w:type="spellStart"/>
             <w:r>
               <w:rPr>
                 <w:rFonts w:eastAsia="Times New Roman" w:cstheme="minorHAnsi"/>
@@ -328,7 +325,6 @@
               </w:rPr>
               <w:t>VocabVersus</w:t>
             </w:r>
-            <w:proofErr w:type="spellEnd"/>
           </w:p>
         </w:tc>
       </w:tr>
@@ -381,7 +377,7 @@
             <w:rPr>
               <w:rFonts w:eastAsiaTheme="minorEastAsia"/>
               <w:noProof/>
-              <w:lang w:val="en-NL" w:eastAsia="en-NL"/>
+              <w:lang w:val="nl-NL" w:eastAsia="nl-NL"/>
             </w:rPr>
           </w:pPr>
           <w:r>
@@ -393,7 +389,7 @@
           <w:r>
             <w:fldChar w:fldCharType="separate"/>
           </w:r>
-          <w:hyperlink w:anchor="_Toc132383750" w:history="1">
+          <w:hyperlink w:anchor="_Toc132474542" w:history="1">
             <w:r>
               <w:rPr>
                 <w:rStyle w:val="Hyperlink"/>
@@ -421,7 +417,7 @@
                 <w:noProof/>
                 <w:webHidden/>
               </w:rPr>
-              <w:instrText xml:space="preserve"> PAGEREF _Toc132383750 \h </w:instrText>
+              <w:instrText xml:space="preserve"> PAGEREF _Toc132474542 \h </w:instrText>
             </w:r>
             <w:r>
               <w:rPr>
@@ -461,10 +457,10 @@
             <w:rPr>
               <w:rFonts w:eastAsiaTheme="minorEastAsia"/>
               <w:noProof/>
-              <w:lang w:val="en-NL" w:eastAsia="en-NL"/>
+              <w:lang w:val="nl-NL" w:eastAsia="nl-NL"/>
             </w:rPr>
           </w:pPr>
-          <w:hyperlink w:anchor="_Toc132383751" w:history="1">
+          <w:hyperlink w:anchor="_Toc132474543" w:history="1">
             <w:r>
               <w:rPr>
                 <w:rStyle w:val="Hyperlink"/>
@@ -492,7 +488,7 @@
                 <w:noProof/>
                 <w:webHidden/>
               </w:rPr>
-              <w:instrText xml:space="preserve"> PAGEREF _Toc132383751 \h </w:instrText>
+              <w:instrText xml:space="preserve"> PAGEREF _Toc132474543 \h </w:instrText>
             </w:r>
             <w:r>
               <w:rPr>
@@ -532,10 +528,10 @@
             <w:rPr>
               <w:rFonts w:eastAsiaTheme="minorEastAsia"/>
               <w:noProof/>
-              <w:lang w:val="en-NL" w:eastAsia="en-NL"/>
+              <w:lang w:val="nl-NL" w:eastAsia="nl-NL"/>
             </w:rPr>
           </w:pPr>
-          <w:hyperlink w:anchor="_Toc132383752" w:history="1">
+          <w:hyperlink w:anchor="_Toc132474544" w:history="1">
             <w:r>
               <w:rPr>
                 <w:rStyle w:val="Hyperlink"/>
@@ -563,7 +559,7 @@
                 <w:noProof/>
                 <w:webHidden/>
               </w:rPr>
-              <w:instrText xml:space="preserve"> PAGEREF _Toc132383752 \h </w:instrText>
+              <w:instrText xml:space="preserve"> PAGEREF _Toc132474544 \h </w:instrText>
             </w:r>
             <w:r>
               <w:rPr>
@@ -603,10 +599,10 @@
             <w:rPr>
               <w:rFonts w:eastAsiaTheme="minorEastAsia"/>
               <w:noProof/>
-              <w:lang w:val="en-NL" w:eastAsia="en-NL"/>
+              <w:lang w:val="nl-NL" w:eastAsia="nl-NL"/>
             </w:rPr>
           </w:pPr>
-          <w:hyperlink w:anchor="_Toc132383753" w:history="1">
+          <w:hyperlink w:anchor="_Toc132474545" w:history="1">
             <w:r>
               <w:rPr>
                 <w:rStyle w:val="Hyperlink"/>
@@ -634,7 +630,7 @@
                 <w:noProof/>
                 <w:webHidden/>
               </w:rPr>
-              <w:instrText xml:space="preserve"> PAGEREF _Toc132383753 \h </w:instrText>
+              <w:instrText xml:space="preserve"> PAGEREF _Toc132474545 \h </w:instrText>
             </w:r>
             <w:r>
               <w:rPr>
@@ -654,7 +650,7 @@
                 <w:noProof/>
                 <w:webHidden/>
               </w:rPr>
-              <w:t>3</w:t>
+              <w:t>4</w:t>
             </w:r>
             <w:r>
               <w:rPr>
@@ -674,10 +670,10 @@
             <w:rPr>
               <w:rFonts w:eastAsiaTheme="minorEastAsia"/>
               <w:noProof/>
-              <w:lang w:val="en-NL" w:eastAsia="en-NL"/>
+              <w:lang w:val="nl-NL" w:eastAsia="nl-NL"/>
             </w:rPr>
           </w:pPr>
-          <w:hyperlink w:anchor="_Toc132383754" w:history="1">
+          <w:hyperlink w:anchor="_Toc132474546" w:history="1">
             <w:r>
               <w:rPr>
                 <w:rStyle w:val="Hyperlink"/>
@@ -705,7 +701,7 @@
                 <w:noProof/>
                 <w:webHidden/>
               </w:rPr>
-              <w:instrText xml:space="preserve"> PAGEREF _Toc132383754 \h </w:instrText>
+              <w:instrText xml:space="preserve"> PAGEREF _Toc132474546 \h </w:instrText>
             </w:r>
             <w:r>
               <w:rPr>
@@ -725,7 +721,7 @@
                 <w:noProof/>
                 <w:webHidden/>
               </w:rPr>
-              <w:t>4</w:t>
+              <w:t>5</w:t>
             </w:r>
             <w:r>
               <w:rPr>
@@ -745,10 +741,10 @@
             <w:rPr>
               <w:rFonts w:eastAsiaTheme="minorEastAsia"/>
               <w:noProof/>
-              <w:lang w:val="en-NL" w:eastAsia="en-NL"/>
+              <w:lang w:val="nl-NL" w:eastAsia="nl-NL"/>
             </w:rPr>
           </w:pPr>
-          <w:hyperlink w:anchor="_Toc132383755" w:history="1">
+          <w:hyperlink w:anchor="_Toc132474547" w:history="1">
             <w:r>
               <w:rPr>
                 <w:rStyle w:val="Hyperlink"/>
@@ -776,7 +772,7 @@
                 <w:noProof/>
                 <w:webHidden/>
               </w:rPr>
-              <w:instrText xml:space="preserve"> PAGEREF _Toc132383755 \h </w:instrText>
+              <w:instrText xml:space="preserve"> PAGEREF _Toc132474547 \h </w:instrText>
             </w:r>
             <w:r>
               <w:rPr>
@@ -796,7 +792,7 @@
                 <w:noProof/>
                 <w:webHidden/>
               </w:rPr>
-              <w:t>4</w:t>
+              <w:t>5</w:t>
             </w:r>
             <w:r>
               <w:rPr>
@@ -816,10 +812,10 @@
             <w:rPr>
               <w:rFonts w:eastAsiaTheme="minorEastAsia"/>
               <w:noProof/>
-              <w:lang w:val="en-NL" w:eastAsia="en-NL"/>
+              <w:lang w:val="nl-NL" w:eastAsia="nl-NL"/>
             </w:rPr>
           </w:pPr>
-          <w:hyperlink w:anchor="_Toc132383756" w:history="1">
+          <w:hyperlink w:anchor="_Toc132474548" w:history="1">
             <w:r>
               <w:rPr>
                 <w:rStyle w:val="Hyperlink"/>
@@ -847,7 +843,7 @@
                 <w:noProof/>
                 <w:webHidden/>
               </w:rPr>
-              <w:instrText xml:space="preserve"> PAGEREF _Toc132383756 \h </w:instrText>
+              <w:instrText xml:space="preserve"> PAGEREF _Toc132474548 \h </w:instrText>
             </w:r>
             <w:r>
               <w:rPr>
@@ -867,7 +863,7 @@
                 <w:noProof/>
                 <w:webHidden/>
               </w:rPr>
-              <w:t>4</w:t>
+              <w:t>5</w:t>
             </w:r>
             <w:r>
               <w:rPr>
@@ -887,10 +883,10 @@
             <w:rPr>
               <w:rFonts w:eastAsiaTheme="minorEastAsia"/>
               <w:noProof/>
-              <w:lang w:val="en-NL" w:eastAsia="en-NL"/>
+              <w:lang w:val="nl-NL" w:eastAsia="nl-NL"/>
             </w:rPr>
           </w:pPr>
-          <w:hyperlink w:anchor="_Toc132383757" w:history="1">
+          <w:hyperlink w:anchor="_Toc132474549" w:history="1">
             <w:r>
               <w:rPr>
                 <w:rStyle w:val="Hyperlink"/>
@@ -918,7 +914,7 @@
                 <w:noProof/>
                 <w:webHidden/>
               </w:rPr>
-              <w:instrText xml:space="preserve"> PAGEREF _Toc132383757 \h </w:instrText>
+              <w:instrText xml:space="preserve"> PAGEREF _Toc132474549 \h </w:instrText>
             </w:r>
             <w:r>
               <w:rPr>
@@ -938,7 +934,7 @@
                 <w:noProof/>
                 <w:webHidden/>
               </w:rPr>
-              <w:t>4</w:t>
+              <w:t>5</w:t>
             </w:r>
             <w:r>
               <w:rPr>
@@ -958,10 +954,10 @@
             <w:rPr>
               <w:rFonts w:eastAsiaTheme="minorEastAsia"/>
               <w:noProof/>
-              <w:lang w:val="en-NL" w:eastAsia="en-NL"/>
+              <w:lang w:val="nl-NL" w:eastAsia="nl-NL"/>
             </w:rPr>
           </w:pPr>
-          <w:hyperlink w:anchor="_Toc132383758" w:history="1">
+          <w:hyperlink w:anchor="_Toc132474550" w:history="1">
             <w:r>
               <w:rPr>
                 <w:rStyle w:val="Hyperlink"/>
@@ -989,7 +985,7 @@
                 <w:noProof/>
                 <w:webHidden/>
               </w:rPr>
-              <w:instrText xml:space="preserve"> PAGEREF _Toc132383758 \h </w:instrText>
+              <w:instrText xml:space="preserve"> PAGEREF _Toc132474550 \h </w:instrText>
             </w:r>
             <w:r>
               <w:rPr>
@@ -1009,7 +1005,7 @@
                 <w:noProof/>
                 <w:webHidden/>
               </w:rPr>
-              <w:t>5</w:t>
+              <w:t>6</w:t>
             </w:r>
             <w:r>
               <w:rPr>
@@ -1029,10 +1025,10 @@
             <w:rPr>
               <w:rFonts w:eastAsiaTheme="minorEastAsia"/>
               <w:noProof/>
-              <w:lang w:val="en-NL" w:eastAsia="en-NL"/>
+              <w:lang w:val="nl-NL" w:eastAsia="nl-NL"/>
             </w:rPr>
           </w:pPr>
-          <w:hyperlink w:anchor="_Toc132383759" w:history="1">
+          <w:hyperlink w:anchor="_Toc132474551" w:history="1">
             <w:r>
               <w:rPr>
                 <w:rStyle w:val="Hyperlink"/>
@@ -1060,7 +1056,7 @@
                 <w:noProof/>
                 <w:webHidden/>
               </w:rPr>
-              <w:instrText xml:space="preserve"> PAGEREF _Toc132383759 \h </w:instrText>
+              <w:instrText xml:space="preserve"> PAGEREF _Toc132474551 \h </w:instrText>
             </w:r>
             <w:r>
               <w:rPr>
@@ -1080,7 +1076,7 @@
                 <w:noProof/>
                 <w:webHidden/>
               </w:rPr>
-              <w:t>5</w:t>
+              <w:t>6</w:t>
             </w:r>
             <w:r>
               <w:rPr>
@@ -1100,10 +1096,10 @@
             <w:rPr>
               <w:rFonts w:eastAsiaTheme="minorEastAsia"/>
               <w:noProof/>
-              <w:lang w:val="en-NL" w:eastAsia="en-NL"/>
+              <w:lang w:val="nl-NL" w:eastAsia="nl-NL"/>
             </w:rPr>
           </w:pPr>
-          <w:hyperlink w:anchor="_Toc132383760" w:history="1">
+          <w:hyperlink w:anchor="_Toc132474552" w:history="1">
             <w:r>
               <w:rPr>
                 <w:rStyle w:val="Hyperlink"/>
@@ -1131,7 +1127,7 @@
                 <w:noProof/>
                 <w:webHidden/>
               </w:rPr>
-              <w:instrText xml:space="preserve"> PAGEREF _Toc132383760 \h </w:instrText>
+              <w:instrText xml:space="preserve"> PAGEREF _Toc132474552 \h </w:instrText>
             </w:r>
             <w:r>
               <w:rPr>
@@ -1151,7 +1147,7 @@
                 <w:noProof/>
                 <w:webHidden/>
               </w:rPr>
-              <w:t>5</w:t>
+              <w:t>6</w:t>
             </w:r>
             <w:r>
               <w:rPr>
@@ -1171,10 +1167,10 @@
             <w:rPr>
               <w:rFonts w:eastAsiaTheme="minorEastAsia"/>
               <w:noProof/>
-              <w:lang w:val="en-NL" w:eastAsia="en-NL"/>
+              <w:lang w:val="nl-NL" w:eastAsia="nl-NL"/>
             </w:rPr>
           </w:pPr>
-          <w:hyperlink w:anchor="_Toc132383761" w:history="1">
+          <w:hyperlink w:anchor="_Toc132474553" w:history="1">
             <w:r>
               <w:rPr>
                 <w:rStyle w:val="Hyperlink"/>
@@ -1202,7 +1198,7 @@
                 <w:noProof/>
                 <w:webHidden/>
               </w:rPr>
-              <w:instrText xml:space="preserve"> PAGEREF _Toc132383761 \h </w:instrText>
+              <w:instrText xml:space="preserve"> PAGEREF _Toc132474553 \h </w:instrText>
             </w:r>
             <w:r>
               <w:rPr>
@@ -1222,7 +1218,7 @@
                 <w:noProof/>
                 <w:webHidden/>
               </w:rPr>
-              <w:t>5</w:t>
+              <w:t>6</w:t>
             </w:r>
             <w:r>
               <w:rPr>
@@ -1242,10 +1238,10 @@
             <w:rPr>
               <w:rFonts w:eastAsiaTheme="minorEastAsia"/>
               <w:noProof/>
-              <w:lang w:val="en-NL" w:eastAsia="en-NL"/>
+              <w:lang w:val="nl-NL" w:eastAsia="nl-NL"/>
             </w:rPr>
           </w:pPr>
-          <w:hyperlink w:anchor="_Toc132383762" w:history="1">
+          <w:hyperlink w:anchor="_Toc132474554" w:history="1">
             <w:r>
               <w:rPr>
                 <w:rStyle w:val="Hyperlink"/>
@@ -1273,7 +1269,7 @@
                 <w:noProof/>
                 <w:webHidden/>
               </w:rPr>
-              <w:instrText xml:space="preserve"> PAGEREF _Toc132383762 \h </w:instrText>
+              <w:instrText xml:space="preserve"> PAGEREF _Toc132474554 \h </w:instrText>
             </w:r>
             <w:r>
               <w:rPr>
@@ -1293,7 +1289,7 @@
                 <w:noProof/>
                 <w:webHidden/>
               </w:rPr>
-              <w:t>6</w:t>
+              <w:t>7</w:t>
             </w:r>
             <w:r>
               <w:rPr>
@@ -1313,10 +1309,10 @@
             <w:rPr>
               <w:rFonts w:eastAsiaTheme="minorEastAsia"/>
               <w:noProof/>
-              <w:lang w:val="en-NL" w:eastAsia="en-NL"/>
+              <w:lang w:val="nl-NL" w:eastAsia="nl-NL"/>
             </w:rPr>
           </w:pPr>
-          <w:hyperlink w:anchor="_Toc132383763" w:history="1">
+          <w:hyperlink w:anchor="_Toc132474555" w:history="1">
             <w:r>
               <w:rPr>
                 <w:rStyle w:val="Hyperlink"/>
@@ -1344,7 +1340,7 @@
                 <w:noProof/>
                 <w:webHidden/>
               </w:rPr>
-              <w:instrText xml:space="preserve"> PAGEREF _Toc132383763 \h </w:instrText>
+              <w:instrText xml:space="preserve"> PAGEREF _Toc132474555 \h </w:instrText>
             </w:r>
             <w:r>
               <w:rPr>
@@ -1364,7 +1360,7 @@
                 <w:noProof/>
                 <w:webHidden/>
               </w:rPr>
-              <w:t>7</w:t>
+              <w:t>8</w:t>
             </w:r>
             <w:r>
               <w:rPr>
@@ -1384,10 +1380,10 @@
             <w:rPr>
               <w:rFonts w:eastAsiaTheme="minorEastAsia"/>
               <w:noProof/>
-              <w:lang w:val="en-NL" w:eastAsia="en-NL"/>
+              <w:lang w:val="nl-NL" w:eastAsia="nl-NL"/>
             </w:rPr>
           </w:pPr>
-          <w:hyperlink w:anchor="_Toc132383764" w:history="1">
+          <w:hyperlink w:anchor="_Toc132474556" w:history="1">
             <w:r>
               <w:rPr>
                 <w:rStyle w:val="Hyperlink"/>
@@ -1415,7 +1411,7 @@
                 <w:noProof/>
                 <w:webHidden/>
               </w:rPr>
-              <w:instrText xml:space="preserve"> PAGEREF _Toc132383764 \h </w:instrText>
+              <w:instrText xml:space="preserve"> PAGEREF _Toc132474556 \h </w:instrText>
             </w:r>
             <w:r>
               <w:rPr>
@@ -1435,7 +1431,7 @@
                 <w:noProof/>
                 <w:webHidden/>
               </w:rPr>
-              <w:t>7</w:t>
+              <w:t>8</w:t>
             </w:r>
             <w:r>
               <w:rPr>
@@ -1455,10 +1451,10 @@
             <w:rPr>
               <w:rFonts w:eastAsiaTheme="minorEastAsia"/>
               <w:noProof/>
-              <w:lang w:val="en-NL" w:eastAsia="en-NL"/>
+              <w:lang w:val="nl-NL" w:eastAsia="nl-NL"/>
             </w:rPr>
           </w:pPr>
-          <w:hyperlink w:anchor="_Toc132383765" w:history="1">
+          <w:hyperlink w:anchor="_Toc132474557" w:history="1">
             <w:r>
               <w:rPr>
                 <w:rStyle w:val="Hyperlink"/>
@@ -1486,7 +1482,7 @@
                 <w:noProof/>
                 <w:webHidden/>
               </w:rPr>
-              <w:instrText xml:space="preserve"> PAGEREF _Toc132383765 \h </w:instrText>
+              <w:instrText xml:space="preserve"> PAGEREF _Toc132474557 \h </w:instrText>
             </w:r>
             <w:r>
               <w:rPr>
@@ -1506,7 +1502,7 @@
                 <w:noProof/>
                 <w:webHidden/>
               </w:rPr>
-              <w:t>7</w:t>
+              <w:t>8</w:t>
             </w:r>
             <w:r>
               <w:rPr>
@@ -1526,10 +1522,10 @@
             <w:rPr>
               <w:rFonts w:eastAsiaTheme="minorEastAsia"/>
               <w:noProof/>
-              <w:lang w:val="en-NL" w:eastAsia="en-NL"/>
+              <w:lang w:val="nl-NL" w:eastAsia="nl-NL"/>
             </w:rPr>
           </w:pPr>
-          <w:hyperlink w:anchor="_Toc132383766" w:history="1">
+          <w:hyperlink w:anchor="_Toc132474558" w:history="1">
             <w:r>
               <w:rPr>
                 <w:rStyle w:val="Hyperlink"/>
@@ -1557,7 +1553,7 @@
                 <w:noProof/>
                 <w:webHidden/>
               </w:rPr>
-              <w:instrText xml:space="preserve"> PAGEREF _Toc132383766 \h </w:instrText>
+              <w:instrText xml:space="preserve"> PAGEREF _Toc132474558 \h </w:instrText>
             </w:r>
             <w:r>
               <w:rPr>
@@ -1577,7 +1573,7 @@
                 <w:noProof/>
                 <w:webHidden/>
               </w:rPr>
-              <w:t>8</w:t>
+              <w:t>9</w:t>
             </w:r>
             <w:r>
               <w:rPr>
@@ -1597,10 +1593,10 @@
             <w:rPr>
               <w:rFonts w:eastAsiaTheme="minorEastAsia"/>
               <w:noProof/>
-              <w:lang w:val="en-NL" w:eastAsia="en-NL"/>
+              <w:lang w:val="nl-NL" w:eastAsia="nl-NL"/>
             </w:rPr>
           </w:pPr>
-          <w:hyperlink w:anchor="_Toc132383767" w:history="1">
+          <w:hyperlink w:anchor="_Toc132474559" w:history="1">
             <w:r>
               <w:rPr>
                 <w:rStyle w:val="Hyperlink"/>
@@ -1628,7 +1624,7 @@
                 <w:noProof/>
                 <w:webHidden/>
               </w:rPr>
-              <w:instrText xml:space="preserve"> PAGEREF _Toc132383767 \h </w:instrText>
+              <w:instrText xml:space="preserve"> PAGEREF _Toc132474559 \h </w:instrText>
             </w:r>
             <w:r>
               <w:rPr>
@@ -1648,7 +1644,7 @@
                 <w:noProof/>
                 <w:webHidden/>
               </w:rPr>
-              <w:t>9</w:t>
+              <w:t>10</w:t>
             </w:r>
             <w:r>
               <w:rPr>
@@ -1668,10 +1664,10 @@
             <w:rPr>
               <w:rFonts w:eastAsiaTheme="minorEastAsia"/>
               <w:noProof/>
-              <w:lang w:val="en-NL" w:eastAsia="en-NL"/>
+              <w:lang w:val="nl-NL" w:eastAsia="nl-NL"/>
             </w:rPr>
           </w:pPr>
-          <w:hyperlink w:anchor="_Toc132383768" w:history="1">
+          <w:hyperlink w:anchor="_Toc132474560" w:history="1">
             <w:r>
               <w:rPr>
                 <w:rStyle w:val="Hyperlink"/>
@@ -1699,7 +1695,7 @@
                 <w:noProof/>
                 <w:webHidden/>
               </w:rPr>
-              <w:instrText xml:space="preserve"> PAGEREF _Toc132383768 \h </w:instrText>
+              <w:instrText xml:space="preserve"> PAGEREF _Toc132474560 \h </w:instrText>
             </w:r>
             <w:r>
               <w:rPr>
@@ -1719,7 +1715,7 @@
                 <w:noProof/>
                 <w:webHidden/>
               </w:rPr>
-              <w:t>9</w:t>
+              <w:t>10</w:t>
             </w:r>
             <w:r>
               <w:rPr>
@@ -1739,10 +1735,10 @@
             <w:rPr>
               <w:rFonts w:eastAsiaTheme="minorEastAsia"/>
               <w:noProof/>
-              <w:lang w:val="en-NL" w:eastAsia="en-NL"/>
+              <w:lang w:val="nl-NL" w:eastAsia="nl-NL"/>
             </w:rPr>
           </w:pPr>
-          <w:hyperlink w:anchor="_Toc132383769" w:history="1">
+          <w:hyperlink w:anchor="_Toc132474561" w:history="1">
             <w:r>
               <w:rPr>
                 <w:rStyle w:val="Hyperlink"/>
@@ -1770,7 +1766,7 @@
                 <w:noProof/>
                 <w:webHidden/>
               </w:rPr>
-              <w:instrText xml:space="preserve"> PAGEREF _Toc132383769 \h </w:instrText>
+              <w:instrText xml:space="preserve"> PAGEREF _Toc132474561 \h </w:instrText>
             </w:r>
             <w:r>
               <w:rPr>
@@ -1790,7 +1786,7 @@
                 <w:noProof/>
                 <w:webHidden/>
               </w:rPr>
-              <w:t>9</w:t>
+              <w:t>10</w:t>
             </w:r>
             <w:r>
               <w:rPr>
@@ -1838,7 +1834,7 @@
         </w:rPr>
       </w:pPr>
       <w:bookmarkStart w:id="1" w:name="_Topic_1"/>
-      <w:bookmarkStart w:id="2" w:name="_Toc132383750"/>
+      <w:bookmarkStart w:id="2" w:name="_Toc132474542"/>
       <w:bookmarkEnd w:id="1"/>
       <w:r>
         <w:rPr>
@@ -1939,21 +1935,7 @@
         <w:rPr>
           <w:lang w:val="en-US"/>
         </w:rPr>
-        <w:t xml:space="preserve"> and return the result in real-time</w:t>
-      </w:r>
-      <w:proofErr w:type="gramStart"/>
-      <w:r>
-        <w:rPr>
-          <w:lang w:val="en-US"/>
-        </w:rPr>
-        <w:t>, as</w:t>
-      </w:r>
-      <w:proofErr w:type="gramEnd"/>
-      <w:r>
-        <w:rPr>
-          <w:lang w:val="en-US"/>
-        </w:rPr>
-        <w:t xml:space="preserve"> to give the player feedback on their submission.</w:t>
+        <w:t xml:space="preserve"> and return the result in real-time, as to give the player feedback on their submission.</w:t>
       </w:r>
     </w:p>
     <w:p>
@@ -1963,7 +1945,7 @@
           <w:lang w:val="en-US"/>
         </w:rPr>
       </w:pPr>
-      <w:bookmarkStart w:id="3" w:name="_Toc132383751"/>
+      <w:bookmarkStart w:id="3" w:name="_Toc132474543"/>
       <w:r>
         <w:rPr>
           <w:lang w:val="en-US"/>
@@ -2026,7 +2008,7 @@
           <w:lang w:val="en-US"/>
         </w:rPr>
       </w:pPr>
-      <w:bookmarkStart w:id="4" w:name="_Toc132383752"/>
+      <w:bookmarkStart w:id="4" w:name="_Toc132474544"/>
       <w:r>
         <w:rPr>
           <w:lang w:val="en-US"/>
@@ -2045,48 +2027,20 @@
         <w:rPr>
           <w:lang w:val="en-US"/>
         </w:rPr>
-        <w:t xml:space="preserve">This research document explores multiple solutions for storing </w:t>
-      </w:r>
-      <w:proofErr w:type="spellStart"/>
-      <w:r>
-        <w:rPr>
-          <w:lang w:val="en-US"/>
-        </w:rPr>
-        <w:t>VocabVersus</w:t>
-      </w:r>
-      <w:proofErr w:type="spellEnd"/>
-      <w:r>
-        <w:rPr>
-          <w:lang w:val="en-US"/>
-        </w:rPr>
-        <w:t xml:space="preserve"> word sets, evaluating user word submissions using research and POC applications.</w:t>
-      </w:r>
-    </w:p>
-    <w:p>
-      <w:pPr>
-        <w:rPr>
-          <w:lang w:val="en-US"/>
-        </w:rPr>
-      </w:pPr>
-      <w:r>
-        <w:rPr>
-          <w:lang w:val="en-US"/>
-        </w:rPr>
-        <w:t xml:space="preserve">Based on the research, the approaches were chosen to explore further for usage in </w:t>
-      </w:r>
-      <w:proofErr w:type="spellStart"/>
-      <w:r>
-        <w:rPr>
-          <w:lang w:val="en-US"/>
-        </w:rPr>
-        <w:t>VocabVersus</w:t>
-      </w:r>
-      <w:proofErr w:type="spellEnd"/>
-      <w:r>
-        <w:rPr>
-          <w:lang w:val="en-US"/>
-        </w:rPr>
-        <w:t xml:space="preserve">, these being a </w:t>
+        <w:t>This research document explores multiple solutions for storing VocabVersus word sets, evaluating user word submissions using research and POC applications.</w:t>
+      </w:r>
+    </w:p>
+    <w:p>
+      <w:pPr>
+        <w:rPr>
+          <w:lang w:val="en-US"/>
+        </w:rPr>
+      </w:pPr>
+      <w:r>
+        <w:rPr>
+          <w:lang w:val="en-US"/>
+        </w:rPr>
+        <w:t xml:space="preserve">Based on the research, the approaches were chosen to explore further for usage in VocabVersus, these being a </w:t>
       </w:r>
       <w:hyperlink w:anchor="_SQL_Database" w:history="1">
         <w:r>
@@ -2129,108 +2083,48 @@
         <w:rPr>
           <w:lang w:val="en-US"/>
         </w:rPr>
-        <w:t xml:space="preserve">Both Apache Lucene and SQL Database solutions had promising </w:t>
-      </w:r>
+        <w:t xml:space="preserve">Both Apache Lucene and SQL Database solutions had promising results; having acceptable response times within the scope of a real-time web game when configured properly. </w:t>
+      </w:r>
+    </w:p>
+    <w:p>
+      <w:pPr>
+        <w:rPr>
+          <w:lang w:val="en-US"/>
+        </w:rPr>
+      </w:pPr>
       <w:proofErr w:type="gramStart"/>
       <w:r>
         <w:rPr>
           <w:lang w:val="en-US"/>
         </w:rPr>
-        <w:t>results;</w:t>
+        <w:t>However</w:t>
       </w:r>
       <w:proofErr w:type="gramEnd"/>
       <w:r>
         <w:rPr>
           <w:lang w:val="en-US"/>
         </w:rPr>
-        <w:t xml:space="preserve"> having acceptable response times within the scope of a real-time web game when configured properly. </w:t>
-      </w:r>
-    </w:p>
-    <w:p>
-      <w:pPr>
-        <w:rPr>
-          <w:lang w:val="en-US"/>
-        </w:rPr>
-      </w:pPr>
-      <w:r>
-        <w:rPr>
-          <w:lang w:val="en-US"/>
-        </w:rPr>
-        <w:t xml:space="preserve">However both also showed limitations attached to this, such as the SQL Database requiring extra storage space for indexing and limitations with the </w:t>
-      </w:r>
-      <w:proofErr w:type="spellStart"/>
-      <w:r>
-        <w:rPr>
-          <w:lang w:val="en-US"/>
-        </w:rPr>
-        <w:t>EFCore</w:t>
-      </w:r>
-      <w:proofErr w:type="spellEnd"/>
-      <w:r>
-        <w:rPr>
-          <w:lang w:val="en-US"/>
-        </w:rPr>
-        <w:t xml:space="preserve"> ORM, while Apache Lucene requires significantly more set-up and research for the required implementation.</w:t>
-      </w:r>
-    </w:p>
-    <w:p>
-      <w:pPr>
-        <w:rPr>
-          <w:lang w:val="en-US"/>
-        </w:rPr>
-      </w:pPr>
-      <w:r>
-        <w:rPr>
-          <w:lang w:val="en-US"/>
-        </w:rPr>
-        <w:t xml:space="preserve">Based on the findings summarized above, </w:t>
-      </w:r>
-      <w:r>
-        <w:rPr>
-          <w:lang w:val="en-US"/>
-        </w:rPr>
-        <w:t xml:space="preserve">the </w:t>
-      </w:r>
-      <w:proofErr w:type="spellStart"/>
-      <w:r>
-        <w:rPr>
-          <w:lang w:val="en-US"/>
-        </w:rPr>
-        <w:t>VocabVersus</w:t>
-      </w:r>
-      <w:proofErr w:type="spellEnd"/>
-      <w:r>
-        <w:rPr>
-          <w:lang w:val="en-US"/>
-        </w:rPr>
-        <w:t xml:space="preserve"> Word Evaluator will use Lucene.NET for its storage and evaluation as it showed the best results within the </w:t>
-      </w:r>
-      <w:proofErr w:type="spellStart"/>
-      <w:r>
-        <w:rPr>
-          <w:lang w:val="en-US"/>
-        </w:rPr>
-        <w:t>VocabVersus</w:t>
-      </w:r>
-      <w:proofErr w:type="spellEnd"/>
-      <w:r>
-        <w:rPr>
-          <w:lang w:val="en-US"/>
-        </w:rPr>
-        <w:t xml:space="preserve"> scope, ignoring the more convoluted implementation required.</w:t>
-      </w:r>
-    </w:p>
-    <w:p>
-      <w:pPr>
-        <w:rPr>
-          <w:rFonts w:asciiTheme="majorHAnsi" w:eastAsiaTheme="majorEastAsia" w:hAnsiTheme="majorHAnsi" w:cstheme="majorBidi"/>
-          <w:color w:val="2F5496" w:themeColor="accent1" w:themeShade="BF"/>
-          <w:sz w:val="32"/>
-          <w:szCs w:val="32"/>
-          <w:lang w:val="en-US"/>
-        </w:rPr>
-      </w:pPr>
-      <w:bookmarkStart w:id="5" w:name="_Toc132383753"/>
+        <w:t xml:space="preserve"> both also showed limitations attached to this, such as the SQL Database requiring extra storage space for indexing and limitations with the EFCore ORM, while Apache Lucene requires significantly more set-up and research for the required implementation.</w:t>
+      </w:r>
+    </w:p>
+    <w:p>
+      <w:pPr>
+        <w:rPr>
+          <w:lang w:val="en-US"/>
+        </w:rPr>
+      </w:pPr>
+      <w:r>
+        <w:rPr>
+          <w:lang w:val="en-US"/>
+        </w:rPr>
+        <w:t>Based on the findings summarized above, the VocabVersus Word Evaluator</w:t>
+      </w:r>
+      <w:r>
+        <w:rPr>
+          <w:lang w:val="en-US"/>
+        </w:rPr>
+        <w:t xml:space="preserve"> will use both Lucene.NET and a structured SQL database as to utilize the benefits of both solutions. In this implementation, Lucene will be used for efficiently storing and querying the words contained within a word set, while the SQL database will be used for storing references to the word set data, avoiding the limitations of storing and retrieving regular data from Lucene itself (such as getting a shallow list of all wordlists).</w:t>
+      </w:r>
       <w:r>
         <w:rPr>
           <w:lang w:val="en-US"/>
@@ -2245,6 +2139,7 @@
           <w:lang w:val="en-US"/>
         </w:rPr>
       </w:pPr>
+      <w:bookmarkStart w:id="5" w:name="_Toc132474545"/>
       <w:r>
         <w:rPr>
           <w:lang w:val="en-US"/>
@@ -2633,23 +2528,7 @@
                   <w:rFonts w:eastAsia="Times New Roman" w:cstheme="minorHAnsi"/>
                   <w:lang w:val="en-US" w:eastAsia="en-NL"/>
                 </w:rPr>
-                <w:t>Litera</w:t>
-              </w:r>
-              <w:r>
-                <w:rPr>
-                  <w:rStyle w:val="Hyperlink"/>
-                  <w:rFonts w:eastAsia="Times New Roman" w:cstheme="minorHAnsi"/>
-                  <w:lang w:val="en-US" w:eastAsia="en-NL"/>
-                </w:rPr>
-                <w:t>t</w:t>
-              </w:r>
-              <w:r>
-                <w:rPr>
-                  <w:rStyle w:val="Hyperlink"/>
-                  <w:rFonts w:eastAsia="Times New Roman" w:cstheme="minorHAnsi"/>
-                  <w:lang w:val="en-US" w:eastAsia="en-NL"/>
-                </w:rPr>
-                <w:t>ure study</w:t>
+                <w:t>Literature study</w:t>
               </w:r>
             </w:hyperlink>
           </w:p>
@@ -2669,23 +2548,7 @@
                   <w:rFonts w:eastAsia="Times New Roman" w:cstheme="minorHAnsi"/>
                   <w:lang w:val="en-US" w:eastAsia="en-NL"/>
                 </w:rPr>
-                <w:t>Com</w:t>
-              </w:r>
-              <w:r>
-                <w:rPr>
-                  <w:rStyle w:val="Hyperlink"/>
-                  <w:rFonts w:eastAsia="Times New Roman" w:cstheme="minorHAnsi"/>
-                  <w:lang w:val="en-US" w:eastAsia="en-NL"/>
-                </w:rPr>
-                <w:t>m</w:t>
-              </w:r>
-              <w:r>
-                <w:rPr>
-                  <w:rStyle w:val="Hyperlink"/>
-                  <w:rFonts w:eastAsia="Times New Roman" w:cstheme="minorHAnsi"/>
-                  <w:lang w:val="en-US" w:eastAsia="en-NL"/>
-                </w:rPr>
-                <w:t>unity research</w:t>
+                <w:t>Community research</w:t>
               </w:r>
             </w:hyperlink>
           </w:p>
@@ -2747,21 +2610,7 @@
                   <w:rStyle w:val="Hyperlink"/>
                   <w:lang w:val="en-US"/>
                 </w:rPr>
-                <w:t>Avail</w:t>
-              </w:r>
-              <w:r>
-                <w:rPr>
-                  <w:rStyle w:val="Hyperlink"/>
-                  <w:lang w:val="en-US"/>
-                </w:rPr>
-                <w:t>a</w:t>
-              </w:r>
-              <w:r>
-                <w:rPr>
-                  <w:rStyle w:val="Hyperlink"/>
-                  <w:lang w:val="en-US"/>
-                </w:rPr>
-                <w:t>ble product analysis</w:t>
+                <w:t>Available product analysis</w:t>
               </w:r>
             </w:hyperlink>
           </w:p>
@@ -2823,21 +2672,7 @@
                   <w:rStyle w:val="Hyperlink"/>
                   <w:lang w:val="en-US"/>
                 </w:rPr>
-                <w:t>Protot</w:t>
-              </w:r>
-              <w:r>
-                <w:rPr>
-                  <w:rStyle w:val="Hyperlink"/>
-                  <w:lang w:val="en-US"/>
-                </w:rPr>
-                <w:t>y</w:t>
-              </w:r>
-              <w:r>
-                <w:rPr>
-                  <w:rStyle w:val="Hyperlink"/>
-                  <w:lang w:val="en-US"/>
-                </w:rPr>
-                <w:t>ping</w:t>
+                <w:t>Prototyping</w:t>
               </w:r>
             </w:hyperlink>
           </w:p>
@@ -2855,21 +2690,7 @@
                   <w:rStyle w:val="Hyperlink"/>
                   <w:lang w:val="en-US"/>
                 </w:rPr>
-                <w:t>Bench</w:t>
-              </w:r>
-              <w:r>
-                <w:rPr>
-                  <w:rStyle w:val="Hyperlink"/>
-                  <w:lang w:val="en-US"/>
-                </w:rPr>
-                <w:t>m</w:t>
-              </w:r>
-              <w:r>
-                <w:rPr>
-                  <w:rStyle w:val="Hyperlink"/>
-                  <w:lang w:val="en-US"/>
-                </w:rPr>
-                <w:t>ark test</w:t>
+                <w:t>Benchmark test</w:t>
               </w:r>
             </w:hyperlink>
           </w:p>
@@ -2883,7 +2704,7 @@
       <w:r>
         <w:br w:type="page"/>
       </w:r>
-      <w:bookmarkStart w:id="6" w:name="_Toc132383754"/>
+      <w:bookmarkStart w:id="6" w:name="_Toc132474546"/>
       <w:r>
         <w:rPr>
           <w:lang w:val="en-US"/>
@@ -2903,21 +2724,7 @@
         <w:rPr>
           <w:lang w:val="en-US"/>
         </w:rPr>
-        <w:t xml:space="preserve">The </w:t>
-      </w:r>
-      <w:proofErr w:type="spellStart"/>
-      <w:r>
-        <w:rPr>
-          <w:lang w:val="en-US"/>
-        </w:rPr>
-        <w:t>VocabVersus</w:t>
-      </w:r>
-      <w:proofErr w:type="spellEnd"/>
-      <w:r>
-        <w:rPr>
-          <w:lang w:val="en-US"/>
-        </w:rPr>
-        <w:t xml:space="preserve"> game relies on word sets to validate that a given word submission by a player is a valid word. This word set </w:t>
+        <w:t xml:space="preserve">The VocabVersus game relies on word sets to validate that a given word submission by a player is a valid word. This word set </w:t>
       </w:r>
       <w:r>
         <w:rPr>
@@ -2939,7 +2746,7 @@
           <w:lang w:val="en-US"/>
         </w:rPr>
       </w:pPr>
-      <w:bookmarkStart w:id="7" w:name="_Toc132383755"/>
+      <w:bookmarkStart w:id="7" w:name="_Toc132474547"/>
       <w:r>
         <w:rPr>
           <w:lang w:val="en-US"/>
@@ -2994,7 +2801,7 @@
           <w:lang w:val="en-US"/>
         </w:rPr>
       </w:pPr>
-      <w:bookmarkStart w:id="8" w:name="_Toc132383756"/>
+      <w:bookmarkStart w:id="8" w:name="_Toc132474548"/>
       <w:r>
         <w:rPr>
           <w:lang w:val="en-US"/>
@@ -3027,23 +2834,7 @@
             <w:rStyle w:val="Hyperlink"/>
             <w:lang w:val="en-US"/>
           </w:rPr>
-          <w:t xml:space="preserve">2022 </w:t>
-        </w:r>
-        <w:proofErr w:type="spellStart"/>
-        <w:r>
-          <w:rPr>
-            <w:rStyle w:val="Hyperlink"/>
-            <w:lang w:val="en-US"/>
-          </w:rPr>
-          <w:t>stackoverflow</w:t>
-        </w:r>
-        <w:proofErr w:type="spellEnd"/>
-        <w:r>
-          <w:rPr>
-            <w:rStyle w:val="Hyperlink"/>
-            <w:lang w:val="en-US"/>
-          </w:rPr>
-          <w:t xml:space="preserve"> developer survey</w:t>
+          <w:t>2022 stackoverflow developer survey</w:t>
         </w:r>
       </w:hyperlink>
       <w:r>
@@ -3061,7 +2852,7 @@
         </w:rPr>
       </w:pPr>
       <w:bookmarkStart w:id="9" w:name="_Relational_Database"/>
-      <w:bookmarkStart w:id="10" w:name="_Toc132383757"/>
+      <w:bookmarkStart w:id="10" w:name="_Toc132474549"/>
       <w:bookmarkEnd w:id="9"/>
       <w:r>
         <w:rPr>
@@ -3633,7 +3424,7 @@
         </w:rPr>
       </w:pPr>
       <w:bookmarkStart w:id="11" w:name="_Loosely_Structured_Database"/>
-      <w:bookmarkStart w:id="12" w:name="_Toc132383758"/>
+      <w:bookmarkStart w:id="12" w:name="_Toc132474550"/>
       <w:bookmarkEnd w:id="11"/>
       <w:r>
         <w:rPr>
@@ -4020,7 +3811,7 @@
           <w:lang w:val="en-US"/>
         </w:rPr>
       </w:pPr>
-      <w:bookmarkStart w:id="14" w:name="_Toc132383759"/>
+      <w:bookmarkStart w:id="14" w:name="_Toc132474551"/>
       <w:r>
         <w:rPr>
           <w:lang w:val="en-US"/>
@@ -4049,7 +3840,7 @@
           <w:lang w:val="en-US"/>
         </w:rPr>
       </w:pPr>
-      <w:bookmarkStart w:id="15" w:name="_Toc132383760"/>
+      <w:bookmarkStart w:id="15" w:name="_Toc132474552"/>
       <w:r>
         <w:rPr>
           <w:lang w:val="en-US"/>
@@ -4181,32 +3972,29 @@
         </w:rPr>
         <w:t xml:space="preserve">WHERE </w:t>
       </w:r>
-      <w:proofErr w:type="spellStart"/>
       <w:r>
         <w:rPr>
           <w:b/>
           <w:bCs/>
           <w:lang w:val="en-US"/>
         </w:rPr>
-        <w:t>setId</w:t>
-      </w:r>
-      <w:proofErr w:type="spellEnd"/>
+        <w:t>setId = word</w:t>
+      </w:r>
       <w:r>
         <w:rPr>
           <w:b/>
           <w:bCs/>
           <w:lang w:val="en-US"/>
         </w:rPr>
-        <w:t xml:space="preserve"> = </w:t>
-      </w:r>
-      <w:proofErr w:type="spellStart"/>
+        <w:t>s</w:t>
+      </w:r>
       <w:r>
         <w:rPr>
           <w:b/>
           <w:bCs/>
           <w:lang w:val="en-US"/>
         </w:rPr>
-        <w:t>word</w:t>
+        <w:t>et</w:t>
       </w:r>
       <w:r>
         <w:rPr>
@@ -4214,7 +4002,7 @@
           <w:bCs/>
           <w:lang w:val="en-US"/>
         </w:rPr>
-        <w:t>s</w:t>
+        <w:t>i</w:t>
       </w:r>
       <w:r>
         <w:rPr>
@@ -4222,7 +4010,13 @@
           <w:bCs/>
           <w:lang w:val="en-US"/>
         </w:rPr>
-        <w:t>et</w:t>
+        <w:t>d</w:t>
+      </w:r>
+      <w:r>
+        <w:rPr>
+          <w:lang w:val="en-US"/>
+        </w:rPr>
+        <w:t xml:space="preserve"> AND </w:t>
       </w:r>
       <w:r>
         <w:rPr>
@@ -4230,7 +4024,7 @@
           <w:bCs/>
           <w:lang w:val="en-US"/>
         </w:rPr>
-        <w:t>i</w:t>
+        <w:t>word =</w:t>
       </w:r>
       <w:r>
         <w:rPr>
@@ -4238,42 +4032,17 @@
           <w:bCs/>
           <w:lang w:val="en-US"/>
         </w:rPr>
-        <w:t>d</w:t>
-      </w:r>
-      <w:proofErr w:type="spellEnd"/>
-      <w:r>
-        <w:rPr>
-          <w:lang w:val="en-US"/>
-        </w:rPr>
-        <w:t xml:space="preserve"> AND </w:t>
-      </w:r>
+        <w:t xml:space="preserve"> </w:t>
+      </w:r>
+      <w:proofErr w:type="gramStart"/>
       <w:r>
         <w:rPr>
           <w:b/>
           <w:bCs/>
           <w:lang w:val="en-US"/>
         </w:rPr>
-        <w:t>word =</w:t>
-      </w:r>
-      <w:r>
-        <w:rPr>
-          <w:b/>
-          <w:bCs/>
-          <w:lang w:val="en-US"/>
-        </w:rPr>
-        <w:t xml:space="preserve"> </w:t>
-      </w:r>
-      <w:proofErr w:type="spellStart"/>
-      <w:proofErr w:type="gramStart"/>
-      <w:r>
-        <w:rPr>
-          <w:b/>
-          <w:bCs/>
-          <w:lang w:val="en-US"/>
-        </w:rPr>
         <w:t>playersubmittion</w:t>
       </w:r>
-      <w:proofErr w:type="spellEnd"/>
       <w:r>
         <w:rPr>
           <w:lang w:val="en-US"/>
@@ -4317,21 +4086,7 @@
         <w:rPr>
           <w:lang w:val="en-US"/>
         </w:rPr>
-        <w:t xml:space="preserve"> however is that with normal behavior all word with the given </w:t>
-      </w:r>
-      <w:proofErr w:type="spellStart"/>
-      <w:r>
-        <w:rPr>
-          <w:lang w:val="en-US"/>
-        </w:rPr>
-        <w:t>wordsetid</w:t>
-      </w:r>
-      <w:proofErr w:type="spellEnd"/>
-      <w:r>
-        <w:rPr>
-          <w:lang w:val="en-US"/>
-        </w:rPr>
-        <w:t xml:space="preserve"> will be looked through individually until a match is found, this process can however be improved by using </w:t>
+        <w:t xml:space="preserve"> however is that with normal behavior all word with the given wordsetid will be looked through individually until a match is found, this process can however be improved by using </w:t>
       </w:r>
       <w:hyperlink r:id="rId29" w:history="1">
         <w:r>
@@ -4397,7 +4152,7 @@
           <w:lang w:val="en-US"/>
         </w:rPr>
       </w:pPr>
-      <w:bookmarkStart w:id="16" w:name="_Toc132383761"/>
+      <w:bookmarkStart w:id="16" w:name="_Toc132474553"/>
       <w:r>
         <w:rPr>
           <w:lang w:val="en-US"/>
@@ -4434,7 +4189,6 @@
         <w:t xml:space="preserve">library for text search, search engines such as </w:t>
       </w:r>
       <w:hyperlink r:id="rId32" w:history="1">
-        <w:proofErr w:type="spellStart"/>
         <w:r>
           <w:rPr>
             <w:rStyle w:val="Hyperlink"/>
@@ -4442,7 +4196,6 @@
           </w:rPr>
           <w:t>ElasticSearch</w:t>
         </w:r>
-        <w:proofErr w:type="spellEnd"/>
       </w:hyperlink>
       <w:r>
         <w:rPr>
@@ -4451,7 +4204,6 @@
         <w:t xml:space="preserve"> and </w:t>
       </w:r>
       <w:hyperlink r:id="rId33" w:history="1">
-        <w:proofErr w:type="spellStart"/>
         <w:r>
           <w:rPr>
             <w:rStyle w:val="Hyperlink"/>
@@ -4459,7 +4211,6 @@
           </w:rPr>
           <w:t>Solr</w:t>
         </w:r>
-        <w:proofErr w:type="spellEnd"/>
       </w:hyperlink>
       <w:r>
         <w:rPr>
@@ -4583,7 +4334,7 @@
           <w:lang w:val="en-US"/>
         </w:rPr>
       </w:pPr>
-      <w:bookmarkStart w:id="17" w:name="_Toc132383762"/>
+      <w:bookmarkStart w:id="17" w:name="_Toc132474554"/>
       <w:r>
         <w:rPr>
           <w:lang w:val="en-US"/>
@@ -4616,21 +4367,7 @@
         <w:rPr>
           <w:lang w:val="en-US"/>
         </w:rPr>
-        <w:t xml:space="preserve"> not be as versatile as solutions previously mentioned, the </w:t>
-      </w:r>
-      <w:proofErr w:type="spellStart"/>
-      <w:r>
-        <w:rPr>
-          <w:lang w:val="en-US"/>
-        </w:rPr>
-        <w:t>easy</w:t>
-      </w:r>
-      <w:proofErr w:type="spellEnd"/>
-      <w:r>
-        <w:rPr>
-          <w:lang w:val="en-US"/>
-        </w:rPr>
-        <w:t xml:space="preserve"> of use along with the reliability of large scale cloud solutions could be a valuable trade off.</w:t>
+        <w:t xml:space="preserve"> not be as versatile as solutions previously mentioned, the easy of use along with the reliability of large scale cloud solutions could be a valuable trade off.</w:t>
       </w:r>
     </w:p>
     <w:p>
@@ -4666,17 +4403,8 @@
             <w:rStyle w:val="Hyperlink"/>
             <w:lang w:val="en-US"/>
           </w:rPr>
-          <w:t xml:space="preserve">Amazon </w:t>
+          <w:t>Amazon CloudSearch</w:t>
         </w:r>
-        <w:proofErr w:type="spellStart"/>
-        <w:r>
-          <w:rPr>
-            <w:rStyle w:val="Hyperlink"/>
-            <w:lang w:val="en-US"/>
-          </w:rPr>
-          <w:t>CloudSearch</w:t>
-        </w:r>
-        <w:proofErr w:type="spellEnd"/>
       </w:hyperlink>
       <w:r>
         <w:rPr>
@@ -4685,7 +4413,6 @@
         <w:t xml:space="preserve"> and </w:t>
       </w:r>
       <w:hyperlink r:id="rId40" w:history="1">
-        <w:proofErr w:type="spellStart"/>
         <w:r>
           <w:rPr>
             <w:rStyle w:val="Hyperlink"/>
@@ -4693,7 +4420,6 @@
           </w:rPr>
           <w:t>Algolia</w:t>
         </w:r>
-        <w:proofErr w:type="spellEnd"/>
       </w:hyperlink>
       <w:r>
         <w:rPr>
@@ -4740,7 +4466,7 @@
         </w:rPr>
       </w:pPr>
       <w:bookmarkStart w:id="18" w:name="_Evaluator_Performance"/>
-      <w:bookmarkStart w:id="19" w:name="_Toc132383763"/>
+      <w:bookmarkStart w:id="19" w:name="_Toc132474555"/>
       <w:bookmarkEnd w:id="18"/>
       <w:r>
         <w:rPr>
@@ -4788,39 +4514,13 @@
         <w:rPr>
           <w:lang w:val="en-US"/>
         </w:rPr>
-        <w:t xml:space="preserve"> </w:t>
-      </w:r>
-      <w:proofErr w:type="spellStart"/>
-      <w:r>
-        <w:rPr>
-          <w:lang w:val="en-US"/>
-        </w:rPr>
-        <w:t>WebAPI</w:t>
-      </w:r>
-      <w:proofErr w:type="spellEnd"/>
-      <w:r>
-        <w:rPr>
-          <w:lang w:val="en-US"/>
-        </w:rPr>
-        <w:t xml:space="preserve"> based applications and will be testing against</w:t>
-      </w:r>
-      <w:r>
-        <w:rPr>
-          <w:lang w:val="en-US"/>
-        </w:rPr>
-        <w:t xml:space="preserve"> performance </w:t>
-      </w:r>
-      <w:r>
-        <w:rPr>
-          <w:lang w:val="en-US"/>
-        </w:rPr>
-        <w:t>of the provided insert and evaluate endpoints</w:t>
-      </w:r>
-      <w:r>
-        <w:rPr>
-          <w:lang w:val="en-US"/>
-        </w:rPr>
-        <w:t xml:space="preserve"> and</w:t>
+        <w:t xml:space="preserve"> WebAPI based applications and will be testing against</w:t>
+      </w:r>
+      <w:r>
+        <w:rPr>
+          <w:lang w:val="en-US"/>
+        </w:rPr>
+        <w:t xml:space="preserve"> performance of the provided insert and evaluate endpoints and</w:t>
       </w:r>
       <w:r>
         <w:rPr>
@@ -4865,7 +4565,7 @@
         </w:rPr>
       </w:pPr>
       <w:bookmarkStart w:id="20" w:name="_SQL_Database"/>
-      <w:bookmarkStart w:id="21" w:name="_Toc132383764"/>
+      <w:bookmarkStart w:id="21" w:name="_Toc132474556"/>
       <w:bookmarkEnd w:id="20"/>
       <w:r>
         <w:rPr>
@@ -4893,21 +4593,7 @@
             <w:rStyle w:val="Hyperlink"/>
             <w:lang w:val="en-US"/>
           </w:rPr>
-          <w:t>he</w:t>
-        </w:r>
-        <w:r>
-          <w:rPr>
-            <w:rStyle w:val="Hyperlink"/>
-            <w:lang w:val="en-US"/>
-          </w:rPr>
-          <w:t>r</w:t>
-        </w:r>
-        <w:r>
-          <w:rPr>
-            <w:rStyle w:val="Hyperlink"/>
-            <w:lang w:val="en-US"/>
-          </w:rPr>
-          <w:t>e</w:t>
+          <w:t>here</w:t>
         </w:r>
       </w:hyperlink>
       <w:r>
@@ -4922,21 +4608,7 @@
             <w:rStyle w:val="Hyperlink"/>
             <w:lang w:val="en-US"/>
           </w:rPr>
-          <w:t>on</w:t>
-        </w:r>
-        <w:r>
-          <w:rPr>
-            <w:rStyle w:val="Hyperlink"/>
-            <w:lang w:val="en-US"/>
-          </w:rPr>
-          <w:t>l</w:t>
-        </w:r>
-        <w:r>
-          <w:rPr>
-            <w:rStyle w:val="Hyperlink"/>
-            <w:lang w:val="en-US"/>
-          </w:rPr>
-          <w:t>ine</w:t>
+          <w:t>online</w:t>
         </w:r>
       </w:hyperlink>
       <w:r>
@@ -4958,14 +4630,12 @@
         </w:rPr>
         <w:t xml:space="preserve">The </w:t>
       </w:r>
-      <w:proofErr w:type="spellStart"/>
       <w:r>
         <w:rPr>
           <w:lang w:val="en-US"/>
         </w:rPr>
         <w:t>WordEvaluatorMSSQL</w:t>
       </w:r>
-      <w:proofErr w:type="spellEnd"/>
       <w:r>
         <w:rPr>
           <w:lang w:val="en-US"/>
@@ -4988,21 +4658,12 @@
         <w:t xml:space="preserve"> framework with </w:t>
       </w:r>
       <w:hyperlink r:id="rId46" w:history="1">
-        <w:proofErr w:type="spellStart"/>
         <w:r>
           <w:rPr>
             <w:rStyle w:val="Hyperlink"/>
             <w:lang w:val="en-US"/>
           </w:rPr>
-          <w:t>EFCore</w:t>
-        </w:r>
-        <w:proofErr w:type="spellEnd"/>
-        <w:r>
-          <w:rPr>
-            <w:rStyle w:val="Hyperlink"/>
-            <w:lang w:val="en-US"/>
-          </w:rPr>
-          <w:t xml:space="preserve"> 7.0.5</w:t>
+          <w:t>EFCore 7.0.5</w:t>
         </w:r>
       </w:hyperlink>
       <w:r>
@@ -5037,35 +4698,7 @@
         <w:rPr>
           <w:lang w:val="en-US"/>
         </w:rPr>
-        <w:t xml:space="preserve">It should be noted that for the context of </w:t>
-      </w:r>
-      <w:proofErr w:type="spellStart"/>
-      <w:r>
-        <w:rPr>
-          <w:lang w:val="en-US"/>
-        </w:rPr>
-        <w:t>VocabVersus</w:t>
-      </w:r>
-      <w:proofErr w:type="spellEnd"/>
-      <w:r>
-        <w:rPr>
-          <w:lang w:val="en-US"/>
-        </w:rPr>
-        <w:t xml:space="preserve"> I would not recommend using a large ORM like </w:t>
-      </w:r>
-      <w:proofErr w:type="spellStart"/>
-      <w:r>
-        <w:rPr>
-          <w:lang w:val="en-US"/>
-        </w:rPr>
-        <w:t>EFCore</w:t>
-      </w:r>
-      <w:proofErr w:type="spellEnd"/>
-      <w:r>
-        <w:rPr>
-          <w:lang w:val="en-US"/>
-        </w:rPr>
-        <w:t xml:space="preserve"> as these tend to limit the full usage of a database of possibly negatively impact performance with redundant functionality in specific use-cases as discovered during </w:t>
+        <w:t xml:space="preserve">It should be noted that for the context of VocabVersus I would not recommend using a large ORM like EFCore as these tend to limit the full usage of a database of possibly negatively impact performance with redundant functionality in specific use-cases as discovered during </w:t>
       </w:r>
       <w:hyperlink w:anchor="_Data_Management" w:history="1">
         <w:r>
@@ -5080,21 +4713,7 @@
         <w:rPr>
           <w:lang w:val="en-US"/>
         </w:rPr>
-        <w:t xml:space="preserve">. However, </w:t>
-      </w:r>
-      <w:proofErr w:type="spellStart"/>
-      <w:r>
-        <w:rPr>
-          <w:lang w:val="en-US"/>
-        </w:rPr>
-        <w:t>EFCore</w:t>
-      </w:r>
-      <w:proofErr w:type="spellEnd"/>
-      <w:r>
-        <w:rPr>
-          <w:lang w:val="en-US"/>
-        </w:rPr>
-        <w:t xml:space="preserve"> gives an extremely easy-to-use system for creating and querying databases allowing for fast POC development time.</w:t>
+        <w:t>. However, EFCore gives an extremely easy-to-use system for creating and querying databases allowing for fast POC development time.</w:t>
       </w:r>
     </w:p>
     <w:p>
@@ -5104,7 +4723,7 @@
           <w:lang w:val="en-US"/>
         </w:rPr>
       </w:pPr>
-      <w:bookmarkStart w:id="22" w:name="_Toc132383765"/>
+      <w:bookmarkStart w:id="22" w:name="_Toc132474557"/>
       <w:r>
         <w:rPr>
           <w:lang w:val="en-US"/>
@@ -5187,10 +4806,10 @@
             <v:path o:extrusionok="f" gradientshapeok="t" o:connecttype="rect"/>
             <o:lock v:ext="edit" aspectratio="t"/>
           </v:shapetype>
-          <v:shape id="_x0000_i1059" type="#_x0000_t75" style="width:451.4pt;height:87.05pt" o:ole="">
+          <v:shape id="_x0000_i1025" type="#_x0000_t75" style="width:451.5pt;height:87pt" o:ole="">
             <v:imagedata r:id="rId48" o:title=""/>
           </v:shape>
-          <o:OLEObject Type="Embed" ProgID="Word.OpenDocumentText.12" ShapeID="_x0000_i1059" DrawAspect="Content" ObjectID="_1742997206" r:id="rId49"/>
+          <o:OLEObject Type="Embed" ProgID="Word.OpenDocumentText.12" ShapeID="_x0000_i1025" DrawAspect="Content" ObjectID="_1743087508" r:id="rId49"/>
         </w:object>
       </w:r>
     </w:p>
@@ -5297,21 +4916,7 @@
         <w:rPr>
           <w:lang w:val="en-US"/>
         </w:rPr>
-        <w:t xml:space="preserve">The 11,82s measured for adding what is considered a regularly sized dataset is very long, this can however be explained to the use of </w:t>
-      </w:r>
-      <w:proofErr w:type="spellStart"/>
-      <w:r>
-        <w:rPr>
-          <w:lang w:val="en-US"/>
-        </w:rPr>
-        <w:t>EFCore</w:t>
-      </w:r>
-      <w:proofErr w:type="spellEnd"/>
-      <w:r>
-        <w:rPr>
-          <w:lang w:val="en-US"/>
-        </w:rPr>
-        <w:t xml:space="preserve">, as the version used does not yet support </w:t>
+        <w:t xml:space="preserve">The 11,82s measured for adding what is considered a regularly sized dataset is very long, this can however be explained to the use of EFCore, as the version used does not yet support </w:t>
       </w:r>
       <w:hyperlink r:id="rId50" w:history="1">
         <w:r>
@@ -5443,21 +5048,7 @@
         <w:rPr>
           <w:lang w:val="en-US"/>
         </w:rPr>
-        <w:t xml:space="preserve">For evaluating a word, the following curl request was used with the relevant </w:t>
-      </w:r>
-      <w:proofErr w:type="spellStart"/>
-      <w:r>
-        <w:rPr>
-          <w:lang w:val="en-US"/>
-        </w:rPr>
-        <w:t>wordSetId</w:t>
-      </w:r>
-      <w:proofErr w:type="spellEnd"/>
-      <w:r>
-        <w:rPr>
-          <w:lang w:val="en-US"/>
-        </w:rPr>
-        <w:t xml:space="preserve"> and word in the query parameters.</w:t>
+        <w:t>For evaluating a word, the following curl request was used with the relevant wordSetId and word in the query parameters.</w:t>
       </w:r>
     </w:p>
     <w:bookmarkStart w:id="25" w:name="_MON_1742843290"/>
@@ -5473,10 +5064,10 @@
           <w:lang w:val="en-US"/>
         </w:rPr>
         <w:object w:dxaOrig="9026" w:dyaOrig="740" w14:anchorId="22188EF6">
-          <v:shape id="_x0000_i1044" type="#_x0000_t75" style="width:451.4pt;height:36.95pt" o:ole="">
+          <v:shape id="_x0000_i1026" type="#_x0000_t75" style="width:451.5pt;height:36.75pt" o:ole="">
             <v:imagedata r:id="rId53" o:title=""/>
           </v:shape>
-          <o:OLEObject Type="Embed" ProgID="Word.OpenDocumentText.12" ShapeID="_x0000_i1044" DrawAspect="Content" ObjectID="_1742997207" r:id="rId54"/>
+          <o:OLEObject Type="Embed" ProgID="Word.OpenDocumentText.12" ShapeID="_x0000_i1026" DrawAspect="Content" ObjectID="_1743087509" r:id="rId54"/>
         </w:object>
       </w:r>
     </w:p>
@@ -5783,17 +5374,8 @@
                 <w:rFonts w:eastAsia="Times New Roman" w:cstheme="minorHAnsi"/>
                 <w:lang w:val="en-US" w:eastAsia="en-NL"/>
               </w:rPr>
-              <w:t xml:space="preserve">4,0 </w:t>
-            </w:r>
-            <w:proofErr w:type="spellStart"/>
-            <w:r>
-              <w:rPr>
-                <w:rFonts w:eastAsia="Times New Roman" w:cstheme="minorHAnsi"/>
-                <w:lang w:val="en-US" w:eastAsia="en-NL"/>
-              </w:rPr>
-              <w:t>ms</w:t>
-            </w:r>
-            <w:proofErr w:type="spellEnd"/>
+              <w:t>4,0 ms</w:t>
+            </w:r>
           </w:p>
         </w:tc>
         <w:tc>
@@ -5820,17 +5402,8 @@
                 <w:rFonts w:eastAsia="Times New Roman" w:cstheme="minorHAnsi"/>
                 <w:lang w:val="en-US" w:eastAsia="en-NL"/>
               </w:rPr>
-              <w:t xml:space="preserve">71,5 </w:t>
-            </w:r>
-            <w:proofErr w:type="spellStart"/>
-            <w:r>
-              <w:rPr>
-                <w:rFonts w:eastAsia="Times New Roman" w:cstheme="minorHAnsi"/>
-                <w:lang w:val="en-US" w:eastAsia="en-NL"/>
-              </w:rPr>
-              <w:t>ms</w:t>
-            </w:r>
-            <w:proofErr w:type="spellEnd"/>
+              <w:t>71,5 ms</w:t>
+            </w:r>
           </w:p>
         </w:tc>
         <w:tc>
@@ -5857,17 +5430,8 @@
                 <w:rFonts w:eastAsia="Times New Roman" w:cstheme="minorHAnsi"/>
                 <w:lang w:val="en-US" w:eastAsia="en-NL"/>
               </w:rPr>
-              <w:t xml:space="preserve">141,0 </w:t>
-            </w:r>
-            <w:proofErr w:type="spellStart"/>
-            <w:r>
-              <w:rPr>
-                <w:rFonts w:eastAsia="Times New Roman" w:cstheme="minorHAnsi"/>
-                <w:lang w:val="en-US" w:eastAsia="en-NL"/>
-              </w:rPr>
-              <w:t>ms</w:t>
-            </w:r>
-            <w:proofErr w:type="spellEnd"/>
+              <w:t>141,0 ms</w:t>
+            </w:r>
           </w:p>
         </w:tc>
         <w:tc>
@@ -5894,17 +5458,8 @@
                 <w:rFonts w:eastAsia="Times New Roman" w:cstheme="minorHAnsi"/>
                 <w:lang w:val="en-US" w:eastAsia="en-NL"/>
               </w:rPr>
-              <w:t xml:space="preserve">149,7 </w:t>
-            </w:r>
-            <w:proofErr w:type="spellStart"/>
-            <w:r>
-              <w:rPr>
-                <w:rFonts w:eastAsia="Times New Roman" w:cstheme="minorHAnsi"/>
-                <w:lang w:val="en-US" w:eastAsia="en-NL"/>
-              </w:rPr>
-              <w:t>ms</w:t>
-            </w:r>
-            <w:proofErr w:type="spellEnd"/>
+              <w:t>149,7 ms</w:t>
+            </w:r>
           </w:p>
         </w:tc>
       </w:tr>
@@ -6118,17 +5673,8 @@
                 <w:rFonts w:eastAsia="Times New Roman" w:cstheme="minorHAnsi"/>
                 <w:lang w:val="en-US" w:eastAsia="en-NL"/>
               </w:rPr>
-              <w:t xml:space="preserve">4,5 </w:t>
-            </w:r>
-            <w:proofErr w:type="spellStart"/>
-            <w:r>
-              <w:rPr>
-                <w:rFonts w:eastAsia="Times New Roman" w:cstheme="minorHAnsi"/>
-                <w:lang w:val="en-US" w:eastAsia="en-NL"/>
-              </w:rPr>
-              <w:t>ms</w:t>
-            </w:r>
-            <w:proofErr w:type="spellEnd"/>
+              <w:t>4,5 ms</w:t>
+            </w:r>
           </w:p>
         </w:tc>
         <w:tc>
@@ -6155,17 +5701,8 @@
                 <w:rFonts w:eastAsia="Times New Roman" w:cstheme="minorHAnsi"/>
                 <w:lang w:val="en-US" w:eastAsia="en-NL"/>
               </w:rPr>
-              <w:t xml:space="preserve">4,1 </w:t>
-            </w:r>
-            <w:proofErr w:type="spellStart"/>
-            <w:r>
-              <w:rPr>
-                <w:rFonts w:eastAsia="Times New Roman" w:cstheme="minorHAnsi"/>
-                <w:lang w:val="en-US" w:eastAsia="en-NL"/>
-              </w:rPr>
-              <w:t>ms</w:t>
-            </w:r>
-            <w:proofErr w:type="spellEnd"/>
+              <w:t>4,1 ms</w:t>
+            </w:r>
           </w:p>
         </w:tc>
         <w:tc>
@@ -6192,17 +5729,8 @@
                 <w:rFonts w:eastAsia="Times New Roman" w:cstheme="minorHAnsi"/>
                 <w:lang w:val="en-US" w:eastAsia="en-NL"/>
               </w:rPr>
-              <w:t xml:space="preserve">3,5 </w:t>
-            </w:r>
-            <w:proofErr w:type="spellStart"/>
-            <w:r>
-              <w:rPr>
-                <w:rFonts w:eastAsia="Times New Roman" w:cstheme="minorHAnsi"/>
-                <w:lang w:val="en-US" w:eastAsia="en-NL"/>
-              </w:rPr>
-              <w:t>ms</w:t>
-            </w:r>
-            <w:proofErr w:type="spellEnd"/>
+              <w:t>3,5 ms</w:t>
+            </w:r>
           </w:p>
         </w:tc>
         <w:tc>
@@ -6229,17 +5757,8 @@
                 <w:rFonts w:eastAsia="Times New Roman" w:cstheme="minorHAnsi"/>
                 <w:lang w:val="en-US" w:eastAsia="en-NL"/>
               </w:rPr>
-              <w:t xml:space="preserve">4,1 </w:t>
-            </w:r>
-            <w:proofErr w:type="spellStart"/>
-            <w:r>
-              <w:rPr>
-                <w:rFonts w:eastAsia="Times New Roman" w:cstheme="minorHAnsi"/>
-                <w:lang w:val="en-US" w:eastAsia="en-NL"/>
-              </w:rPr>
-              <w:t>ms</w:t>
-            </w:r>
-            <w:proofErr w:type="spellEnd"/>
+              <w:t>4,1 ms</w:t>
+            </w:r>
           </w:p>
         </w:tc>
       </w:tr>
@@ -6254,21 +5773,7 @@
         <w:rPr>
           <w:lang w:val="en-US"/>
         </w:rPr>
-        <w:t xml:space="preserve">From the results above, it is clearly visible that indexing the word and </w:t>
-      </w:r>
-      <w:proofErr w:type="spellStart"/>
-      <w:r>
-        <w:rPr>
-          <w:lang w:val="en-US"/>
-        </w:rPr>
-        <w:t>wordSetId</w:t>
-      </w:r>
-      <w:proofErr w:type="spellEnd"/>
-      <w:r>
-        <w:rPr>
-          <w:lang w:val="en-US"/>
-        </w:rPr>
-        <w:t xml:space="preserve"> columns gives significant performance increases, with the none indexed table having worse performance the more records have to be looked through.</w:t>
+        <w:t>From the results above, it is clearly visible that indexing the word and wordSetId columns gives significant performance increases, with the none indexed table having worse performance the more records have to be looked through.</w:t>
       </w:r>
     </w:p>
     <w:p>
@@ -6279,7 +5784,7 @@
         </w:rPr>
       </w:pPr>
       <w:bookmarkStart w:id="26" w:name="_Data_Management"/>
-      <w:bookmarkStart w:id="27" w:name="_Toc132383766"/>
+      <w:bookmarkStart w:id="27" w:name="_Toc132474558"/>
       <w:bookmarkEnd w:id="26"/>
       <w:r>
         <w:rPr>
@@ -6321,21 +5826,7 @@
             <w:rStyle w:val="Hyperlink"/>
             <w:lang w:val="en-US"/>
           </w:rPr>
-          <w:t>Word Evaluation P</w:t>
-        </w:r>
-        <w:r>
-          <w:rPr>
-            <w:rStyle w:val="Hyperlink"/>
-            <w:lang w:val="en-US"/>
-          </w:rPr>
-          <w:t>e</w:t>
-        </w:r>
-        <w:r>
-          <w:rPr>
-            <w:rStyle w:val="Hyperlink"/>
-            <w:lang w:val="en-US"/>
-          </w:rPr>
-          <w:t>rformance</w:t>
+          <w:t>Word Evaluation Performance</w:t>
         </w:r>
       </w:hyperlink>
       <w:r>
@@ -7304,27 +6795,7 @@
                 <w:color w:val="FFFFFF" w:themeColor="background1"/>
                 <w:lang w:val="en-US" w:eastAsia="en-NL"/>
               </w:rPr>
-              <w:t xml:space="preserve">After adding </w:t>
-            </w:r>
-            <w:r>
-              <w:rPr>
-                <w:rFonts w:eastAsia="Times New Roman" w:cstheme="minorHAnsi"/>
-                <w:b/>
-                <w:bCs/>
-                <w:color w:val="FFFFFF" w:themeColor="background1"/>
-                <w:lang w:val="en-US" w:eastAsia="en-NL"/>
-              </w:rPr>
-              <w:t>1M</w:t>
-            </w:r>
-            <w:r>
-              <w:rPr>
-                <w:rFonts w:eastAsia="Times New Roman" w:cstheme="minorHAnsi"/>
-                <w:b/>
-                <w:bCs/>
-                <w:color w:val="FFFFFF" w:themeColor="background1"/>
-                <w:lang w:val="en-US" w:eastAsia="en-NL"/>
-              </w:rPr>
-              <w:t xml:space="preserve"> records</w:t>
+              <w:t>After adding 1M records</w:t>
             </w:r>
           </w:p>
         </w:tc>
@@ -7418,13 +6889,7 @@
               <w:rPr>
                 <w:lang w:val="en-US"/>
               </w:rPr>
-              <w:t>1.843,5</w:t>
-            </w:r>
-            <w:r>
-              <w:rPr>
-                <w:lang w:val="en-US"/>
-              </w:rPr>
-              <w:t xml:space="preserve"> MB</w:t>
+              <w:t>1.843,5 MB</w:t>
             </w:r>
           </w:p>
         </w:tc>
@@ -7506,35 +6971,7 @@
         <w:rPr>
           <w:lang w:val="en-US"/>
         </w:rPr>
-        <w:t xml:space="preserve">From the results it seems that </w:t>
-      </w:r>
-      <w:proofErr w:type="spellStart"/>
-      <w:r>
-        <w:rPr>
-          <w:lang w:val="en-US"/>
-        </w:rPr>
-        <w:t>EFCore</w:t>
-      </w:r>
-      <w:proofErr w:type="spellEnd"/>
-      <w:r>
-        <w:rPr>
-          <w:lang w:val="en-US"/>
-        </w:rPr>
-        <w:t xml:space="preserve"> does not free up memory of inserted records until a limit (as the increase in memory from 250 thousand to 1 million is much smaller than from 0 to 250 thousand), this does align with the functionality of </w:t>
-      </w:r>
-      <w:proofErr w:type="spellStart"/>
-      <w:r>
-        <w:rPr>
-          <w:lang w:val="en-US"/>
-        </w:rPr>
-        <w:t>EFCore’s</w:t>
-      </w:r>
-      <w:proofErr w:type="spellEnd"/>
-      <w:r>
-        <w:rPr>
-          <w:lang w:val="en-US"/>
-        </w:rPr>
-        <w:t xml:space="preserve"> </w:t>
+        <w:t xml:space="preserve">From the results it seems that EFCore does not free up memory of inserted records until a limit (as the increase in memory from 250 thousand to 1 million is much smaller than from 0 to 250 thousand), this does align with the functionality of EFCore’s </w:t>
       </w:r>
       <w:hyperlink r:id="rId56" w:history="1">
         <w:r>
@@ -7591,9 +7028,9 @@
           <w:lang w:val="en-US"/>
         </w:rPr>
       </w:pPr>
-      <w:bookmarkStart w:id="28" w:name="_Toc132383767"/>
-      <w:bookmarkStart w:id="29" w:name="_Apache_Lucene"/>
-      <w:bookmarkEnd w:id="29"/>
+      <w:bookmarkStart w:id="28" w:name="_Apache_Lucene"/>
+      <w:bookmarkStart w:id="29" w:name="_Toc132474559"/>
+      <w:bookmarkEnd w:id="28"/>
       <w:r>
         <w:rPr>
           <w:lang w:val="en-US"/>
@@ -7601,7 +7038,7 @@
         <w:lastRenderedPageBreak/>
         <w:t>Apache Lucene</w:t>
       </w:r>
-      <w:bookmarkEnd w:id="28"/>
+      <w:bookmarkEnd w:id="29"/>
     </w:p>
     <w:p>
       <w:pPr>
@@ -7610,7 +7047,7 @@
           <w:lang w:val="en-US"/>
         </w:rPr>
       </w:pPr>
-      <w:bookmarkStart w:id="30" w:name="_Toc132383768"/>
+      <w:bookmarkStart w:id="30" w:name="_Toc132474560"/>
       <w:r>
         <w:rPr>
           <w:lang w:val="en-US"/>
@@ -7674,7 +7111,6 @@
         </w:rPr>
         <w:t xml:space="preserve">The </w:t>
       </w:r>
-      <w:proofErr w:type="spellStart"/>
       <w:r>
         <w:rPr>
           <w:lang w:val="en-US"/>
@@ -7687,7 +7123,6 @@
         </w:rPr>
         <w:t>Lucene</w:t>
       </w:r>
-      <w:proofErr w:type="spellEnd"/>
       <w:r>
         <w:rPr>
           <w:lang w:val="en-US"/>
@@ -7743,7 +7178,6 @@
         <w:t xml:space="preserve">, </w:t>
       </w:r>
       <w:hyperlink r:id="rId62" w:history="1">
-        <w:proofErr w:type="spellStart"/>
         <w:r>
           <w:rPr>
             <w:rStyle w:val="Hyperlink"/>
@@ -7751,7 +7185,6 @@
           </w:rPr>
           <w:t>Lucene.NET.Analysis.Common</w:t>
         </w:r>
-        <w:proofErr w:type="spellEnd"/>
       </w:hyperlink>
       <w:r>
         <w:rPr>
@@ -7760,7 +7193,6 @@
         <w:t xml:space="preserve"> &amp; </w:t>
       </w:r>
       <w:hyperlink r:id="rId63" w:history="1">
-        <w:proofErr w:type="spellStart"/>
         <w:r>
           <w:rPr>
             <w:rStyle w:val="Hyperlink"/>
@@ -7768,7 +7200,6 @@
           </w:rPr>
           <w:t>Lucene.NET.QueryParser</w:t>
         </w:r>
-        <w:proofErr w:type="spellEnd"/>
       </w:hyperlink>
       <w:r>
         <w:rPr>
@@ -7801,13 +7232,7 @@
         <w:rPr>
           <w:lang w:val="en-US"/>
         </w:rPr>
-        <w:t xml:space="preserve">For inserting word sets, </w:t>
-      </w:r>
-      <w:r>
-        <w:rPr>
-          <w:lang w:val="en-US"/>
-        </w:rPr>
-        <w:t xml:space="preserve">the same process as the </w:t>
+        <w:t xml:space="preserve">For inserting word sets, the same process as the </w:t>
       </w:r>
       <w:hyperlink w:anchor="_SQL_Database" w:history="1">
         <w:r>
@@ -7918,28 +7343,7 @@
                 <w:rFonts w:eastAsia="Times New Roman" w:cstheme="minorHAnsi"/>
                 <w:lang w:val="en-US" w:eastAsia="en-NL"/>
               </w:rPr>
-              <w:t>0</w:t>
-            </w:r>
-            <w:r>
-              <w:rPr>
-                <w:rFonts w:eastAsia="Times New Roman" w:cstheme="minorHAnsi"/>
-                <w:lang w:val="en-US" w:eastAsia="en-NL"/>
-              </w:rPr>
-              <w:t>,8</w:t>
-            </w:r>
-            <w:r>
-              <w:rPr>
-                <w:rFonts w:eastAsia="Times New Roman" w:cstheme="minorHAnsi"/>
-                <w:lang w:val="en-US" w:eastAsia="en-NL"/>
-              </w:rPr>
-              <w:t>6</w:t>
-            </w:r>
-            <w:r>
-              <w:rPr>
-                <w:rFonts w:eastAsia="Times New Roman" w:cstheme="minorHAnsi"/>
-                <w:lang w:val="en-US" w:eastAsia="en-NL"/>
-              </w:rPr>
-              <w:t xml:space="preserve"> s</w:t>
+              <w:t>0,86 s</w:t>
             </w:r>
           </w:p>
         </w:tc>
@@ -8284,17 +7688,8 @@
                 <w:rFonts w:eastAsia="Times New Roman" w:cstheme="minorHAnsi"/>
                 <w:lang w:val="en-US" w:eastAsia="en-NL"/>
               </w:rPr>
-              <w:t xml:space="preserve">9,0 </w:t>
-            </w:r>
-            <w:proofErr w:type="spellStart"/>
-            <w:r>
-              <w:rPr>
-                <w:rFonts w:eastAsia="Times New Roman" w:cstheme="minorHAnsi"/>
-                <w:lang w:val="en-US" w:eastAsia="en-NL"/>
-              </w:rPr>
-              <w:t>ms</w:t>
-            </w:r>
-            <w:proofErr w:type="spellEnd"/>
+              <w:t>9,0 ms</w:t>
+            </w:r>
           </w:p>
         </w:tc>
         <w:tc>
@@ -8321,17 +7716,8 @@
                 <w:rFonts w:eastAsia="Times New Roman" w:cstheme="minorHAnsi"/>
                 <w:lang w:val="en-US" w:eastAsia="en-NL"/>
               </w:rPr>
-              <w:t xml:space="preserve">8,6 </w:t>
-            </w:r>
-            <w:proofErr w:type="spellStart"/>
-            <w:r>
-              <w:rPr>
-                <w:rFonts w:eastAsia="Times New Roman" w:cstheme="minorHAnsi"/>
-                <w:lang w:val="en-US" w:eastAsia="en-NL"/>
-              </w:rPr>
-              <w:t>ms</w:t>
-            </w:r>
-            <w:proofErr w:type="spellEnd"/>
+              <w:t>8,6 ms</w:t>
+            </w:r>
           </w:p>
         </w:tc>
         <w:tc>
@@ -8358,17 +7744,8 @@
                 <w:rFonts w:eastAsia="Times New Roman" w:cstheme="minorHAnsi"/>
                 <w:lang w:val="en-US" w:eastAsia="en-NL"/>
               </w:rPr>
-              <w:t xml:space="preserve">8,3 </w:t>
-            </w:r>
-            <w:proofErr w:type="spellStart"/>
-            <w:r>
-              <w:rPr>
-                <w:rFonts w:eastAsia="Times New Roman" w:cstheme="minorHAnsi"/>
-                <w:lang w:val="en-US" w:eastAsia="en-NL"/>
-              </w:rPr>
-              <w:t>ms</w:t>
-            </w:r>
-            <w:proofErr w:type="spellEnd"/>
+              <w:t>8,3 ms</w:t>
+            </w:r>
           </w:p>
         </w:tc>
         <w:tc>
@@ -8395,17 +7772,8 @@
                 <w:rFonts w:eastAsia="Times New Roman" w:cstheme="minorHAnsi"/>
                 <w:lang w:val="en-US" w:eastAsia="en-NL"/>
               </w:rPr>
-              <w:t xml:space="preserve">8,3 </w:t>
-            </w:r>
-            <w:proofErr w:type="spellStart"/>
-            <w:r>
-              <w:rPr>
-                <w:rFonts w:eastAsia="Times New Roman" w:cstheme="minorHAnsi"/>
-                <w:lang w:val="en-US" w:eastAsia="en-NL"/>
-              </w:rPr>
-              <w:t>ms</w:t>
-            </w:r>
-            <w:proofErr w:type="spellEnd"/>
+              <w:t>8,3 ms</w:t>
+            </w:r>
           </w:p>
         </w:tc>
       </w:tr>
@@ -8426,16 +7794,8 @@
         <w:rPr>
           <w:lang w:val="en-US"/>
         </w:rPr>
-        <w:t xml:space="preserve"> </w:t>
-      </w:r>
-      <w:proofErr w:type="spellStart"/>
-      <w:r>
-        <w:rPr>
-          <w:lang w:val="en-US"/>
-        </w:rPr>
-        <w:t>ms</w:t>
-      </w:r>
-      <w:proofErr w:type="spellEnd"/>
+        <w:t xml:space="preserve"> ms</w:t>
+      </w:r>
       <w:r>
         <w:rPr>
           <w:lang w:val="en-US"/>
@@ -8456,7 +7816,7 @@
           <w:lang w:val="en-US"/>
         </w:rPr>
       </w:pPr>
-      <w:bookmarkStart w:id="32" w:name="_Toc132383769"/>
+      <w:bookmarkStart w:id="32" w:name="_Toc132474561"/>
       <w:r>
         <w:rPr>
           <w:lang w:val="en-US"/>
@@ -8489,31 +7849,7 @@
         <w:rPr>
           <w:lang w:val="en-US"/>
         </w:rPr>
-        <w:t>Below the storage propert</w:t>
-      </w:r>
-      <w:r>
-        <w:rPr>
-          <w:lang w:val="en-US"/>
-        </w:rPr>
-        <w:t>y</w:t>
-      </w:r>
-      <w:r>
-        <w:rPr>
-          <w:lang w:val="en-US"/>
-        </w:rPr>
-        <w:t xml:space="preserve"> of the </w:t>
-      </w:r>
-      <w:r>
-        <w:rPr>
-          <w:lang w:val="en-US"/>
-        </w:rPr>
-        <w:t xml:space="preserve">Lucene file system used </w:t>
-      </w:r>
-      <w:r>
-        <w:rPr>
-          <w:lang w:val="en-US"/>
-        </w:rPr>
-        <w:t xml:space="preserve">during the </w:t>
+        <w:t xml:space="preserve">Below the storage property of the Lucene file system used during the </w:t>
       </w:r>
       <w:hyperlink w:anchor="_Word_Evaluation_1" w:history="1">
         <w:r>
@@ -8528,19 +7864,7 @@
         <w:rPr>
           <w:lang w:val="en-US"/>
         </w:rPr>
-        <w:t xml:space="preserve"> </w:t>
-      </w:r>
-      <w:r>
-        <w:rPr>
-          <w:lang w:val="en-US"/>
-        </w:rPr>
-        <w:t>is</w:t>
-      </w:r>
-      <w:r>
-        <w:rPr>
-          <w:lang w:val="en-US"/>
-        </w:rPr>
-        <w:t xml:space="preserve"> displayed</w:t>
+        <w:t xml:space="preserve"> is displayed</w:t>
       </w:r>
     </w:p>
     <w:tbl>
@@ -8649,17 +7973,7 @@
                 <w:color w:val="FFFFFF" w:themeColor="background1"/>
                 <w:lang w:val="en-US" w:eastAsia="en-NL"/>
               </w:rPr>
-              <w:t>M</w:t>
-            </w:r>
-            <w:r>
-              <w:rPr>
-                <w:rFonts w:eastAsia="Times New Roman" w:cstheme="minorHAnsi"/>
-                <w:b/>
-                <w:bCs/>
-                <w:color w:val="FFFFFF" w:themeColor="background1"/>
-                <w:lang w:val="en-US" w:eastAsia="en-NL"/>
-              </w:rPr>
-              <w:t>illion</w:t>
+              <w:t>Million</w:t>
             </w:r>
             <w:proofErr w:type="gramEnd"/>
             <w:r>
@@ -8670,27 +7984,7 @@
                 <w:color w:val="FFFFFF" w:themeColor="background1"/>
                 <w:lang w:val="en-US" w:eastAsia="en-NL"/>
               </w:rPr>
-              <w:t xml:space="preserve"> </w:t>
-            </w:r>
-            <w:r>
-              <w:rPr>
-                <w:rFonts w:eastAsia="Times New Roman" w:cstheme="minorHAnsi"/>
-                <w:b/>
-                <w:bCs/>
-                <w:color w:val="FFFFFF" w:themeColor="background1"/>
-                <w:lang w:val="en-US" w:eastAsia="en-NL"/>
-              </w:rPr>
-              <w:t>R</w:t>
-            </w:r>
-            <w:r>
-              <w:rPr>
-                <w:rFonts w:eastAsia="Times New Roman" w:cstheme="minorHAnsi"/>
-                <w:b/>
-                <w:bCs/>
-                <w:color w:val="FFFFFF" w:themeColor="background1"/>
-                <w:lang w:val="en-US" w:eastAsia="en-NL"/>
-              </w:rPr>
-              <w:t>ecords</w:t>
+              <w:t xml:space="preserve"> Records</w:t>
             </w:r>
           </w:p>
         </w:tc>
@@ -8736,17 +8030,7 @@
                 <w:color w:val="FFFFFF" w:themeColor="background1"/>
                 <w:lang w:val="en-US" w:eastAsia="en-NL"/>
               </w:rPr>
-              <w:t>M</w:t>
-            </w:r>
-            <w:r>
-              <w:rPr>
-                <w:rFonts w:eastAsia="Times New Roman" w:cstheme="minorHAnsi"/>
-                <w:b/>
-                <w:bCs/>
-                <w:color w:val="FFFFFF" w:themeColor="background1"/>
-                <w:lang w:val="en-US" w:eastAsia="en-NL"/>
-              </w:rPr>
-              <w:t>illion</w:t>
+              <w:t>Million</w:t>
             </w:r>
             <w:proofErr w:type="gramEnd"/>
             <w:r>
@@ -8757,27 +8041,7 @@
                 <w:color w:val="FFFFFF" w:themeColor="background1"/>
                 <w:lang w:val="en-US" w:eastAsia="en-NL"/>
               </w:rPr>
-              <w:t xml:space="preserve"> </w:t>
-            </w:r>
-            <w:r>
-              <w:rPr>
-                <w:rFonts w:eastAsia="Times New Roman" w:cstheme="minorHAnsi"/>
-                <w:b/>
-                <w:bCs/>
-                <w:color w:val="FFFFFF" w:themeColor="background1"/>
-                <w:lang w:val="en-US" w:eastAsia="en-NL"/>
-              </w:rPr>
-              <w:t>R</w:t>
-            </w:r>
-            <w:r>
-              <w:rPr>
-                <w:rFonts w:eastAsia="Times New Roman" w:cstheme="minorHAnsi"/>
-                <w:b/>
-                <w:bCs/>
-                <w:color w:val="FFFFFF" w:themeColor="background1"/>
-                <w:lang w:val="en-US" w:eastAsia="en-NL"/>
-              </w:rPr>
-              <w:t>ecords</w:t>
+              <w:t xml:space="preserve"> Records</w:t>
             </w:r>
           </w:p>
         </w:tc>
@@ -8823,17 +8087,7 @@
                 <w:color w:val="FFFFFF" w:themeColor="background1"/>
                 <w:lang w:val="en-US" w:eastAsia="en-NL"/>
               </w:rPr>
-              <w:t>M</w:t>
-            </w:r>
-            <w:r>
-              <w:rPr>
-                <w:rFonts w:eastAsia="Times New Roman" w:cstheme="minorHAnsi"/>
-                <w:b/>
-                <w:bCs/>
-                <w:color w:val="FFFFFF" w:themeColor="background1"/>
-                <w:lang w:val="en-US" w:eastAsia="en-NL"/>
-              </w:rPr>
-              <w:t>illion</w:t>
+              <w:t>Million</w:t>
             </w:r>
             <w:proofErr w:type="gramEnd"/>
             <w:r>
@@ -8844,27 +8098,7 @@
                 <w:color w:val="FFFFFF" w:themeColor="background1"/>
                 <w:lang w:val="en-US" w:eastAsia="en-NL"/>
               </w:rPr>
-              <w:t xml:space="preserve"> </w:t>
-            </w:r>
-            <w:r>
-              <w:rPr>
-                <w:rFonts w:eastAsia="Times New Roman" w:cstheme="minorHAnsi"/>
-                <w:b/>
-                <w:bCs/>
-                <w:color w:val="FFFFFF" w:themeColor="background1"/>
-                <w:lang w:val="en-US" w:eastAsia="en-NL"/>
-              </w:rPr>
-              <w:t>R</w:t>
-            </w:r>
-            <w:r>
-              <w:rPr>
-                <w:rFonts w:eastAsia="Times New Roman" w:cstheme="minorHAnsi"/>
-                <w:b/>
-                <w:bCs/>
-                <w:color w:val="FFFFFF" w:themeColor="background1"/>
-                <w:lang w:val="en-US" w:eastAsia="en-NL"/>
-              </w:rPr>
-              <w:t>ecords</w:t>
+              <w:t xml:space="preserve"> Records</w:t>
             </w:r>
           </w:p>
         </w:tc>
@@ -8899,17 +8133,7 @@
                 <w:color w:val="FFFFFF" w:themeColor="background1"/>
                 <w:lang w:val="en-US" w:eastAsia="en-NL"/>
               </w:rPr>
-              <w:t>4</w:t>
-            </w:r>
-            <w:r>
-              <w:rPr>
-                <w:rFonts w:eastAsia="Times New Roman" w:cstheme="minorHAnsi"/>
-                <w:b/>
-                <w:bCs/>
-                <w:color w:val="FFFFFF" w:themeColor="background1"/>
-                <w:lang w:val="en-US" w:eastAsia="en-NL"/>
-              </w:rPr>
-              <w:t xml:space="preserve"> </w:t>
+              <w:t xml:space="preserve">4 </w:t>
             </w:r>
             <w:proofErr w:type="gramStart"/>
             <w:r>
@@ -8920,17 +8144,7 @@
                 <w:color w:val="FFFFFF" w:themeColor="background1"/>
                 <w:lang w:val="en-US" w:eastAsia="en-NL"/>
               </w:rPr>
-              <w:t>M</w:t>
-            </w:r>
-            <w:r>
-              <w:rPr>
-                <w:rFonts w:eastAsia="Times New Roman" w:cstheme="minorHAnsi"/>
-                <w:b/>
-                <w:bCs/>
-                <w:color w:val="FFFFFF" w:themeColor="background1"/>
-                <w:lang w:val="en-US" w:eastAsia="en-NL"/>
-              </w:rPr>
-              <w:t>illion</w:t>
+              <w:t>Million</w:t>
             </w:r>
             <w:proofErr w:type="gramEnd"/>
             <w:r>
@@ -8941,27 +8155,7 @@
                 <w:color w:val="FFFFFF" w:themeColor="background1"/>
                 <w:lang w:val="en-US" w:eastAsia="en-NL"/>
               </w:rPr>
-              <w:t xml:space="preserve"> </w:t>
-            </w:r>
-            <w:r>
-              <w:rPr>
-                <w:rFonts w:eastAsia="Times New Roman" w:cstheme="minorHAnsi"/>
-                <w:b/>
-                <w:bCs/>
-                <w:color w:val="FFFFFF" w:themeColor="background1"/>
-                <w:lang w:val="en-US" w:eastAsia="en-NL"/>
-              </w:rPr>
-              <w:t>R</w:t>
-            </w:r>
-            <w:r>
-              <w:rPr>
-                <w:rFonts w:eastAsia="Times New Roman" w:cstheme="minorHAnsi"/>
-                <w:b/>
-                <w:bCs/>
-                <w:color w:val="FFFFFF" w:themeColor="background1"/>
-                <w:lang w:val="en-US" w:eastAsia="en-NL"/>
-              </w:rPr>
-              <w:t>ecords</w:t>
+              <w:t xml:space="preserve"> Records</w:t>
             </w:r>
           </w:p>
         </w:tc>
@@ -9079,14 +8273,7 @@
                 <w:rFonts w:eastAsia="Times New Roman" w:cstheme="minorHAnsi"/>
                 <w:lang w:val="en-US" w:eastAsia="en-NL"/>
               </w:rPr>
-              <w:t xml:space="preserve"> </w:t>
-            </w:r>
-            <w:r>
-              <w:rPr>
-                <w:rFonts w:eastAsia="Times New Roman" w:cstheme="minorHAnsi"/>
-                <w:lang w:val="en-US" w:eastAsia="en-NL"/>
-              </w:rPr>
-              <w:t>32,44 MB</w:t>
+              <w:t xml:space="preserve"> 32,44 MB</w:t>
             </w:r>
           </w:p>
         </w:tc>
@@ -9114,14 +8301,7 @@
                 <w:rFonts w:eastAsia="Times New Roman" w:cstheme="minorHAnsi"/>
                 <w:lang w:val="en-US" w:eastAsia="en-NL"/>
               </w:rPr>
-              <w:t xml:space="preserve"> </w:t>
-            </w:r>
-            <w:r>
-              <w:rPr>
-                <w:rFonts w:eastAsia="Times New Roman" w:cstheme="minorHAnsi"/>
-                <w:lang w:val="en-US" w:eastAsia="en-NL"/>
-              </w:rPr>
-              <w:t>21,92 MB</w:t>
+              <w:t xml:space="preserve"> 21,92 MB</w:t>
             </w:r>
           </w:p>
         </w:tc>
@@ -9200,21 +8380,7 @@
         <w:rPr>
           <w:lang w:val="en-US"/>
         </w:rPr>
-        <w:t xml:space="preserve">From the above data, </w:t>
-      </w:r>
-      <w:proofErr w:type="gramStart"/>
-      <w:r>
-        <w:rPr>
-          <w:lang w:val="en-US"/>
-        </w:rPr>
-        <w:t>is</w:t>
-      </w:r>
-      <w:proofErr w:type="gramEnd"/>
-      <w:r>
-        <w:rPr>
-          <w:lang w:val="en-US"/>
-        </w:rPr>
-        <w:t xml:space="preserve"> seems that Lucene is able to store data fairly efficiently, with the result of 3 </w:t>
+        <w:t xml:space="preserve">From the above data, is seems that Lucene is able to store data fairly efficiently, with the result of 3 </w:t>
       </w:r>
       <w:proofErr w:type="gramStart"/>
       <w:r>
@@ -9524,21 +8690,7 @@
         <w:rPr>
           <w:lang w:val="en-US"/>
         </w:rPr>
-        <w:t xml:space="preserve">. However, this internal memory management should be explored further if used in </w:t>
-      </w:r>
-      <w:proofErr w:type="spellStart"/>
-      <w:r>
-        <w:rPr>
-          <w:lang w:val="en-US"/>
-        </w:rPr>
-        <w:t>VocabVersus</w:t>
-      </w:r>
-      <w:proofErr w:type="spellEnd"/>
-      <w:r>
-        <w:rPr>
-          <w:lang w:val="en-US"/>
-        </w:rPr>
-        <w:t>.</w:t>
+        <w:t>. However, this internal memory management should be explored further if used in VocabVersus.</w:t>
       </w:r>
     </w:p>
     <w:sectPr>
@@ -10447,6 +9599,7 @@
   <w:style w:type="character" w:default="1" w:styleId="DefaultParagraphFont">
     <w:name w:val="Default Paragraph Font"/>
     <w:uiPriority w:val="1"/>
+    <w:semiHidden/>
     <w:unhideWhenUsed/>
   </w:style>
   <w:style w:type="table" w:default="1" w:styleId="TableNormal">

</xml_diff>

<commit_message>
Revert "Updated summary to align with decided implementation"
This reverts commit 3a94e7cb3e044ccc7ab1dee92ad43f3e176d1fa8.
</commit_message>
<xml_diff>
--- a/Documentation/Research/Word Evaluator Research.docx
+++ b/Documentation/Research/Word Evaluator Research.docx
@@ -35,6 +35,7 @@
           <w:lang w:val="en-US" w:eastAsia="en-NL"/>
         </w:rPr>
       </w:pPr>
+      <w:proofErr w:type="spellStart"/>
       <w:r>
         <w:rPr>
           <w:rFonts w:eastAsia="Times New Roman" w:cstheme="minorHAnsi"/>
@@ -45,6 +46,7 @@
         </w:rPr>
         <w:t>VocabVersus</w:t>
       </w:r>
+      <w:proofErr w:type="spellEnd"/>
     </w:p>
     <w:p>
       <w:pPr>
@@ -318,6 +320,7 @@
                 <w:lang w:val="en-US" w:eastAsia="en-NL"/>
               </w:rPr>
             </w:pPr>
+            <w:proofErr w:type="spellStart"/>
             <w:r>
               <w:rPr>
                 <w:rFonts w:eastAsia="Times New Roman" w:cstheme="minorHAnsi"/>
@@ -325,6 +328,7 @@
               </w:rPr>
               <w:t>VocabVersus</w:t>
             </w:r>
+            <w:proofErr w:type="spellEnd"/>
           </w:p>
         </w:tc>
       </w:tr>
@@ -377,7 +381,7 @@
             <w:rPr>
               <w:rFonts w:eastAsiaTheme="minorEastAsia"/>
               <w:noProof/>
-              <w:lang w:val="nl-NL" w:eastAsia="nl-NL"/>
+              <w:lang w:val="en-NL" w:eastAsia="en-NL"/>
             </w:rPr>
           </w:pPr>
           <w:r>
@@ -389,7 +393,7 @@
           <w:r>
             <w:fldChar w:fldCharType="separate"/>
           </w:r>
-          <w:hyperlink w:anchor="_Toc132474542" w:history="1">
+          <w:hyperlink w:anchor="_Toc132383750" w:history="1">
             <w:r>
               <w:rPr>
                 <w:rStyle w:val="Hyperlink"/>
@@ -417,7 +421,7 @@
                 <w:noProof/>
                 <w:webHidden/>
               </w:rPr>
-              <w:instrText xml:space="preserve"> PAGEREF _Toc132474542 \h </w:instrText>
+              <w:instrText xml:space="preserve"> PAGEREF _Toc132383750 \h </w:instrText>
             </w:r>
             <w:r>
               <w:rPr>
@@ -457,10 +461,10 @@
             <w:rPr>
               <w:rFonts w:eastAsiaTheme="minorEastAsia"/>
               <w:noProof/>
-              <w:lang w:val="nl-NL" w:eastAsia="nl-NL"/>
+              <w:lang w:val="en-NL" w:eastAsia="en-NL"/>
             </w:rPr>
           </w:pPr>
-          <w:hyperlink w:anchor="_Toc132474543" w:history="1">
+          <w:hyperlink w:anchor="_Toc132383751" w:history="1">
             <w:r>
               <w:rPr>
                 <w:rStyle w:val="Hyperlink"/>
@@ -488,7 +492,7 @@
                 <w:noProof/>
                 <w:webHidden/>
               </w:rPr>
-              <w:instrText xml:space="preserve"> PAGEREF _Toc132474543 \h </w:instrText>
+              <w:instrText xml:space="preserve"> PAGEREF _Toc132383751 \h </w:instrText>
             </w:r>
             <w:r>
               <w:rPr>
@@ -528,10 +532,10 @@
             <w:rPr>
               <w:rFonts w:eastAsiaTheme="minorEastAsia"/>
               <w:noProof/>
-              <w:lang w:val="nl-NL" w:eastAsia="nl-NL"/>
+              <w:lang w:val="en-NL" w:eastAsia="en-NL"/>
             </w:rPr>
           </w:pPr>
-          <w:hyperlink w:anchor="_Toc132474544" w:history="1">
+          <w:hyperlink w:anchor="_Toc132383752" w:history="1">
             <w:r>
               <w:rPr>
                 <w:rStyle w:val="Hyperlink"/>
@@ -559,7 +563,7 @@
                 <w:noProof/>
                 <w:webHidden/>
               </w:rPr>
-              <w:instrText xml:space="preserve"> PAGEREF _Toc132474544 \h </w:instrText>
+              <w:instrText xml:space="preserve"> PAGEREF _Toc132383752 \h </w:instrText>
             </w:r>
             <w:r>
               <w:rPr>
@@ -599,10 +603,10 @@
             <w:rPr>
               <w:rFonts w:eastAsiaTheme="minorEastAsia"/>
               <w:noProof/>
-              <w:lang w:val="nl-NL" w:eastAsia="nl-NL"/>
+              <w:lang w:val="en-NL" w:eastAsia="en-NL"/>
             </w:rPr>
           </w:pPr>
-          <w:hyperlink w:anchor="_Toc132474545" w:history="1">
+          <w:hyperlink w:anchor="_Toc132383753" w:history="1">
             <w:r>
               <w:rPr>
                 <w:rStyle w:val="Hyperlink"/>
@@ -630,7 +634,7 @@
                 <w:noProof/>
                 <w:webHidden/>
               </w:rPr>
-              <w:instrText xml:space="preserve"> PAGEREF _Toc132474545 \h </w:instrText>
+              <w:instrText xml:space="preserve"> PAGEREF _Toc132383753 \h </w:instrText>
             </w:r>
             <w:r>
               <w:rPr>
@@ -650,7 +654,7 @@
                 <w:noProof/>
                 <w:webHidden/>
               </w:rPr>
-              <w:t>4</w:t>
+              <w:t>3</w:t>
             </w:r>
             <w:r>
               <w:rPr>
@@ -670,10 +674,10 @@
             <w:rPr>
               <w:rFonts w:eastAsiaTheme="minorEastAsia"/>
               <w:noProof/>
-              <w:lang w:val="nl-NL" w:eastAsia="nl-NL"/>
+              <w:lang w:val="en-NL" w:eastAsia="en-NL"/>
             </w:rPr>
           </w:pPr>
-          <w:hyperlink w:anchor="_Toc132474546" w:history="1">
+          <w:hyperlink w:anchor="_Toc132383754" w:history="1">
             <w:r>
               <w:rPr>
                 <w:rStyle w:val="Hyperlink"/>
@@ -701,7 +705,7 @@
                 <w:noProof/>
                 <w:webHidden/>
               </w:rPr>
-              <w:instrText xml:space="preserve"> PAGEREF _Toc132474546 \h </w:instrText>
+              <w:instrText xml:space="preserve"> PAGEREF _Toc132383754 \h </w:instrText>
             </w:r>
             <w:r>
               <w:rPr>
@@ -721,7 +725,7 @@
                 <w:noProof/>
                 <w:webHidden/>
               </w:rPr>
-              <w:t>5</w:t>
+              <w:t>4</w:t>
             </w:r>
             <w:r>
               <w:rPr>
@@ -741,10 +745,10 @@
             <w:rPr>
               <w:rFonts w:eastAsiaTheme="minorEastAsia"/>
               <w:noProof/>
-              <w:lang w:val="nl-NL" w:eastAsia="nl-NL"/>
+              <w:lang w:val="en-NL" w:eastAsia="en-NL"/>
             </w:rPr>
           </w:pPr>
-          <w:hyperlink w:anchor="_Toc132474547" w:history="1">
+          <w:hyperlink w:anchor="_Toc132383755" w:history="1">
             <w:r>
               <w:rPr>
                 <w:rStyle w:val="Hyperlink"/>
@@ -772,7 +776,7 @@
                 <w:noProof/>
                 <w:webHidden/>
               </w:rPr>
-              <w:instrText xml:space="preserve"> PAGEREF _Toc132474547 \h </w:instrText>
+              <w:instrText xml:space="preserve"> PAGEREF _Toc132383755 \h </w:instrText>
             </w:r>
             <w:r>
               <w:rPr>
@@ -792,7 +796,7 @@
                 <w:noProof/>
                 <w:webHidden/>
               </w:rPr>
-              <w:t>5</w:t>
+              <w:t>4</w:t>
             </w:r>
             <w:r>
               <w:rPr>
@@ -812,10 +816,10 @@
             <w:rPr>
               <w:rFonts w:eastAsiaTheme="minorEastAsia"/>
               <w:noProof/>
-              <w:lang w:val="nl-NL" w:eastAsia="nl-NL"/>
+              <w:lang w:val="en-NL" w:eastAsia="en-NL"/>
             </w:rPr>
           </w:pPr>
-          <w:hyperlink w:anchor="_Toc132474548" w:history="1">
+          <w:hyperlink w:anchor="_Toc132383756" w:history="1">
             <w:r>
               <w:rPr>
                 <w:rStyle w:val="Hyperlink"/>
@@ -843,7 +847,7 @@
                 <w:noProof/>
                 <w:webHidden/>
               </w:rPr>
-              <w:instrText xml:space="preserve"> PAGEREF _Toc132474548 \h </w:instrText>
+              <w:instrText xml:space="preserve"> PAGEREF _Toc132383756 \h </w:instrText>
             </w:r>
             <w:r>
               <w:rPr>
@@ -863,7 +867,7 @@
                 <w:noProof/>
                 <w:webHidden/>
               </w:rPr>
-              <w:t>5</w:t>
+              <w:t>4</w:t>
             </w:r>
             <w:r>
               <w:rPr>
@@ -883,10 +887,10 @@
             <w:rPr>
               <w:rFonts w:eastAsiaTheme="minorEastAsia"/>
               <w:noProof/>
-              <w:lang w:val="nl-NL" w:eastAsia="nl-NL"/>
+              <w:lang w:val="en-NL" w:eastAsia="en-NL"/>
             </w:rPr>
           </w:pPr>
-          <w:hyperlink w:anchor="_Toc132474549" w:history="1">
+          <w:hyperlink w:anchor="_Toc132383757" w:history="1">
             <w:r>
               <w:rPr>
                 <w:rStyle w:val="Hyperlink"/>
@@ -914,7 +918,7 @@
                 <w:noProof/>
                 <w:webHidden/>
               </w:rPr>
-              <w:instrText xml:space="preserve"> PAGEREF _Toc132474549 \h </w:instrText>
+              <w:instrText xml:space="preserve"> PAGEREF _Toc132383757 \h </w:instrText>
             </w:r>
             <w:r>
               <w:rPr>
@@ -934,7 +938,7 @@
                 <w:noProof/>
                 <w:webHidden/>
               </w:rPr>
-              <w:t>5</w:t>
+              <w:t>4</w:t>
             </w:r>
             <w:r>
               <w:rPr>
@@ -954,10 +958,10 @@
             <w:rPr>
               <w:rFonts w:eastAsiaTheme="minorEastAsia"/>
               <w:noProof/>
-              <w:lang w:val="nl-NL" w:eastAsia="nl-NL"/>
+              <w:lang w:val="en-NL" w:eastAsia="en-NL"/>
             </w:rPr>
           </w:pPr>
-          <w:hyperlink w:anchor="_Toc132474550" w:history="1">
+          <w:hyperlink w:anchor="_Toc132383758" w:history="1">
             <w:r>
               <w:rPr>
                 <w:rStyle w:val="Hyperlink"/>
@@ -985,7 +989,7 @@
                 <w:noProof/>
                 <w:webHidden/>
               </w:rPr>
-              <w:instrText xml:space="preserve"> PAGEREF _Toc132474550 \h </w:instrText>
+              <w:instrText xml:space="preserve"> PAGEREF _Toc132383758 \h </w:instrText>
             </w:r>
             <w:r>
               <w:rPr>
@@ -1005,7 +1009,7 @@
                 <w:noProof/>
                 <w:webHidden/>
               </w:rPr>
-              <w:t>6</w:t>
+              <w:t>5</w:t>
             </w:r>
             <w:r>
               <w:rPr>
@@ -1025,10 +1029,10 @@
             <w:rPr>
               <w:rFonts w:eastAsiaTheme="minorEastAsia"/>
               <w:noProof/>
-              <w:lang w:val="nl-NL" w:eastAsia="nl-NL"/>
+              <w:lang w:val="en-NL" w:eastAsia="en-NL"/>
             </w:rPr>
           </w:pPr>
-          <w:hyperlink w:anchor="_Toc132474551" w:history="1">
+          <w:hyperlink w:anchor="_Toc132383759" w:history="1">
             <w:r>
               <w:rPr>
                 <w:rStyle w:val="Hyperlink"/>
@@ -1056,7 +1060,7 @@
                 <w:noProof/>
                 <w:webHidden/>
               </w:rPr>
-              <w:instrText xml:space="preserve"> PAGEREF _Toc132474551 \h </w:instrText>
+              <w:instrText xml:space="preserve"> PAGEREF _Toc132383759 \h </w:instrText>
             </w:r>
             <w:r>
               <w:rPr>
@@ -1076,7 +1080,7 @@
                 <w:noProof/>
                 <w:webHidden/>
               </w:rPr>
-              <w:t>6</w:t>
+              <w:t>5</w:t>
             </w:r>
             <w:r>
               <w:rPr>
@@ -1096,10 +1100,10 @@
             <w:rPr>
               <w:rFonts w:eastAsiaTheme="minorEastAsia"/>
               <w:noProof/>
-              <w:lang w:val="nl-NL" w:eastAsia="nl-NL"/>
+              <w:lang w:val="en-NL" w:eastAsia="en-NL"/>
             </w:rPr>
           </w:pPr>
-          <w:hyperlink w:anchor="_Toc132474552" w:history="1">
+          <w:hyperlink w:anchor="_Toc132383760" w:history="1">
             <w:r>
               <w:rPr>
                 <w:rStyle w:val="Hyperlink"/>
@@ -1127,7 +1131,7 @@
                 <w:noProof/>
                 <w:webHidden/>
               </w:rPr>
-              <w:instrText xml:space="preserve"> PAGEREF _Toc132474552 \h </w:instrText>
+              <w:instrText xml:space="preserve"> PAGEREF _Toc132383760 \h </w:instrText>
             </w:r>
             <w:r>
               <w:rPr>
@@ -1147,7 +1151,7 @@
                 <w:noProof/>
                 <w:webHidden/>
               </w:rPr>
-              <w:t>6</w:t>
+              <w:t>5</w:t>
             </w:r>
             <w:r>
               <w:rPr>
@@ -1167,10 +1171,10 @@
             <w:rPr>
               <w:rFonts w:eastAsiaTheme="minorEastAsia"/>
               <w:noProof/>
-              <w:lang w:val="nl-NL" w:eastAsia="nl-NL"/>
+              <w:lang w:val="en-NL" w:eastAsia="en-NL"/>
             </w:rPr>
           </w:pPr>
-          <w:hyperlink w:anchor="_Toc132474553" w:history="1">
+          <w:hyperlink w:anchor="_Toc132383761" w:history="1">
             <w:r>
               <w:rPr>
                 <w:rStyle w:val="Hyperlink"/>
@@ -1198,7 +1202,7 @@
                 <w:noProof/>
                 <w:webHidden/>
               </w:rPr>
-              <w:instrText xml:space="preserve"> PAGEREF _Toc132474553 \h </w:instrText>
+              <w:instrText xml:space="preserve"> PAGEREF _Toc132383761 \h </w:instrText>
             </w:r>
             <w:r>
               <w:rPr>
@@ -1218,7 +1222,7 @@
                 <w:noProof/>
                 <w:webHidden/>
               </w:rPr>
-              <w:t>6</w:t>
+              <w:t>5</w:t>
             </w:r>
             <w:r>
               <w:rPr>
@@ -1238,10 +1242,10 @@
             <w:rPr>
               <w:rFonts w:eastAsiaTheme="minorEastAsia"/>
               <w:noProof/>
-              <w:lang w:val="nl-NL" w:eastAsia="nl-NL"/>
+              <w:lang w:val="en-NL" w:eastAsia="en-NL"/>
             </w:rPr>
           </w:pPr>
-          <w:hyperlink w:anchor="_Toc132474554" w:history="1">
+          <w:hyperlink w:anchor="_Toc132383762" w:history="1">
             <w:r>
               <w:rPr>
                 <w:rStyle w:val="Hyperlink"/>
@@ -1269,7 +1273,7 @@
                 <w:noProof/>
                 <w:webHidden/>
               </w:rPr>
-              <w:instrText xml:space="preserve"> PAGEREF _Toc132474554 \h </w:instrText>
+              <w:instrText xml:space="preserve"> PAGEREF _Toc132383762 \h </w:instrText>
             </w:r>
             <w:r>
               <w:rPr>
@@ -1289,7 +1293,7 @@
                 <w:noProof/>
                 <w:webHidden/>
               </w:rPr>
-              <w:t>7</w:t>
+              <w:t>6</w:t>
             </w:r>
             <w:r>
               <w:rPr>
@@ -1309,10 +1313,10 @@
             <w:rPr>
               <w:rFonts w:eastAsiaTheme="minorEastAsia"/>
               <w:noProof/>
-              <w:lang w:val="nl-NL" w:eastAsia="nl-NL"/>
+              <w:lang w:val="en-NL" w:eastAsia="en-NL"/>
             </w:rPr>
           </w:pPr>
-          <w:hyperlink w:anchor="_Toc132474555" w:history="1">
+          <w:hyperlink w:anchor="_Toc132383763" w:history="1">
             <w:r>
               <w:rPr>
                 <w:rStyle w:val="Hyperlink"/>
@@ -1340,7 +1344,7 @@
                 <w:noProof/>
                 <w:webHidden/>
               </w:rPr>
-              <w:instrText xml:space="preserve"> PAGEREF _Toc132474555 \h </w:instrText>
+              <w:instrText xml:space="preserve"> PAGEREF _Toc132383763 \h </w:instrText>
             </w:r>
             <w:r>
               <w:rPr>
@@ -1360,7 +1364,7 @@
                 <w:noProof/>
                 <w:webHidden/>
               </w:rPr>
-              <w:t>8</w:t>
+              <w:t>7</w:t>
             </w:r>
             <w:r>
               <w:rPr>
@@ -1380,10 +1384,10 @@
             <w:rPr>
               <w:rFonts w:eastAsiaTheme="minorEastAsia"/>
               <w:noProof/>
-              <w:lang w:val="nl-NL" w:eastAsia="nl-NL"/>
+              <w:lang w:val="en-NL" w:eastAsia="en-NL"/>
             </w:rPr>
           </w:pPr>
-          <w:hyperlink w:anchor="_Toc132474556" w:history="1">
+          <w:hyperlink w:anchor="_Toc132383764" w:history="1">
             <w:r>
               <w:rPr>
                 <w:rStyle w:val="Hyperlink"/>
@@ -1411,7 +1415,7 @@
                 <w:noProof/>
                 <w:webHidden/>
               </w:rPr>
-              <w:instrText xml:space="preserve"> PAGEREF _Toc132474556 \h </w:instrText>
+              <w:instrText xml:space="preserve"> PAGEREF _Toc132383764 \h </w:instrText>
             </w:r>
             <w:r>
               <w:rPr>
@@ -1431,7 +1435,7 @@
                 <w:noProof/>
                 <w:webHidden/>
               </w:rPr>
-              <w:t>8</w:t>
+              <w:t>7</w:t>
             </w:r>
             <w:r>
               <w:rPr>
@@ -1451,10 +1455,10 @@
             <w:rPr>
               <w:rFonts w:eastAsiaTheme="minorEastAsia"/>
               <w:noProof/>
-              <w:lang w:val="nl-NL" w:eastAsia="nl-NL"/>
+              <w:lang w:val="en-NL" w:eastAsia="en-NL"/>
             </w:rPr>
           </w:pPr>
-          <w:hyperlink w:anchor="_Toc132474557" w:history="1">
+          <w:hyperlink w:anchor="_Toc132383765" w:history="1">
             <w:r>
               <w:rPr>
                 <w:rStyle w:val="Hyperlink"/>
@@ -1482,7 +1486,7 @@
                 <w:noProof/>
                 <w:webHidden/>
               </w:rPr>
-              <w:instrText xml:space="preserve"> PAGEREF _Toc132474557 \h </w:instrText>
+              <w:instrText xml:space="preserve"> PAGEREF _Toc132383765 \h </w:instrText>
             </w:r>
             <w:r>
               <w:rPr>
@@ -1502,7 +1506,7 @@
                 <w:noProof/>
                 <w:webHidden/>
               </w:rPr>
-              <w:t>8</w:t>
+              <w:t>7</w:t>
             </w:r>
             <w:r>
               <w:rPr>
@@ -1522,10 +1526,10 @@
             <w:rPr>
               <w:rFonts w:eastAsiaTheme="minorEastAsia"/>
               <w:noProof/>
-              <w:lang w:val="nl-NL" w:eastAsia="nl-NL"/>
+              <w:lang w:val="en-NL" w:eastAsia="en-NL"/>
             </w:rPr>
           </w:pPr>
-          <w:hyperlink w:anchor="_Toc132474558" w:history="1">
+          <w:hyperlink w:anchor="_Toc132383766" w:history="1">
             <w:r>
               <w:rPr>
                 <w:rStyle w:val="Hyperlink"/>
@@ -1553,7 +1557,7 @@
                 <w:noProof/>
                 <w:webHidden/>
               </w:rPr>
-              <w:instrText xml:space="preserve"> PAGEREF _Toc132474558 \h </w:instrText>
+              <w:instrText xml:space="preserve"> PAGEREF _Toc132383766 \h </w:instrText>
             </w:r>
             <w:r>
               <w:rPr>
@@ -1573,7 +1577,7 @@
                 <w:noProof/>
                 <w:webHidden/>
               </w:rPr>
-              <w:t>9</w:t>
+              <w:t>8</w:t>
             </w:r>
             <w:r>
               <w:rPr>
@@ -1593,10 +1597,10 @@
             <w:rPr>
               <w:rFonts w:eastAsiaTheme="minorEastAsia"/>
               <w:noProof/>
-              <w:lang w:val="nl-NL" w:eastAsia="nl-NL"/>
+              <w:lang w:val="en-NL" w:eastAsia="en-NL"/>
             </w:rPr>
           </w:pPr>
-          <w:hyperlink w:anchor="_Toc132474559" w:history="1">
+          <w:hyperlink w:anchor="_Toc132383767" w:history="1">
             <w:r>
               <w:rPr>
                 <w:rStyle w:val="Hyperlink"/>
@@ -1624,7 +1628,7 @@
                 <w:noProof/>
                 <w:webHidden/>
               </w:rPr>
-              <w:instrText xml:space="preserve"> PAGEREF _Toc132474559 \h </w:instrText>
+              <w:instrText xml:space="preserve"> PAGEREF _Toc132383767 \h </w:instrText>
             </w:r>
             <w:r>
               <w:rPr>
@@ -1644,7 +1648,7 @@
                 <w:noProof/>
                 <w:webHidden/>
               </w:rPr>
-              <w:t>10</w:t>
+              <w:t>9</w:t>
             </w:r>
             <w:r>
               <w:rPr>
@@ -1664,10 +1668,10 @@
             <w:rPr>
               <w:rFonts w:eastAsiaTheme="minorEastAsia"/>
               <w:noProof/>
-              <w:lang w:val="nl-NL" w:eastAsia="nl-NL"/>
+              <w:lang w:val="en-NL" w:eastAsia="en-NL"/>
             </w:rPr>
           </w:pPr>
-          <w:hyperlink w:anchor="_Toc132474560" w:history="1">
+          <w:hyperlink w:anchor="_Toc132383768" w:history="1">
             <w:r>
               <w:rPr>
                 <w:rStyle w:val="Hyperlink"/>
@@ -1695,7 +1699,7 @@
                 <w:noProof/>
                 <w:webHidden/>
               </w:rPr>
-              <w:instrText xml:space="preserve"> PAGEREF _Toc132474560 \h </w:instrText>
+              <w:instrText xml:space="preserve"> PAGEREF _Toc132383768 \h </w:instrText>
             </w:r>
             <w:r>
               <w:rPr>
@@ -1715,7 +1719,7 @@
                 <w:noProof/>
                 <w:webHidden/>
               </w:rPr>
-              <w:t>10</w:t>
+              <w:t>9</w:t>
             </w:r>
             <w:r>
               <w:rPr>
@@ -1735,10 +1739,10 @@
             <w:rPr>
               <w:rFonts w:eastAsiaTheme="minorEastAsia"/>
               <w:noProof/>
-              <w:lang w:val="nl-NL" w:eastAsia="nl-NL"/>
+              <w:lang w:val="en-NL" w:eastAsia="en-NL"/>
             </w:rPr>
           </w:pPr>
-          <w:hyperlink w:anchor="_Toc132474561" w:history="1">
+          <w:hyperlink w:anchor="_Toc132383769" w:history="1">
             <w:r>
               <w:rPr>
                 <w:rStyle w:val="Hyperlink"/>
@@ -1766,7 +1770,7 @@
                 <w:noProof/>
                 <w:webHidden/>
               </w:rPr>
-              <w:instrText xml:space="preserve"> PAGEREF _Toc132474561 \h </w:instrText>
+              <w:instrText xml:space="preserve"> PAGEREF _Toc132383769 \h </w:instrText>
             </w:r>
             <w:r>
               <w:rPr>
@@ -1786,7 +1790,7 @@
                 <w:noProof/>
                 <w:webHidden/>
               </w:rPr>
-              <w:t>10</w:t>
+              <w:t>9</w:t>
             </w:r>
             <w:r>
               <w:rPr>
@@ -1834,7 +1838,7 @@
         </w:rPr>
       </w:pPr>
       <w:bookmarkStart w:id="1" w:name="_Topic_1"/>
-      <w:bookmarkStart w:id="2" w:name="_Toc132474542"/>
+      <w:bookmarkStart w:id="2" w:name="_Toc132383750"/>
       <w:bookmarkEnd w:id="1"/>
       <w:r>
         <w:rPr>
@@ -1935,7 +1939,21 @@
         <w:rPr>
           <w:lang w:val="en-US"/>
         </w:rPr>
-        <w:t xml:space="preserve"> and return the result in real-time, as to give the player feedback on their submission.</w:t>
+        <w:t xml:space="preserve"> and return the result in real-time</w:t>
+      </w:r>
+      <w:proofErr w:type="gramStart"/>
+      <w:r>
+        <w:rPr>
+          <w:lang w:val="en-US"/>
+        </w:rPr>
+        <w:t>, as</w:t>
+      </w:r>
+      <w:proofErr w:type="gramEnd"/>
+      <w:r>
+        <w:rPr>
+          <w:lang w:val="en-US"/>
+        </w:rPr>
+        <w:t xml:space="preserve"> to give the player feedback on their submission.</w:t>
       </w:r>
     </w:p>
     <w:p>
@@ -1945,7 +1963,7 @@
           <w:lang w:val="en-US"/>
         </w:rPr>
       </w:pPr>
-      <w:bookmarkStart w:id="3" w:name="_Toc132474543"/>
+      <w:bookmarkStart w:id="3" w:name="_Toc132383751"/>
       <w:r>
         <w:rPr>
           <w:lang w:val="en-US"/>
@@ -2008,7 +2026,7 @@
           <w:lang w:val="en-US"/>
         </w:rPr>
       </w:pPr>
-      <w:bookmarkStart w:id="4" w:name="_Toc132474544"/>
+      <w:bookmarkStart w:id="4" w:name="_Toc132383752"/>
       <w:r>
         <w:rPr>
           <w:lang w:val="en-US"/>
@@ -2027,20 +2045,48 @@
         <w:rPr>
           <w:lang w:val="en-US"/>
         </w:rPr>
-        <w:t>This research document explores multiple solutions for storing VocabVersus word sets, evaluating user word submissions using research and POC applications.</w:t>
-      </w:r>
-    </w:p>
-    <w:p>
-      <w:pPr>
-        <w:rPr>
-          <w:lang w:val="en-US"/>
-        </w:rPr>
-      </w:pPr>
-      <w:r>
-        <w:rPr>
-          <w:lang w:val="en-US"/>
-        </w:rPr>
-        <w:t xml:space="preserve">Based on the research, the approaches were chosen to explore further for usage in VocabVersus, these being a </w:t>
+        <w:t xml:space="preserve">This research document explores multiple solutions for storing </w:t>
+      </w:r>
+      <w:proofErr w:type="spellStart"/>
+      <w:r>
+        <w:rPr>
+          <w:lang w:val="en-US"/>
+        </w:rPr>
+        <w:t>VocabVersus</w:t>
+      </w:r>
+      <w:proofErr w:type="spellEnd"/>
+      <w:r>
+        <w:rPr>
+          <w:lang w:val="en-US"/>
+        </w:rPr>
+        <w:t xml:space="preserve"> word sets, evaluating user word submissions using research and POC applications.</w:t>
+      </w:r>
+    </w:p>
+    <w:p>
+      <w:pPr>
+        <w:rPr>
+          <w:lang w:val="en-US"/>
+        </w:rPr>
+      </w:pPr>
+      <w:r>
+        <w:rPr>
+          <w:lang w:val="en-US"/>
+        </w:rPr>
+        <w:t xml:space="preserve">Based on the research, the approaches were chosen to explore further for usage in </w:t>
+      </w:r>
+      <w:proofErr w:type="spellStart"/>
+      <w:r>
+        <w:rPr>
+          <w:lang w:val="en-US"/>
+        </w:rPr>
+        <w:t>VocabVersus</w:t>
+      </w:r>
+      <w:proofErr w:type="spellEnd"/>
+      <w:r>
+        <w:rPr>
+          <w:lang w:val="en-US"/>
+        </w:rPr>
+        <w:t xml:space="preserve">, these being a </w:t>
       </w:r>
       <w:hyperlink w:anchor="_SQL_Database" w:history="1">
         <w:r>
@@ -2083,48 +2129,108 @@
         <w:rPr>
           <w:lang w:val="en-US"/>
         </w:rPr>
-        <w:t xml:space="preserve">Both Apache Lucene and SQL Database solutions had promising results; having acceptable response times within the scope of a real-time web game when configured properly. </w:t>
-      </w:r>
-    </w:p>
-    <w:p>
-      <w:pPr>
-        <w:rPr>
-          <w:lang w:val="en-US"/>
-        </w:rPr>
-      </w:pPr>
+        <w:t xml:space="preserve">Both Apache Lucene and SQL Database solutions had promising </w:t>
+      </w:r>
       <w:proofErr w:type="gramStart"/>
       <w:r>
         <w:rPr>
           <w:lang w:val="en-US"/>
         </w:rPr>
-        <w:t>However</w:t>
+        <w:t>results;</w:t>
       </w:r>
       <w:proofErr w:type="gramEnd"/>
       <w:r>
         <w:rPr>
           <w:lang w:val="en-US"/>
         </w:rPr>
-        <w:t xml:space="preserve"> both also showed limitations attached to this, such as the SQL Database requiring extra storage space for indexing and limitations with the EFCore ORM, while Apache Lucene requires significantly more set-up and research for the required implementation.</w:t>
-      </w:r>
-    </w:p>
-    <w:p>
-      <w:pPr>
-        <w:rPr>
-          <w:lang w:val="en-US"/>
-        </w:rPr>
-      </w:pPr>
-      <w:r>
-        <w:rPr>
-          <w:lang w:val="en-US"/>
-        </w:rPr>
-        <w:t>Based on the findings summarized above, the VocabVersus Word Evaluator</w:t>
-      </w:r>
-      <w:r>
-        <w:rPr>
-          <w:lang w:val="en-US"/>
-        </w:rPr>
-        <w:t xml:space="preserve"> will use both Lucene.NET and a structured SQL database as to utilize the benefits of both solutions. In this implementation, Lucene will be used for efficiently storing and querying the words contained within a word set, while the SQL database will be used for storing references to the word set data, avoiding the limitations of storing and retrieving regular data from Lucene itself (such as getting a shallow list of all wordlists).</w:t>
-      </w:r>
+        <w:t xml:space="preserve"> having acceptable response times within the scope of a real-time web game when configured properly. </w:t>
+      </w:r>
+    </w:p>
+    <w:p>
+      <w:pPr>
+        <w:rPr>
+          <w:lang w:val="en-US"/>
+        </w:rPr>
+      </w:pPr>
+      <w:r>
+        <w:rPr>
+          <w:lang w:val="en-US"/>
+        </w:rPr>
+        <w:t xml:space="preserve">However both also showed limitations attached to this, such as the SQL Database requiring extra storage space for indexing and limitations with the </w:t>
+      </w:r>
+      <w:proofErr w:type="spellStart"/>
+      <w:r>
+        <w:rPr>
+          <w:lang w:val="en-US"/>
+        </w:rPr>
+        <w:t>EFCore</w:t>
+      </w:r>
+      <w:proofErr w:type="spellEnd"/>
+      <w:r>
+        <w:rPr>
+          <w:lang w:val="en-US"/>
+        </w:rPr>
+        <w:t xml:space="preserve"> ORM, while Apache Lucene requires significantly more set-up and research for the required implementation.</w:t>
+      </w:r>
+    </w:p>
+    <w:p>
+      <w:pPr>
+        <w:rPr>
+          <w:lang w:val="en-US"/>
+        </w:rPr>
+      </w:pPr>
+      <w:r>
+        <w:rPr>
+          <w:lang w:val="en-US"/>
+        </w:rPr>
+        <w:t xml:space="preserve">Based on the findings summarized above, </w:t>
+      </w:r>
+      <w:r>
+        <w:rPr>
+          <w:lang w:val="en-US"/>
+        </w:rPr>
+        <w:t xml:space="preserve">the </w:t>
+      </w:r>
+      <w:proofErr w:type="spellStart"/>
+      <w:r>
+        <w:rPr>
+          <w:lang w:val="en-US"/>
+        </w:rPr>
+        <w:t>VocabVersus</w:t>
+      </w:r>
+      <w:proofErr w:type="spellEnd"/>
+      <w:r>
+        <w:rPr>
+          <w:lang w:val="en-US"/>
+        </w:rPr>
+        <w:t xml:space="preserve"> Word Evaluator will use Lucene.NET for its storage and evaluation as it showed the best results within the </w:t>
+      </w:r>
+      <w:proofErr w:type="spellStart"/>
+      <w:r>
+        <w:rPr>
+          <w:lang w:val="en-US"/>
+        </w:rPr>
+        <w:t>VocabVersus</w:t>
+      </w:r>
+      <w:proofErr w:type="spellEnd"/>
+      <w:r>
+        <w:rPr>
+          <w:lang w:val="en-US"/>
+        </w:rPr>
+        <w:t xml:space="preserve"> scope, ignoring the more convoluted implementation required.</w:t>
+      </w:r>
+    </w:p>
+    <w:p>
+      <w:pPr>
+        <w:rPr>
+          <w:rFonts w:asciiTheme="majorHAnsi" w:eastAsiaTheme="majorEastAsia" w:hAnsiTheme="majorHAnsi" w:cstheme="majorBidi"/>
+          <w:color w:val="2F5496" w:themeColor="accent1" w:themeShade="BF"/>
+          <w:sz w:val="32"/>
+          <w:szCs w:val="32"/>
+          <w:lang w:val="en-US"/>
+        </w:rPr>
+      </w:pPr>
+      <w:bookmarkStart w:id="5" w:name="_Toc132383753"/>
       <w:r>
         <w:rPr>
           <w:lang w:val="en-US"/>
@@ -2139,7 +2245,6 @@
           <w:lang w:val="en-US"/>
         </w:rPr>
       </w:pPr>
-      <w:bookmarkStart w:id="5" w:name="_Toc132474545"/>
       <w:r>
         <w:rPr>
           <w:lang w:val="en-US"/>
@@ -2528,7 +2633,23 @@
                   <w:rFonts w:eastAsia="Times New Roman" w:cstheme="minorHAnsi"/>
                   <w:lang w:val="en-US" w:eastAsia="en-NL"/>
                 </w:rPr>
-                <w:t>Literature study</w:t>
+                <w:t>Litera</w:t>
+              </w:r>
+              <w:r>
+                <w:rPr>
+                  <w:rStyle w:val="Hyperlink"/>
+                  <w:rFonts w:eastAsia="Times New Roman" w:cstheme="minorHAnsi"/>
+                  <w:lang w:val="en-US" w:eastAsia="en-NL"/>
+                </w:rPr>
+                <w:t>t</w:t>
+              </w:r>
+              <w:r>
+                <w:rPr>
+                  <w:rStyle w:val="Hyperlink"/>
+                  <w:rFonts w:eastAsia="Times New Roman" w:cstheme="minorHAnsi"/>
+                  <w:lang w:val="en-US" w:eastAsia="en-NL"/>
+                </w:rPr>
+                <w:t>ure study</w:t>
               </w:r>
             </w:hyperlink>
           </w:p>
@@ -2548,7 +2669,23 @@
                   <w:rFonts w:eastAsia="Times New Roman" w:cstheme="minorHAnsi"/>
                   <w:lang w:val="en-US" w:eastAsia="en-NL"/>
                 </w:rPr>
-                <w:t>Community research</w:t>
+                <w:t>Com</w:t>
+              </w:r>
+              <w:r>
+                <w:rPr>
+                  <w:rStyle w:val="Hyperlink"/>
+                  <w:rFonts w:eastAsia="Times New Roman" w:cstheme="minorHAnsi"/>
+                  <w:lang w:val="en-US" w:eastAsia="en-NL"/>
+                </w:rPr>
+                <w:t>m</w:t>
+              </w:r>
+              <w:r>
+                <w:rPr>
+                  <w:rStyle w:val="Hyperlink"/>
+                  <w:rFonts w:eastAsia="Times New Roman" w:cstheme="minorHAnsi"/>
+                  <w:lang w:val="en-US" w:eastAsia="en-NL"/>
+                </w:rPr>
+                <w:t>unity research</w:t>
               </w:r>
             </w:hyperlink>
           </w:p>
@@ -2610,7 +2747,21 @@
                   <w:rStyle w:val="Hyperlink"/>
                   <w:lang w:val="en-US"/>
                 </w:rPr>
-                <w:t>Available product analysis</w:t>
+                <w:t>Avail</w:t>
+              </w:r>
+              <w:r>
+                <w:rPr>
+                  <w:rStyle w:val="Hyperlink"/>
+                  <w:lang w:val="en-US"/>
+                </w:rPr>
+                <w:t>a</w:t>
+              </w:r>
+              <w:r>
+                <w:rPr>
+                  <w:rStyle w:val="Hyperlink"/>
+                  <w:lang w:val="en-US"/>
+                </w:rPr>
+                <w:t>ble product analysis</w:t>
               </w:r>
             </w:hyperlink>
           </w:p>
@@ -2672,7 +2823,21 @@
                   <w:rStyle w:val="Hyperlink"/>
                   <w:lang w:val="en-US"/>
                 </w:rPr>
-                <w:t>Prototyping</w:t>
+                <w:t>Protot</w:t>
+              </w:r>
+              <w:r>
+                <w:rPr>
+                  <w:rStyle w:val="Hyperlink"/>
+                  <w:lang w:val="en-US"/>
+                </w:rPr>
+                <w:t>y</w:t>
+              </w:r>
+              <w:r>
+                <w:rPr>
+                  <w:rStyle w:val="Hyperlink"/>
+                  <w:lang w:val="en-US"/>
+                </w:rPr>
+                <w:t>ping</w:t>
               </w:r>
             </w:hyperlink>
           </w:p>
@@ -2690,7 +2855,21 @@
                   <w:rStyle w:val="Hyperlink"/>
                   <w:lang w:val="en-US"/>
                 </w:rPr>
-                <w:t>Benchmark test</w:t>
+                <w:t>Bench</w:t>
+              </w:r>
+              <w:r>
+                <w:rPr>
+                  <w:rStyle w:val="Hyperlink"/>
+                  <w:lang w:val="en-US"/>
+                </w:rPr>
+                <w:t>m</w:t>
+              </w:r>
+              <w:r>
+                <w:rPr>
+                  <w:rStyle w:val="Hyperlink"/>
+                  <w:lang w:val="en-US"/>
+                </w:rPr>
+                <w:t>ark test</w:t>
               </w:r>
             </w:hyperlink>
           </w:p>
@@ -2704,7 +2883,7 @@
       <w:r>
         <w:br w:type="page"/>
       </w:r>
-      <w:bookmarkStart w:id="6" w:name="_Toc132474546"/>
+      <w:bookmarkStart w:id="6" w:name="_Toc132383754"/>
       <w:r>
         <w:rPr>
           <w:lang w:val="en-US"/>
@@ -2724,7 +2903,21 @@
         <w:rPr>
           <w:lang w:val="en-US"/>
         </w:rPr>
-        <w:t xml:space="preserve">The VocabVersus game relies on word sets to validate that a given word submission by a player is a valid word. This word set </w:t>
+        <w:t xml:space="preserve">The </w:t>
+      </w:r>
+      <w:proofErr w:type="spellStart"/>
+      <w:r>
+        <w:rPr>
+          <w:lang w:val="en-US"/>
+        </w:rPr>
+        <w:t>VocabVersus</w:t>
+      </w:r>
+      <w:proofErr w:type="spellEnd"/>
+      <w:r>
+        <w:rPr>
+          <w:lang w:val="en-US"/>
+        </w:rPr>
+        <w:t xml:space="preserve"> game relies on word sets to validate that a given word submission by a player is a valid word. This word set </w:t>
       </w:r>
       <w:r>
         <w:rPr>
@@ -2746,7 +2939,7 @@
           <w:lang w:val="en-US"/>
         </w:rPr>
       </w:pPr>
-      <w:bookmarkStart w:id="7" w:name="_Toc132474547"/>
+      <w:bookmarkStart w:id="7" w:name="_Toc132383755"/>
       <w:r>
         <w:rPr>
           <w:lang w:val="en-US"/>
@@ -2801,7 +2994,7 @@
           <w:lang w:val="en-US"/>
         </w:rPr>
       </w:pPr>
-      <w:bookmarkStart w:id="8" w:name="_Toc132474548"/>
+      <w:bookmarkStart w:id="8" w:name="_Toc132383756"/>
       <w:r>
         <w:rPr>
           <w:lang w:val="en-US"/>
@@ -2834,7 +3027,23 @@
             <w:rStyle w:val="Hyperlink"/>
             <w:lang w:val="en-US"/>
           </w:rPr>
-          <w:t>2022 stackoverflow developer survey</w:t>
+          <w:t xml:space="preserve">2022 </w:t>
+        </w:r>
+        <w:proofErr w:type="spellStart"/>
+        <w:r>
+          <w:rPr>
+            <w:rStyle w:val="Hyperlink"/>
+            <w:lang w:val="en-US"/>
+          </w:rPr>
+          <w:t>stackoverflow</w:t>
+        </w:r>
+        <w:proofErr w:type="spellEnd"/>
+        <w:r>
+          <w:rPr>
+            <w:rStyle w:val="Hyperlink"/>
+            <w:lang w:val="en-US"/>
+          </w:rPr>
+          <w:t xml:space="preserve"> developer survey</w:t>
         </w:r>
       </w:hyperlink>
       <w:r>
@@ -2852,7 +3061,7 @@
         </w:rPr>
       </w:pPr>
       <w:bookmarkStart w:id="9" w:name="_Relational_Database"/>
-      <w:bookmarkStart w:id="10" w:name="_Toc132474549"/>
+      <w:bookmarkStart w:id="10" w:name="_Toc132383757"/>
       <w:bookmarkEnd w:id="9"/>
       <w:r>
         <w:rPr>
@@ -3424,7 +3633,7 @@
         </w:rPr>
       </w:pPr>
       <w:bookmarkStart w:id="11" w:name="_Loosely_Structured_Database"/>
-      <w:bookmarkStart w:id="12" w:name="_Toc132474550"/>
+      <w:bookmarkStart w:id="12" w:name="_Toc132383758"/>
       <w:bookmarkEnd w:id="11"/>
       <w:r>
         <w:rPr>
@@ -3811,7 +4020,7 @@
           <w:lang w:val="en-US"/>
         </w:rPr>
       </w:pPr>
-      <w:bookmarkStart w:id="14" w:name="_Toc132474551"/>
+      <w:bookmarkStart w:id="14" w:name="_Toc132383759"/>
       <w:r>
         <w:rPr>
           <w:lang w:val="en-US"/>
@@ -3840,7 +4049,7 @@
           <w:lang w:val="en-US"/>
         </w:rPr>
       </w:pPr>
-      <w:bookmarkStart w:id="15" w:name="_Toc132474552"/>
+      <w:bookmarkStart w:id="15" w:name="_Toc132383760"/>
       <w:r>
         <w:rPr>
           <w:lang w:val="en-US"/>
@@ -3972,29 +4181,32 @@
         </w:rPr>
         <w:t xml:space="preserve">WHERE </w:t>
       </w:r>
+      <w:proofErr w:type="spellStart"/>
       <w:r>
         <w:rPr>
           <w:b/>
           <w:bCs/>
           <w:lang w:val="en-US"/>
         </w:rPr>
-        <w:t>setId = word</w:t>
-      </w:r>
+        <w:t>setId</w:t>
+      </w:r>
+      <w:proofErr w:type="spellEnd"/>
       <w:r>
         <w:rPr>
           <w:b/>
           <w:bCs/>
           <w:lang w:val="en-US"/>
         </w:rPr>
-        <w:t>s</w:t>
-      </w:r>
+        <w:t xml:space="preserve"> = </w:t>
+      </w:r>
+      <w:proofErr w:type="spellStart"/>
       <w:r>
         <w:rPr>
           <w:b/>
           <w:bCs/>
           <w:lang w:val="en-US"/>
         </w:rPr>
-        <w:t>et</w:t>
+        <w:t>word</w:t>
       </w:r>
       <w:r>
         <w:rPr>
@@ -4002,7 +4214,7 @@
           <w:bCs/>
           <w:lang w:val="en-US"/>
         </w:rPr>
-        <w:t>i</w:t>
+        <w:t>s</w:t>
       </w:r>
       <w:r>
         <w:rPr>
@@ -4010,13 +4222,7 @@
           <w:bCs/>
           <w:lang w:val="en-US"/>
         </w:rPr>
-        <w:t>d</w:t>
-      </w:r>
-      <w:r>
-        <w:rPr>
-          <w:lang w:val="en-US"/>
-        </w:rPr>
-        <w:t xml:space="preserve"> AND </w:t>
+        <w:t>et</w:t>
       </w:r>
       <w:r>
         <w:rPr>
@@ -4024,7 +4230,7 @@
           <w:bCs/>
           <w:lang w:val="en-US"/>
         </w:rPr>
-        <w:t>word =</w:t>
+        <w:t>i</w:t>
       </w:r>
       <w:r>
         <w:rPr>
@@ -4032,17 +4238,42 @@
           <w:bCs/>
           <w:lang w:val="en-US"/>
         </w:rPr>
-        <w:t xml:space="preserve"> </w:t>
-      </w:r>
-      <w:proofErr w:type="gramStart"/>
+        <w:t>d</w:t>
+      </w:r>
+      <w:proofErr w:type="spellEnd"/>
+      <w:r>
+        <w:rPr>
+          <w:lang w:val="en-US"/>
+        </w:rPr>
+        <w:t xml:space="preserve"> AND </w:t>
+      </w:r>
       <w:r>
         <w:rPr>
           <w:b/>
           <w:bCs/>
           <w:lang w:val="en-US"/>
         </w:rPr>
+        <w:t>word =</w:t>
+      </w:r>
+      <w:r>
+        <w:rPr>
+          <w:b/>
+          <w:bCs/>
+          <w:lang w:val="en-US"/>
+        </w:rPr>
+        <w:t xml:space="preserve"> </w:t>
+      </w:r>
+      <w:proofErr w:type="spellStart"/>
+      <w:proofErr w:type="gramStart"/>
+      <w:r>
+        <w:rPr>
+          <w:b/>
+          <w:bCs/>
+          <w:lang w:val="en-US"/>
+        </w:rPr>
         <w:t>playersubmittion</w:t>
       </w:r>
+      <w:proofErr w:type="spellEnd"/>
       <w:r>
         <w:rPr>
           <w:lang w:val="en-US"/>
@@ -4086,7 +4317,21 @@
         <w:rPr>
           <w:lang w:val="en-US"/>
         </w:rPr>
-        <w:t xml:space="preserve"> however is that with normal behavior all word with the given wordsetid will be looked through individually until a match is found, this process can however be improved by using </w:t>
+        <w:t xml:space="preserve"> however is that with normal behavior all word with the given </w:t>
+      </w:r>
+      <w:proofErr w:type="spellStart"/>
+      <w:r>
+        <w:rPr>
+          <w:lang w:val="en-US"/>
+        </w:rPr>
+        <w:t>wordsetid</w:t>
+      </w:r>
+      <w:proofErr w:type="spellEnd"/>
+      <w:r>
+        <w:rPr>
+          <w:lang w:val="en-US"/>
+        </w:rPr>
+        <w:t xml:space="preserve"> will be looked through individually until a match is found, this process can however be improved by using </w:t>
       </w:r>
       <w:hyperlink r:id="rId29" w:history="1">
         <w:r>
@@ -4152,7 +4397,7 @@
           <w:lang w:val="en-US"/>
         </w:rPr>
       </w:pPr>
-      <w:bookmarkStart w:id="16" w:name="_Toc132474553"/>
+      <w:bookmarkStart w:id="16" w:name="_Toc132383761"/>
       <w:r>
         <w:rPr>
           <w:lang w:val="en-US"/>
@@ -4189,6 +4434,7 @@
         <w:t xml:space="preserve">library for text search, search engines such as </w:t>
       </w:r>
       <w:hyperlink r:id="rId32" w:history="1">
+        <w:proofErr w:type="spellStart"/>
         <w:r>
           <w:rPr>
             <w:rStyle w:val="Hyperlink"/>
@@ -4196,6 +4442,7 @@
           </w:rPr>
           <w:t>ElasticSearch</w:t>
         </w:r>
+        <w:proofErr w:type="spellEnd"/>
       </w:hyperlink>
       <w:r>
         <w:rPr>
@@ -4204,6 +4451,7 @@
         <w:t xml:space="preserve"> and </w:t>
       </w:r>
       <w:hyperlink r:id="rId33" w:history="1">
+        <w:proofErr w:type="spellStart"/>
         <w:r>
           <w:rPr>
             <w:rStyle w:val="Hyperlink"/>
@@ -4211,6 +4459,7 @@
           </w:rPr>
           <w:t>Solr</w:t>
         </w:r>
+        <w:proofErr w:type="spellEnd"/>
       </w:hyperlink>
       <w:r>
         <w:rPr>
@@ -4334,7 +4583,7 @@
           <w:lang w:val="en-US"/>
         </w:rPr>
       </w:pPr>
-      <w:bookmarkStart w:id="17" w:name="_Toc132474554"/>
+      <w:bookmarkStart w:id="17" w:name="_Toc132383762"/>
       <w:r>
         <w:rPr>
           <w:lang w:val="en-US"/>
@@ -4367,7 +4616,21 @@
         <w:rPr>
           <w:lang w:val="en-US"/>
         </w:rPr>
-        <w:t xml:space="preserve"> not be as versatile as solutions previously mentioned, the easy of use along with the reliability of large scale cloud solutions could be a valuable trade off.</w:t>
+        <w:t xml:space="preserve"> not be as versatile as solutions previously mentioned, the </w:t>
+      </w:r>
+      <w:proofErr w:type="spellStart"/>
+      <w:r>
+        <w:rPr>
+          <w:lang w:val="en-US"/>
+        </w:rPr>
+        <w:t>easy</w:t>
+      </w:r>
+      <w:proofErr w:type="spellEnd"/>
+      <w:r>
+        <w:rPr>
+          <w:lang w:val="en-US"/>
+        </w:rPr>
+        <w:t xml:space="preserve"> of use along with the reliability of large scale cloud solutions could be a valuable trade off.</w:t>
       </w:r>
     </w:p>
     <w:p>
@@ -4403,8 +4666,17 @@
             <w:rStyle w:val="Hyperlink"/>
             <w:lang w:val="en-US"/>
           </w:rPr>
-          <w:t>Amazon CloudSearch</w:t>
+          <w:t xml:space="preserve">Amazon </w:t>
         </w:r>
+        <w:proofErr w:type="spellStart"/>
+        <w:r>
+          <w:rPr>
+            <w:rStyle w:val="Hyperlink"/>
+            <w:lang w:val="en-US"/>
+          </w:rPr>
+          <w:t>CloudSearch</w:t>
+        </w:r>
+        <w:proofErr w:type="spellEnd"/>
       </w:hyperlink>
       <w:r>
         <w:rPr>
@@ -4413,6 +4685,7 @@
         <w:t xml:space="preserve"> and </w:t>
       </w:r>
       <w:hyperlink r:id="rId40" w:history="1">
+        <w:proofErr w:type="spellStart"/>
         <w:r>
           <w:rPr>
             <w:rStyle w:val="Hyperlink"/>
@@ -4420,6 +4693,7 @@
           </w:rPr>
           <w:t>Algolia</w:t>
         </w:r>
+        <w:proofErr w:type="spellEnd"/>
       </w:hyperlink>
       <w:r>
         <w:rPr>
@@ -4466,7 +4740,7 @@
         </w:rPr>
       </w:pPr>
       <w:bookmarkStart w:id="18" w:name="_Evaluator_Performance"/>
-      <w:bookmarkStart w:id="19" w:name="_Toc132474555"/>
+      <w:bookmarkStart w:id="19" w:name="_Toc132383763"/>
       <w:bookmarkEnd w:id="18"/>
       <w:r>
         <w:rPr>
@@ -4514,13 +4788,39 @@
         <w:rPr>
           <w:lang w:val="en-US"/>
         </w:rPr>
-        <w:t xml:space="preserve"> WebAPI based applications and will be testing against</w:t>
-      </w:r>
-      <w:r>
-        <w:rPr>
-          <w:lang w:val="en-US"/>
-        </w:rPr>
-        <w:t xml:space="preserve"> performance of the provided insert and evaluate endpoints and</w:t>
+        <w:t xml:space="preserve"> </w:t>
+      </w:r>
+      <w:proofErr w:type="spellStart"/>
+      <w:r>
+        <w:rPr>
+          <w:lang w:val="en-US"/>
+        </w:rPr>
+        <w:t>WebAPI</w:t>
+      </w:r>
+      <w:proofErr w:type="spellEnd"/>
+      <w:r>
+        <w:rPr>
+          <w:lang w:val="en-US"/>
+        </w:rPr>
+        <w:t xml:space="preserve"> based applications and will be testing against</w:t>
+      </w:r>
+      <w:r>
+        <w:rPr>
+          <w:lang w:val="en-US"/>
+        </w:rPr>
+        <w:t xml:space="preserve"> performance </w:t>
+      </w:r>
+      <w:r>
+        <w:rPr>
+          <w:lang w:val="en-US"/>
+        </w:rPr>
+        <w:t>of the provided insert and evaluate endpoints</w:t>
+      </w:r>
+      <w:r>
+        <w:rPr>
+          <w:lang w:val="en-US"/>
+        </w:rPr>
+        <w:t xml:space="preserve"> and</w:t>
       </w:r>
       <w:r>
         <w:rPr>
@@ -4565,7 +4865,7 @@
         </w:rPr>
       </w:pPr>
       <w:bookmarkStart w:id="20" w:name="_SQL_Database"/>
-      <w:bookmarkStart w:id="21" w:name="_Toc132474556"/>
+      <w:bookmarkStart w:id="21" w:name="_Toc132383764"/>
       <w:bookmarkEnd w:id="20"/>
       <w:r>
         <w:rPr>
@@ -4593,7 +4893,21 @@
             <w:rStyle w:val="Hyperlink"/>
             <w:lang w:val="en-US"/>
           </w:rPr>
-          <w:t>here</w:t>
+          <w:t>he</w:t>
+        </w:r>
+        <w:r>
+          <w:rPr>
+            <w:rStyle w:val="Hyperlink"/>
+            <w:lang w:val="en-US"/>
+          </w:rPr>
+          <w:t>r</w:t>
+        </w:r>
+        <w:r>
+          <w:rPr>
+            <w:rStyle w:val="Hyperlink"/>
+            <w:lang w:val="en-US"/>
+          </w:rPr>
+          <w:t>e</w:t>
         </w:r>
       </w:hyperlink>
       <w:r>
@@ -4608,7 +4922,21 @@
             <w:rStyle w:val="Hyperlink"/>
             <w:lang w:val="en-US"/>
           </w:rPr>
-          <w:t>online</w:t>
+          <w:t>on</w:t>
+        </w:r>
+        <w:r>
+          <w:rPr>
+            <w:rStyle w:val="Hyperlink"/>
+            <w:lang w:val="en-US"/>
+          </w:rPr>
+          <w:t>l</w:t>
+        </w:r>
+        <w:r>
+          <w:rPr>
+            <w:rStyle w:val="Hyperlink"/>
+            <w:lang w:val="en-US"/>
+          </w:rPr>
+          <w:t>ine</w:t>
         </w:r>
       </w:hyperlink>
       <w:r>
@@ -4630,12 +4958,14 @@
         </w:rPr>
         <w:t xml:space="preserve">The </w:t>
       </w:r>
+      <w:proofErr w:type="spellStart"/>
       <w:r>
         <w:rPr>
           <w:lang w:val="en-US"/>
         </w:rPr>
         <w:t>WordEvaluatorMSSQL</w:t>
       </w:r>
+      <w:proofErr w:type="spellEnd"/>
       <w:r>
         <w:rPr>
           <w:lang w:val="en-US"/>
@@ -4658,12 +4988,21 @@
         <w:t xml:space="preserve"> framework with </w:t>
       </w:r>
       <w:hyperlink r:id="rId46" w:history="1">
+        <w:proofErr w:type="spellStart"/>
         <w:r>
           <w:rPr>
             <w:rStyle w:val="Hyperlink"/>
             <w:lang w:val="en-US"/>
           </w:rPr>
-          <w:t>EFCore 7.0.5</w:t>
+          <w:t>EFCore</w:t>
+        </w:r>
+        <w:proofErr w:type="spellEnd"/>
+        <w:r>
+          <w:rPr>
+            <w:rStyle w:val="Hyperlink"/>
+            <w:lang w:val="en-US"/>
+          </w:rPr>
+          <w:t xml:space="preserve"> 7.0.5</w:t>
         </w:r>
       </w:hyperlink>
       <w:r>
@@ -4698,7 +5037,35 @@
         <w:rPr>
           <w:lang w:val="en-US"/>
         </w:rPr>
-        <w:t xml:space="preserve">It should be noted that for the context of VocabVersus I would not recommend using a large ORM like EFCore as these tend to limit the full usage of a database of possibly negatively impact performance with redundant functionality in specific use-cases as discovered during </w:t>
+        <w:t xml:space="preserve">It should be noted that for the context of </w:t>
+      </w:r>
+      <w:proofErr w:type="spellStart"/>
+      <w:r>
+        <w:rPr>
+          <w:lang w:val="en-US"/>
+        </w:rPr>
+        <w:t>VocabVersus</w:t>
+      </w:r>
+      <w:proofErr w:type="spellEnd"/>
+      <w:r>
+        <w:rPr>
+          <w:lang w:val="en-US"/>
+        </w:rPr>
+        <w:t xml:space="preserve"> I would not recommend using a large ORM like </w:t>
+      </w:r>
+      <w:proofErr w:type="spellStart"/>
+      <w:r>
+        <w:rPr>
+          <w:lang w:val="en-US"/>
+        </w:rPr>
+        <w:t>EFCore</w:t>
+      </w:r>
+      <w:proofErr w:type="spellEnd"/>
+      <w:r>
+        <w:rPr>
+          <w:lang w:val="en-US"/>
+        </w:rPr>
+        <w:t xml:space="preserve"> as these tend to limit the full usage of a database of possibly negatively impact performance with redundant functionality in specific use-cases as discovered during </w:t>
       </w:r>
       <w:hyperlink w:anchor="_Data_Management" w:history="1">
         <w:r>
@@ -4713,7 +5080,21 @@
         <w:rPr>
           <w:lang w:val="en-US"/>
         </w:rPr>
-        <w:t>. However, EFCore gives an extremely easy-to-use system for creating and querying databases allowing for fast POC development time.</w:t>
+        <w:t xml:space="preserve">. However, </w:t>
+      </w:r>
+      <w:proofErr w:type="spellStart"/>
+      <w:r>
+        <w:rPr>
+          <w:lang w:val="en-US"/>
+        </w:rPr>
+        <w:t>EFCore</w:t>
+      </w:r>
+      <w:proofErr w:type="spellEnd"/>
+      <w:r>
+        <w:rPr>
+          <w:lang w:val="en-US"/>
+        </w:rPr>
+        <w:t xml:space="preserve"> gives an extremely easy-to-use system for creating and querying databases allowing for fast POC development time.</w:t>
       </w:r>
     </w:p>
     <w:p>
@@ -4723,7 +5104,7 @@
           <w:lang w:val="en-US"/>
         </w:rPr>
       </w:pPr>
-      <w:bookmarkStart w:id="22" w:name="_Toc132474557"/>
+      <w:bookmarkStart w:id="22" w:name="_Toc132383765"/>
       <w:r>
         <w:rPr>
           <w:lang w:val="en-US"/>
@@ -4806,10 +5187,10 @@
             <v:path o:extrusionok="f" gradientshapeok="t" o:connecttype="rect"/>
             <o:lock v:ext="edit" aspectratio="t"/>
           </v:shapetype>
-          <v:shape id="_x0000_i1025" type="#_x0000_t75" style="width:451.5pt;height:87pt" o:ole="">
+          <v:shape id="_x0000_i1059" type="#_x0000_t75" style="width:451.4pt;height:87.05pt" o:ole="">
             <v:imagedata r:id="rId48" o:title=""/>
           </v:shape>
-          <o:OLEObject Type="Embed" ProgID="Word.OpenDocumentText.12" ShapeID="_x0000_i1025" DrawAspect="Content" ObjectID="_1743087508" r:id="rId49"/>
+          <o:OLEObject Type="Embed" ProgID="Word.OpenDocumentText.12" ShapeID="_x0000_i1059" DrawAspect="Content" ObjectID="_1742997206" r:id="rId49"/>
         </w:object>
       </w:r>
     </w:p>
@@ -4916,7 +5297,21 @@
         <w:rPr>
           <w:lang w:val="en-US"/>
         </w:rPr>
-        <w:t xml:space="preserve">The 11,82s measured for adding what is considered a regularly sized dataset is very long, this can however be explained to the use of EFCore, as the version used does not yet support </w:t>
+        <w:t xml:space="preserve">The 11,82s measured for adding what is considered a regularly sized dataset is very long, this can however be explained to the use of </w:t>
+      </w:r>
+      <w:proofErr w:type="spellStart"/>
+      <w:r>
+        <w:rPr>
+          <w:lang w:val="en-US"/>
+        </w:rPr>
+        <w:t>EFCore</w:t>
+      </w:r>
+      <w:proofErr w:type="spellEnd"/>
+      <w:r>
+        <w:rPr>
+          <w:lang w:val="en-US"/>
+        </w:rPr>
+        <w:t xml:space="preserve">, as the version used does not yet support </w:t>
       </w:r>
       <w:hyperlink r:id="rId50" w:history="1">
         <w:r>
@@ -5048,7 +5443,21 @@
         <w:rPr>
           <w:lang w:val="en-US"/>
         </w:rPr>
-        <w:t>For evaluating a word, the following curl request was used with the relevant wordSetId and word in the query parameters.</w:t>
+        <w:t xml:space="preserve">For evaluating a word, the following curl request was used with the relevant </w:t>
+      </w:r>
+      <w:proofErr w:type="spellStart"/>
+      <w:r>
+        <w:rPr>
+          <w:lang w:val="en-US"/>
+        </w:rPr>
+        <w:t>wordSetId</w:t>
+      </w:r>
+      <w:proofErr w:type="spellEnd"/>
+      <w:r>
+        <w:rPr>
+          <w:lang w:val="en-US"/>
+        </w:rPr>
+        <w:t xml:space="preserve"> and word in the query parameters.</w:t>
       </w:r>
     </w:p>
     <w:bookmarkStart w:id="25" w:name="_MON_1742843290"/>
@@ -5064,10 +5473,10 @@
           <w:lang w:val="en-US"/>
         </w:rPr>
         <w:object w:dxaOrig="9026" w:dyaOrig="740" w14:anchorId="22188EF6">
-          <v:shape id="_x0000_i1026" type="#_x0000_t75" style="width:451.5pt;height:36.75pt" o:ole="">
+          <v:shape id="_x0000_i1044" type="#_x0000_t75" style="width:451.4pt;height:36.95pt" o:ole="">
             <v:imagedata r:id="rId53" o:title=""/>
           </v:shape>
-          <o:OLEObject Type="Embed" ProgID="Word.OpenDocumentText.12" ShapeID="_x0000_i1026" DrawAspect="Content" ObjectID="_1743087509" r:id="rId54"/>
+          <o:OLEObject Type="Embed" ProgID="Word.OpenDocumentText.12" ShapeID="_x0000_i1044" DrawAspect="Content" ObjectID="_1742997207" r:id="rId54"/>
         </w:object>
       </w:r>
     </w:p>
@@ -5374,8 +5783,17 @@
                 <w:rFonts w:eastAsia="Times New Roman" w:cstheme="minorHAnsi"/>
                 <w:lang w:val="en-US" w:eastAsia="en-NL"/>
               </w:rPr>
-              <w:t>4,0 ms</w:t>
-            </w:r>
+              <w:t xml:space="preserve">4,0 </w:t>
+            </w:r>
+            <w:proofErr w:type="spellStart"/>
+            <w:r>
+              <w:rPr>
+                <w:rFonts w:eastAsia="Times New Roman" w:cstheme="minorHAnsi"/>
+                <w:lang w:val="en-US" w:eastAsia="en-NL"/>
+              </w:rPr>
+              <w:t>ms</w:t>
+            </w:r>
+            <w:proofErr w:type="spellEnd"/>
           </w:p>
         </w:tc>
         <w:tc>
@@ -5402,8 +5820,17 @@
                 <w:rFonts w:eastAsia="Times New Roman" w:cstheme="minorHAnsi"/>
                 <w:lang w:val="en-US" w:eastAsia="en-NL"/>
               </w:rPr>
-              <w:t>71,5 ms</w:t>
-            </w:r>
+              <w:t xml:space="preserve">71,5 </w:t>
+            </w:r>
+            <w:proofErr w:type="spellStart"/>
+            <w:r>
+              <w:rPr>
+                <w:rFonts w:eastAsia="Times New Roman" w:cstheme="minorHAnsi"/>
+                <w:lang w:val="en-US" w:eastAsia="en-NL"/>
+              </w:rPr>
+              <w:t>ms</w:t>
+            </w:r>
+            <w:proofErr w:type="spellEnd"/>
           </w:p>
         </w:tc>
         <w:tc>
@@ -5430,8 +5857,17 @@
                 <w:rFonts w:eastAsia="Times New Roman" w:cstheme="minorHAnsi"/>
                 <w:lang w:val="en-US" w:eastAsia="en-NL"/>
               </w:rPr>
-              <w:t>141,0 ms</w:t>
-            </w:r>
+              <w:t xml:space="preserve">141,0 </w:t>
+            </w:r>
+            <w:proofErr w:type="spellStart"/>
+            <w:r>
+              <w:rPr>
+                <w:rFonts w:eastAsia="Times New Roman" w:cstheme="minorHAnsi"/>
+                <w:lang w:val="en-US" w:eastAsia="en-NL"/>
+              </w:rPr>
+              <w:t>ms</w:t>
+            </w:r>
+            <w:proofErr w:type="spellEnd"/>
           </w:p>
         </w:tc>
         <w:tc>
@@ -5458,8 +5894,17 @@
                 <w:rFonts w:eastAsia="Times New Roman" w:cstheme="minorHAnsi"/>
                 <w:lang w:val="en-US" w:eastAsia="en-NL"/>
               </w:rPr>
-              <w:t>149,7 ms</w:t>
-            </w:r>
+              <w:t xml:space="preserve">149,7 </w:t>
+            </w:r>
+            <w:proofErr w:type="spellStart"/>
+            <w:r>
+              <w:rPr>
+                <w:rFonts w:eastAsia="Times New Roman" w:cstheme="minorHAnsi"/>
+                <w:lang w:val="en-US" w:eastAsia="en-NL"/>
+              </w:rPr>
+              <w:t>ms</w:t>
+            </w:r>
+            <w:proofErr w:type="spellEnd"/>
           </w:p>
         </w:tc>
       </w:tr>
@@ -5673,8 +6118,17 @@
                 <w:rFonts w:eastAsia="Times New Roman" w:cstheme="minorHAnsi"/>
                 <w:lang w:val="en-US" w:eastAsia="en-NL"/>
               </w:rPr>
-              <w:t>4,5 ms</w:t>
-            </w:r>
+              <w:t xml:space="preserve">4,5 </w:t>
+            </w:r>
+            <w:proofErr w:type="spellStart"/>
+            <w:r>
+              <w:rPr>
+                <w:rFonts w:eastAsia="Times New Roman" w:cstheme="minorHAnsi"/>
+                <w:lang w:val="en-US" w:eastAsia="en-NL"/>
+              </w:rPr>
+              <w:t>ms</w:t>
+            </w:r>
+            <w:proofErr w:type="spellEnd"/>
           </w:p>
         </w:tc>
         <w:tc>
@@ -5701,8 +6155,17 @@
                 <w:rFonts w:eastAsia="Times New Roman" w:cstheme="minorHAnsi"/>
                 <w:lang w:val="en-US" w:eastAsia="en-NL"/>
               </w:rPr>
-              <w:t>4,1 ms</w:t>
-            </w:r>
+              <w:t xml:space="preserve">4,1 </w:t>
+            </w:r>
+            <w:proofErr w:type="spellStart"/>
+            <w:r>
+              <w:rPr>
+                <w:rFonts w:eastAsia="Times New Roman" w:cstheme="minorHAnsi"/>
+                <w:lang w:val="en-US" w:eastAsia="en-NL"/>
+              </w:rPr>
+              <w:t>ms</w:t>
+            </w:r>
+            <w:proofErr w:type="spellEnd"/>
           </w:p>
         </w:tc>
         <w:tc>
@@ -5729,8 +6192,17 @@
                 <w:rFonts w:eastAsia="Times New Roman" w:cstheme="minorHAnsi"/>
                 <w:lang w:val="en-US" w:eastAsia="en-NL"/>
               </w:rPr>
-              <w:t>3,5 ms</w:t>
-            </w:r>
+              <w:t xml:space="preserve">3,5 </w:t>
+            </w:r>
+            <w:proofErr w:type="spellStart"/>
+            <w:r>
+              <w:rPr>
+                <w:rFonts w:eastAsia="Times New Roman" w:cstheme="minorHAnsi"/>
+                <w:lang w:val="en-US" w:eastAsia="en-NL"/>
+              </w:rPr>
+              <w:t>ms</w:t>
+            </w:r>
+            <w:proofErr w:type="spellEnd"/>
           </w:p>
         </w:tc>
         <w:tc>
@@ -5757,8 +6229,17 @@
                 <w:rFonts w:eastAsia="Times New Roman" w:cstheme="minorHAnsi"/>
                 <w:lang w:val="en-US" w:eastAsia="en-NL"/>
               </w:rPr>
-              <w:t>4,1 ms</w:t>
-            </w:r>
+              <w:t xml:space="preserve">4,1 </w:t>
+            </w:r>
+            <w:proofErr w:type="spellStart"/>
+            <w:r>
+              <w:rPr>
+                <w:rFonts w:eastAsia="Times New Roman" w:cstheme="minorHAnsi"/>
+                <w:lang w:val="en-US" w:eastAsia="en-NL"/>
+              </w:rPr>
+              <w:t>ms</w:t>
+            </w:r>
+            <w:proofErr w:type="spellEnd"/>
           </w:p>
         </w:tc>
       </w:tr>
@@ -5773,7 +6254,21 @@
         <w:rPr>
           <w:lang w:val="en-US"/>
         </w:rPr>
-        <w:t>From the results above, it is clearly visible that indexing the word and wordSetId columns gives significant performance increases, with the none indexed table having worse performance the more records have to be looked through.</w:t>
+        <w:t xml:space="preserve">From the results above, it is clearly visible that indexing the word and </w:t>
+      </w:r>
+      <w:proofErr w:type="spellStart"/>
+      <w:r>
+        <w:rPr>
+          <w:lang w:val="en-US"/>
+        </w:rPr>
+        <w:t>wordSetId</w:t>
+      </w:r>
+      <w:proofErr w:type="spellEnd"/>
+      <w:r>
+        <w:rPr>
+          <w:lang w:val="en-US"/>
+        </w:rPr>
+        <w:t xml:space="preserve"> columns gives significant performance increases, with the none indexed table having worse performance the more records have to be looked through.</w:t>
       </w:r>
     </w:p>
     <w:p>
@@ -5784,7 +6279,7 @@
         </w:rPr>
       </w:pPr>
       <w:bookmarkStart w:id="26" w:name="_Data_Management"/>
-      <w:bookmarkStart w:id="27" w:name="_Toc132474558"/>
+      <w:bookmarkStart w:id="27" w:name="_Toc132383766"/>
       <w:bookmarkEnd w:id="26"/>
       <w:r>
         <w:rPr>
@@ -5826,7 +6321,21 @@
             <w:rStyle w:val="Hyperlink"/>
             <w:lang w:val="en-US"/>
           </w:rPr>
-          <w:t>Word Evaluation Performance</w:t>
+          <w:t>Word Evaluation P</w:t>
+        </w:r>
+        <w:r>
+          <w:rPr>
+            <w:rStyle w:val="Hyperlink"/>
+            <w:lang w:val="en-US"/>
+          </w:rPr>
+          <w:t>e</w:t>
+        </w:r>
+        <w:r>
+          <w:rPr>
+            <w:rStyle w:val="Hyperlink"/>
+            <w:lang w:val="en-US"/>
+          </w:rPr>
+          <w:t>rformance</w:t>
         </w:r>
       </w:hyperlink>
       <w:r>
@@ -6795,7 +7304,27 @@
                 <w:color w:val="FFFFFF" w:themeColor="background1"/>
                 <w:lang w:val="en-US" w:eastAsia="en-NL"/>
               </w:rPr>
-              <w:t>After adding 1M records</w:t>
+              <w:t xml:space="preserve">After adding </w:t>
+            </w:r>
+            <w:r>
+              <w:rPr>
+                <w:rFonts w:eastAsia="Times New Roman" w:cstheme="minorHAnsi"/>
+                <w:b/>
+                <w:bCs/>
+                <w:color w:val="FFFFFF" w:themeColor="background1"/>
+                <w:lang w:val="en-US" w:eastAsia="en-NL"/>
+              </w:rPr>
+              <w:t>1M</w:t>
+            </w:r>
+            <w:r>
+              <w:rPr>
+                <w:rFonts w:eastAsia="Times New Roman" w:cstheme="minorHAnsi"/>
+                <w:b/>
+                <w:bCs/>
+                <w:color w:val="FFFFFF" w:themeColor="background1"/>
+                <w:lang w:val="en-US" w:eastAsia="en-NL"/>
+              </w:rPr>
+              <w:t xml:space="preserve"> records</w:t>
             </w:r>
           </w:p>
         </w:tc>
@@ -6889,7 +7418,13 @@
               <w:rPr>
                 <w:lang w:val="en-US"/>
               </w:rPr>
-              <w:t>1.843,5 MB</w:t>
+              <w:t>1.843,5</w:t>
+            </w:r>
+            <w:r>
+              <w:rPr>
+                <w:lang w:val="en-US"/>
+              </w:rPr>
+              <w:t xml:space="preserve"> MB</w:t>
             </w:r>
           </w:p>
         </w:tc>
@@ -6971,7 +7506,35 @@
         <w:rPr>
           <w:lang w:val="en-US"/>
         </w:rPr>
-        <w:t xml:space="preserve">From the results it seems that EFCore does not free up memory of inserted records until a limit (as the increase in memory from 250 thousand to 1 million is much smaller than from 0 to 250 thousand), this does align with the functionality of EFCore’s </w:t>
+        <w:t xml:space="preserve">From the results it seems that </w:t>
+      </w:r>
+      <w:proofErr w:type="spellStart"/>
+      <w:r>
+        <w:rPr>
+          <w:lang w:val="en-US"/>
+        </w:rPr>
+        <w:t>EFCore</w:t>
+      </w:r>
+      <w:proofErr w:type="spellEnd"/>
+      <w:r>
+        <w:rPr>
+          <w:lang w:val="en-US"/>
+        </w:rPr>
+        <w:t xml:space="preserve"> does not free up memory of inserted records until a limit (as the increase in memory from 250 thousand to 1 million is much smaller than from 0 to 250 thousand), this does align with the functionality of </w:t>
+      </w:r>
+      <w:proofErr w:type="spellStart"/>
+      <w:r>
+        <w:rPr>
+          <w:lang w:val="en-US"/>
+        </w:rPr>
+        <w:t>EFCore’s</w:t>
+      </w:r>
+      <w:proofErr w:type="spellEnd"/>
+      <w:r>
+        <w:rPr>
+          <w:lang w:val="en-US"/>
+        </w:rPr>
+        <w:t xml:space="preserve"> </w:t>
       </w:r>
       <w:hyperlink r:id="rId56" w:history="1">
         <w:r>
@@ -7028,9 +7591,9 @@
           <w:lang w:val="en-US"/>
         </w:rPr>
       </w:pPr>
-      <w:bookmarkStart w:id="28" w:name="_Apache_Lucene"/>
-      <w:bookmarkStart w:id="29" w:name="_Toc132474559"/>
-      <w:bookmarkEnd w:id="28"/>
+      <w:bookmarkStart w:id="28" w:name="_Toc132383767"/>
+      <w:bookmarkStart w:id="29" w:name="_Apache_Lucene"/>
+      <w:bookmarkEnd w:id="29"/>
       <w:r>
         <w:rPr>
           <w:lang w:val="en-US"/>
@@ -7038,7 +7601,7 @@
         <w:lastRenderedPageBreak/>
         <w:t>Apache Lucene</w:t>
       </w:r>
-      <w:bookmarkEnd w:id="29"/>
+      <w:bookmarkEnd w:id="28"/>
     </w:p>
     <w:p>
       <w:pPr>
@@ -7047,7 +7610,7 @@
           <w:lang w:val="en-US"/>
         </w:rPr>
       </w:pPr>
-      <w:bookmarkStart w:id="30" w:name="_Toc132474560"/>
+      <w:bookmarkStart w:id="30" w:name="_Toc132383768"/>
       <w:r>
         <w:rPr>
           <w:lang w:val="en-US"/>
@@ -7111,6 +7674,7 @@
         </w:rPr>
         <w:t xml:space="preserve">The </w:t>
       </w:r>
+      <w:proofErr w:type="spellStart"/>
       <w:r>
         <w:rPr>
           <w:lang w:val="en-US"/>
@@ -7123,6 +7687,7 @@
         </w:rPr>
         <w:t>Lucene</w:t>
       </w:r>
+      <w:proofErr w:type="spellEnd"/>
       <w:r>
         <w:rPr>
           <w:lang w:val="en-US"/>
@@ -7178,6 +7743,7 @@
         <w:t xml:space="preserve">, </w:t>
       </w:r>
       <w:hyperlink r:id="rId62" w:history="1">
+        <w:proofErr w:type="spellStart"/>
         <w:r>
           <w:rPr>
             <w:rStyle w:val="Hyperlink"/>
@@ -7185,6 +7751,7 @@
           </w:rPr>
           <w:t>Lucene.NET.Analysis.Common</w:t>
         </w:r>
+        <w:proofErr w:type="spellEnd"/>
       </w:hyperlink>
       <w:r>
         <w:rPr>
@@ -7193,6 +7760,7 @@
         <w:t xml:space="preserve"> &amp; </w:t>
       </w:r>
       <w:hyperlink r:id="rId63" w:history="1">
+        <w:proofErr w:type="spellStart"/>
         <w:r>
           <w:rPr>
             <w:rStyle w:val="Hyperlink"/>
@@ -7200,6 +7768,7 @@
           </w:rPr>
           <w:t>Lucene.NET.QueryParser</w:t>
         </w:r>
+        <w:proofErr w:type="spellEnd"/>
       </w:hyperlink>
       <w:r>
         <w:rPr>
@@ -7232,7 +7801,13 @@
         <w:rPr>
           <w:lang w:val="en-US"/>
         </w:rPr>
-        <w:t xml:space="preserve">For inserting word sets, the same process as the </w:t>
+        <w:t xml:space="preserve">For inserting word sets, </w:t>
+      </w:r>
+      <w:r>
+        <w:rPr>
+          <w:lang w:val="en-US"/>
+        </w:rPr>
+        <w:t xml:space="preserve">the same process as the </w:t>
       </w:r>
       <w:hyperlink w:anchor="_SQL_Database" w:history="1">
         <w:r>
@@ -7343,7 +7918,28 @@
                 <w:rFonts w:eastAsia="Times New Roman" w:cstheme="minorHAnsi"/>
                 <w:lang w:val="en-US" w:eastAsia="en-NL"/>
               </w:rPr>
-              <w:t>0,86 s</w:t>
+              <w:t>0</w:t>
+            </w:r>
+            <w:r>
+              <w:rPr>
+                <w:rFonts w:eastAsia="Times New Roman" w:cstheme="minorHAnsi"/>
+                <w:lang w:val="en-US" w:eastAsia="en-NL"/>
+              </w:rPr>
+              <w:t>,8</w:t>
+            </w:r>
+            <w:r>
+              <w:rPr>
+                <w:rFonts w:eastAsia="Times New Roman" w:cstheme="minorHAnsi"/>
+                <w:lang w:val="en-US" w:eastAsia="en-NL"/>
+              </w:rPr>
+              <w:t>6</w:t>
+            </w:r>
+            <w:r>
+              <w:rPr>
+                <w:rFonts w:eastAsia="Times New Roman" w:cstheme="minorHAnsi"/>
+                <w:lang w:val="en-US" w:eastAsia="en-NL"/>
+              </w:rPr>
+              <w:t xml:space="preserve"> s</w:t>
             </w:r>
           </w:p>
         </w:tc>
@@ -7688,8 +8284,17 @@
                 <w:rFonts w:eastAsia="Times New Roman" w:cstheme="minorHAnsi"/>
                 <w:lang w:val="en-US" w:eastAsia="en-NL"/>
               </w:rPr>
-              <w:t>9,0 ms</w:t>
-            </w:r>
+              <w:t xml:space="preserve">9,0 </w:t>
+            </w:r>
+            <w:proofErr w:type="spellStart"/>
+            <w:r>
+              <w:rPr>
+                <w:rFonts w:eastAsia="Times New Roman" w:cstheme="minorHAnsi"/>
+                <w:lang w:val="en-US" w:eastAsia="en-NL"/>
+              </w:rPr>
+              <w:t>ms</w:t>
+            </w:r>
+            <w:proofErr w:type="spellEnd"/>
           </w:p>
         </w:tc>
         <w:tc>
@@ -7716,8 +8321,17 @@
                 <w:rFonts w:eastAsia="Times New Roman" w:cstheme="minorHAnsi"/>
                 <w:lang w:val="en-US" w:eastAsia="en-NL"/>
               </w:rPr>
-              <w:t>8,6 ms</w:t>
-            </w:r>
+              <w:t xml:space="preserve">8,6 </w:t>
+            </w:r>
+            <w:proofErr w:type="spellStart"/>
+            <w:r>
+              <w:rPr>
+                <w:rFonts w:eastAsia="Times New Roman" w:cstheme="minorHAnsi"/>
+                <w:lang w:val="en-US" w:eastAsia="en-NL"/>
+              </w:rPr>
+              <w:t>ms</w:t>
+            </w:r>
+            <w:proofErr w:type="spellEnd"/>
           </w:p>
         </w:tc>
         <w:tc>
@@ -7744,8 +8358,17 @@
                 <w:rFonts w:eastAsia="Times New Roman" w:cstheme="minorHAnsi"/>
                 <w:lang w:val="en-US" w:eastAsia="en-NL"/>
               </w:rPr>
-              <w:t>8,3 ms</w:t>
-            </w:r>
+              <w:t xml:space="preserve">8,3 </w:t>
+            </w:r>
+            <w:proofErr w:type="spellStart"/>
+            <w:r>
+              <w:rPr>
+                <w:rFonts w:eastAsia="Times New Roman" w:cstheme="minorHAnsi"/>
+                <w:lang w:val="en-US" w:eastAsia="en-NL"/>
+              </w:rPr>
+              <w:t>ms</w:t>
+            </w:r>
+            <w:proofErr w:type="spellEnd"/>
           </w:p>
         </w:tc>
         <w:tc>
@@ -7772,8 +8395,17 @@
                 <w:rFonts w:eastAsia="Times New Roman" w:cstheme="minorHAnsi"/>
                 <w:lang w:val="en-US" w:eastAsia="en-NL"/>
               </w:rPr>
-              <w:t>8,3 ms</w:t>
-            </w:r>
+              <w:t xml:space="preserve">8,3 </w:t>
+            </w:r>
+            <w:proofErr w:type="spellStart"/>
+            <w:r>
+              <w:rPr>
+                <w:rFonts w:eastAsia="Times New Roman" w:cstheme="minorHAnsi"/>
+                <w:lang w:val="en-US" w:eastAsia="en-NL"/>
+              </w:rPr>
+              <w:t>ms</w:t>
+            </w:r>
+            <w:proofErr w:type="spellEnd"/>
           </w:p>
         </w:tc>
       </w:tr>
@@ -7794,8 +8426,16 @@
         <w:rPr>
           <w:lang w:val="en-US"/>
         </w:rPr>
-        <w:t xml:space="preserve"> ms</w:t>
-      </w:r>
+        <w:t xml:space="preserve"> </w:t>
+      </w:r>
+      <w:proofErr w:type="spellStart"/>
+      <w:r>
+        <w:rPr>
+          <w:lang w:val="en-US"/>
+        </w:rPr>
+        <w:t>ms</w:t>
+      </w:r>
+      <w:proofErr w:type="spellEnd"/>
       <w:r>
         <w:rPr>
           <w:lang w:val="en-US"/>
@@ -7816,7 +8456,7 @@
           <w:lang w:val="en-US"/>
         </w:rPr>
       </w:pPr>
-      <w:bookmarkStart w:id="32" w:name="_Toc132474561"/>
+      <w:bookmarkStart w:id="32" w:name="_Toc132383769"/>
       <w:r>
         <w:rPr>
           <w:lang w:val="en-US"/>
@@ -7849,7 +8489,31 @@
         <w:rPr>
           <w:lang w:val="en-US"/>
         </w:rPr>
-        <w:t xml:space="preserve">Below the storage property of the Lucene file system used during the </w:t>
+        <w:t>Below the storage propert</w:t>
+      </w:r>
+      <w:r>
+        <w:rPr>
+          <w:lang w:val="en-US"/>
+        </w:rPr>
+        <w:t>y</w:t>
+      </w:r>
+      <w:r>
+        <w:rPr>
+          <w:lang w:val="en-US"/>
+        </w:rPr>
+        <w:t xml:space="preserve"> of the </w:t>
+      </w:r>
+      <w:r>
+        <w:rPr>
+          <w:lang w:val="en-US"/>
+        </w:rPr>
+        <w:t xml:space="preserve">Lucene file system used </w:t>
+      </w:r>
+      <w:r>
+        <w:rPr>
+          <w:lang w:val="en-US"/>
+        </w:rPr>
+        <w:t xml:space="preserve">during the </w:t>
       </w:r>
       <w:hyperlink w:anchor="_Word_Evaluation_1" w:history="1">
         <w:r>
@@ -7864,7 +8528,19 @@
         <w:rPr>
           <w:lang w:val="en-US"/>
         </w:rPr>
-        <w:t xml:space="preserve"> is displayed</w:t>
+        <w:t xml:space="preserve"> </w:t>
+      </w:r>
+      <w:r>
+        <w:rPr>
+          <w:lang w:val="en-US"/>
+        </w:rPr>
+        <w:t>is</w:t>
+      </w:r>
+      <w:r>
+        <w:rPr>
+          <w:lang w:val="en-US"/>
+        </w:rPr>
+        <w:t xml:space="preserve"> displayed</w:t>
       </w:r>
     </w:p>
     <w:tbl>
@@ -7973,7 +8649,17 @@
                 <w:color w:val="FFFFFF" w:themeColor="background1"/>
                 <w:lang w:val="en-US" w:eastAsia="en-NL"/>
               </w:rPr>
-              <w:t>Million</w:t>
+              <w:t>M</w:t>
+            </w:r>
+            <w:r>
+              <w:rPr>
+                <w:rFonts w:eastAsia="Times New Roman" w:cstheme="minorHAnsi"/>
+                <w:b/>
+                <w:bCs/>
+                <w:color w:val="FFFFFF" w:themeColor="background1"/>
+                <w:lang w:val="en-US" w:eastAsia="en-NL"/>
+              </w:rPr>
+              <w:t>illion</w:t>
             </w:r>
             <w:proofErr w:type="gramEnd"/>
             <w:r>
@@ -7984,7 +8670,27 @@
                 <w:color w:val="FFFFFF" w:themeColor="background1"/>
                 <w:lang w:val="en-US" w:eastAsia="en-NL"/>
               </w:rPr>
-              <w:t xml:space="preserve"> Records</w:t>
+              <w:t xml:space="preserve"> </w:t>
+            </w:r>
+            <w:r>
+              <w:rPr>
+                <w:rFonts w:eastAsia="Times New Roman" w:cstheme="minorHAnsi"/>
+                <w:b/>
+                <w:bCs/>
+                <w:color w:val="FFFFFF" w:themeColor="background1"/>
+                <w:lang w:val="en-US" w:eastAsia="en-NL"/>
+              </w:rPr>
+              <w:t>R</w:t>
+            </w:r>
+            <w:r>
+              <w:rPr>
+                <w:rFonts w:eastAsia="Times New Roman" w:cstheme="minorHAnsi"/>
+                <w:b/>
+                <w:bCs/>
+                <w:color w:val="FFFFFF" w:themeColor="background1"/>
+                <w:lang w:val="en-US" w:eastAsia="en-NL"/>
+              </w:rPr>
+              <w:t>ecords</w:t>
             </w:r>
           </w:p>
         </w:tc>
@@ -8030,7 +8736,17 @@
                 <w:color w:val="FFFFFF" w:themeColor="background1"/>
                 <w:lang w:val="en-US" w:eastAsia="en-NL"/>
               </w:rPr>
-              <w:t>Million</w:t>
+              <w:t>M</w:t>
+            </w:r>
+            <w:r>
+              <w:rPr>
+                <w:rFonts w:eastAsia="Times New Roman" w:cstheme="minorHAnsi"/>
+                <w:b/>
+                <w:bCs/>
+                <w:color w:val="FFFFFF" w:themeColor="background1"/>
+                <w:lang w:val="en-US" w:eastAsia="en-NL"/>
+              </w:rPr>
+              <w:t>illion</w:t>
             </w:r>
             <w:proofErr w:type="gramEnd"/>
             <w:r>
@@ -8041,7 +8757,27 @@
                 <w:color w:val="FFFFFF" w:themeColor="background1"/>
                 <w:lang w:val="en-US" w:eastAsia="en-NL"/>
               </w:rPr>
-              <w:t xml:space="preserve"> Records</w:t>
+              <w:t xml:space="preserve"> </w:t>
+            </w:r>
+            <w:r>
+              <w:rPr>
+                <w:rFonts w:eastAsia="Times New Roman" w:cstheme="minorHAnsi"/>
+                <w:b/>
+                <w:bCs/>
+                <w:color w:val="FFFFFF" w:themeColor="background1"/>
+                <w:lang w:val="en-US" w:eastAsia="en-NL"/>
+              </w:rPr>
+              <w:t>R</w:t>
+            </w:r>
+            <w:r>
+              <w:rPr>
+                <w:rFonts w:eastAsia="Times New Roman" w:cstheme="minorHAnsi"/>
+                <w:b/>
+                <w:bCs/>
+                <w:color w:val="FFFFFF" w:themeColor="background1"/>
+                <w:lang w:val="en-US" w:eastAsia="en-NL"/>
+              </w:rPr>
+              <w:t>ecords</w:t>
             </w:r>
           </w:p>
         </w:tc>
@@ -8087,7 +8823,17 @@
                 <w:color w:val="FFFFFF" w:themeColor="background1"/>
                 <w:lang w:val="en-US" w:eastAsia="en-NL"/>
               </w:rPr>
-              <w:t>Million</w:t>
+              <w:t>M</w:t>
+            </w:r>
+            <w:r>
+              <w:rPr>
+                <w:rFonts w:eastAsia="Times New Roman" w:cstheme="minorHAnsi"/>
+                <w:b/>
+                <w:bCs/>
+                <w:color w:val="FFFFFF" w:themeColor="background1"/>
+                <w:lang w:val="en-US" w:eastAsia="en-NL"/>
+              </w:rPr>
+              <w:t>illion</w:t>
             </w:r>
             <w:proofErr w:type="gramEnd"/>
             <w:r>
@@ -8098,7 +8844,27 @@
                 <w:color w:val="FFFFFF" w:themeColor="background1"/>
                 <w:lang w:val="en-US" w:eastAsia="en-NL"/>
               </w:rPr>
-              <w:t xml:space="preserve"> Records</w:t>
+              <w:t xml:space="preserve"> </w:t>
+            </w:r>
+            <w:r>
+              <w:rPr>
+                <w:rFonts w:eastAsia="Times New Roman" w:cstheme="minorHAnsi"/>
+                <w:b/>
+                <w:bCs/>
+                <w:color w:val="FFFFFF" w:themeColor="background1"/>
+                <w:lang w:val="en-US" w:eastAsia="en-NL"/>
+              </w:rPr>
+              <w:t>R</w:t>
+            </w:r>
+            <w:r>
+              <w:rPr>
+                <w:rFonts w:eastAsia="Times New Roman" w:cstheme="minorHAnsi"/>
+                <w:b/>
+                <w:bCs/>
+                <w:color w:val="FFFFFF" w:themeColor="background1"/>
+                <w:lang w:val="en-US" w:eastAsia="en-NL"/>
+              </w:rPr>
+              <w:t>ecords</w:t>
             </w:r>
           </w:p>
         </w:tc>
@@ -8133,7 +8899,17 @@
                 <w:color w:val="FFFFFF" w:themeColor="background1"/>
                 <w:lang w:val="en-US" w:eastAsia="en-NL"/>
               </w:rPr>
-              <w:t xml:space="preserve">4 </w:t>
+              <w:t>4</w:t>
+            </w:r>
+            <w:r>
+              <w:rPr>
+                <w:rFonts w:eastAsia="Times New Roman" w:cstheme="minorHAnsi"/>
+                <w:b/>
+                <w:bCs/>
+                <w:color w:val="FFFFFF" w:themeColor="background1"/>
+                <w:lang w:val="en-US" w:eastAsia="en-NL"/>
+              </w:rPr>
+              <w:t xml:space="preserve"> </w:t>
             </w:r>
             <w:proofErr w:type="gramStart"/>
             <w:r>
@@ -8144,7 +8920,17 @@
                 <w:color w:val="FFFFFF" w:themeColor="background1"/>
                 <w:lang w:val="en-US" w:eastAsia="en-NL"/>
               </w:rPr>
-              <w:t>Million</w:t>
+              <w:t>M</w:t>
+            </w:r>
+            <w:r>
+              <w:rPr>
+                <w:rFonts w:eastAsia="Times New Roman" w:cstheme="minorHAnsi"/>
+                <w:b/>
+                <w:bCs/>
+                <w:color w:val="FFFFFF" w:themeColor="background1"/>
+                <w:lang w:val="en-US" w:eastAsia="en-NL"/>
+              </w:rPr>
+              <w:t>illion</w:t>
             </w:r>
             <w:proofErr w:type="gramEnd"/>
             <w:r>
@@ -8155,7 +8941,27 @@
                 <w:color w:val="FFFFFF" w:themeColor="background1"/>
                 <w:lang w:val="en-US" w:eastAsia="en-NL"/>
               </w:rPr>
-              <w:t xml:space="preserve"> Records</w:t>
+              <w:t xml:space="preserve"> </w:t>
+            </w:r>
+            <w:r>
+              <w:rPr>
+                <w:rFonts w:eastAsia="Times New Roman" w:cstheme="minorHAnsi"/>
+                <w:b/>
+                <w:bCs/>
+                <w:color w:val="FFFFFF" w:themeColor="background1"/>
+                <w:lang w:val="en-US" w:eastAsia="en-NL"/>
+              </w:rPr>
+              <w:t>R</w:t>
+            </w:r>
+            <w:r>
+              <w:rPr>
+                <w:rFonts w:eastAsia="Times New Roman" w:cstheme="minorHAnsi"/>
+                <w:b/>
+                <w:bCs/>
+                <w:color w:val="FFFFFF" w:themeColor="background1"/>
+                <w:lang w:val="en-US" w:eastAsia="en-NL"/>
+              </w:rPr>
+              <w:t>ecords</w:t>
             </w:r>
           </w:p>
         </w:tc>
@@ -8273,7 +9079,14 @@
                 <w:rFonts w:eastAsia="Times New Roman" w:cstheme="minorHAnsi"/>
                 <w:lang w:val="en-US" w:eastAsia="en-NL"/>
               </w:rPr>
-              <w:t xml:space="preserve"> 32,44 MB</w:t>
+              <w:t xml:space="preserve"> </w:t>
+            </w:r>
+            <w:r>
+              <w:rPr>
+                <w:rFonts w:eastAsia="Times New Roman" w:cstheme="minorHAnsi"/>
+                <w:lang w:val="en-US" w:eastAsia="en-NL"/>
+              </w:rPr>
+              <w:t>32,44 MB</w:t>
             </w:r>
           </w:p>
         </w:tc>
@@ -8301,7 +9114,14 @@
                 <w:rFonts w:eastAsia="Times New Roman" w:cstheme="minorHAnsi"/>
                 <w:lang w:val="en-US" w:eastAsia="en-NL"/>
               </w:rPr>
-              <w:t xml:space="preserve"> 21,92 MB</w:t>
+              <w:t xml:space="preserve"> </w:t>
+            </w:r>
+            <w:r>
+              <w:rPr>
+                <w:rFonts w:eastAsia="Times New Roman" w:cstheme="minorHAnsi"/>
+                <w:lang w:val="en-US" w:eastAsia="en-NL"/>
+              </w:rPr>
+              <w:t>21,92 MB</w:t>
             </w:r>
           </w:p>
         </w:tc>
@@ -8380,7 +9200,21 @@
         <w:rPr>
           <w:lang w:val="en-US"/>
         </w:rPr>
-        <w:t xml:space="preserve">From the above data, is seems that Lucene is able to store data fairly efficiently, with the result of 3 </w:t>
+        <w:t xml:space="preserve">From the above data, </w:t>
+      </w:r>
+      <w:proofErr w:type="gramStart"/>
+      <w:r>
+        <w:rPr>
+          <w:lang w:val="en-US"/>
+        </w:rPr>
+        <w:t>is</w:t>
+      </w:r>
+      <w:proofErr w:type="gramEnd"/>
+      <w:r>
+        <w:rPr>
+          <w:lang w:val="en-US"/>
+        </w:rPr>
+        <w:t xml:space="preserve"> seems that Lucene is able to store data fairly efficiently, with the result of 3 </w:t>
       </w:r>
       <w:proofErr w:type="gramStart"/>
       <w:r>
@@ -8690,7 +9524,21 @@
         <w:rPr>
           <w:lang w:val="en-US"/>
         </w:rPr>
-        <w:t>. However, this internal memory management should be explored further if used in VocabVersus.</w:t>
+        <w:t xml:space="preserve">. However, this internal memory management should be explored further if used in </w:t>
+      </w:r>
+      <w:proofErr w:type="spellStart"/>
+      <w:r>
+        <w:rPr>
+          <w:lang w:val="en-US"/>
+        </w:rPr>
+        <w:t>VocabVersus</w:t>
+      </w:r>
+      <w:proofErr w:type="spellEnd"/>
+      <w:r>
+        <w:rPr>
+          <w:lang w:val="en-US"/>
+        </w:rPr>
+        <w:t>.</w:t>
       </w:r>
     </w:p>
     <w:sectPr>
@@ -9599,7 +10447,6 @@
   <w:style w:type="character" w:default="1" w:styleId="DefaultParagraphFont">
     <w:name w:val="Default Paragraph Font"/>
     <w:uiPriority w:val="1"/>
-    <w:semiHidden/>
     <w:unhideWhenUsed/>
   </w:style>
   <w:style w:type="table" w:default="1" w:styleId="TableNormal">

</xml_diff>